<commit_message>
Cambios en el Informe Final.
</commit_message>
<xml_diff>
--- a/Informe_Proyecto_Final/Informe_Final_v1.3.docx
+++ b/Informe_Proyecto_Final/Informe_Final_v1.3.docx
@@ -1206,7 +1206,31 @@
         <w:rPr>
           <w:rFonts w:ascii="Arial" w:hAnsi="Arial" w:cs="Arial"/>
         </w:rPr>
-        <w:t xml:space="preserve">, mi siempre, mi todo. Sin ella este sueño nunca se hubiera hecho realidad. Vivió conmigo este camino y no dejó que dudara nunca de mí. </w:t>
+        <w:t xml:space="preserve">, mi </w:t>
+      </w:r>
+      <w:r>
+        <w:rPr>
+          <w:rFonts w:ascii="Arial" w:hAnsi="Arial" w:cs="Arial"/>
+        </w:rPr>
+        <w:t>compañía</w:t>
+      </w:r>
+      <w:r>
+        <w:rPr>
+          <w:rFonts w:ascii="Arial" w:hAnsi="Arial" w:cs="Arial"/>
+        </w:rPr>
+        <w:t xml:space="preserve">. Sin ella este sueño nunca se hubiera hecho realidad. </w:t>
+      </w:r>
+      <w:r>
+        <w:rPr>
+          <w:rFonts w:ascii="Arial" w:hAnsi="Arial" w:cs="Arial"/>
+        </w:rPr>
+        <w:t>N</w:t>
+      </w:r>
+      <w:r>
+        <w:rPr>
+          <w:rFonts w:ascii="Arial" w:hAnsi="Arial" w:cs="Arial"/>
+        </w:rPr>
+        <w:t xml:space="preserve">o dejó que dudara de mí. </w:t>
       </w:r>
     </w:p>
     <w:p>
@@ -11468,21 +11492,7 @@
         <w:rPr>
           <w:rFonts w:ascii="Arial" w:hAnsi="Arial" w:cs="Arial"/>
         </w:rPr>
-        <w:t xml:space="preserve"> </w:t>
-      </w:r>
-      <w:proofErr w:type="gramStart"/>
-      <w:r>
-        <w:rPr>
-          <w:rFonts w:ascii="Arial" w:hAnsi="Arial" w:cs="Arial"/>
-        </w:rPr>
-        <w:t>forma</w:t>
-      </w:r>
-      <w:proofErr w:type="gramEnd"/>
-      <w:r>
-        <w:rPr>
-          <w:rFonts w:ascii="Arial" w:hAnsi="Arial" w:cs="Arial"/>
-        </w:rPr>
-        <w:t xml:space="preserve"> el manejo del software</w:t>
+        <w:t xml:space="preserve"> forma el manejo del software</w:t>
       </w:r>
       <w:r>
         <w:rPr>
@@ -12207,21 +12217,7 @@
         <w:rPr>
           <w:rFonts w:ascii="Arial" w:hAnsi="Arial" w:cs="Arial"/>
         </w:rPr>
-        <w:t xml:space="preserve">El </w:t>
-      </w:r>
-      <w:proofErr w:type="spellStart"/>
-      <w:r>
-        <w:rPr>
-          <w:rFonts w:ascii="Arial" w:hAnsi="Arial" w:cs="Arial"/>
-        </w:rPr>
-        <w:t>gateway</w:t>
-      </w:r>
-      <w:proofErr w:type="spellEnd"/>
-      <w:r>
-        <w:rPr>
-          <w:rFonts w:ascii="Arial" w:hAnsi="Arial" w:cs="Arial"/>
-        </w:rPr>
-        <w:t xml:space="preserve"> se entregará en su respectivo empaque, el cual contendrá en su interior los entregables principales, listados en el artículo previo (</w:t>
+        <w:t>El gateway se entregará en su respectivo empaque, el cual contendrá en su interior los entregables principales, listados en el artículo previo (</w:t>
       </w:r>
       <w:r>
         <w:rPr>
@@ -13556,6 +13552,7 @@
       <w:pPr>
         <w:pStyle w:val="divalign-justify"/>
         <w:spacing w:before="0" w:beforeAutospacing="0" w:after="0" w:afterAutospacing="0"/>
+        <w:jc w:val="both"/>
         <w:rPr>
           <w:rFonts w:ascii="Arial" w:hAnsi="Arial" w:cs="Arial"/>
         </w:rPr>
@@ -13592,7 +13589,7 @@
         <w:rPr>
           <w:rFonts w:ascii="Arial" w:hAnsi="Arial" w:cs="Arial"/>
         </w:rPr>
-        <w:t xml:space="preserve"> de poder basar sus trabajos en una plataforma testeada y con la mayor cantidad de funcionalidades posible. Reduciendo así el tiempo y la inversión necesaria para poder llegar a un producto final. </w:t>
+        <w:t xml:space="preserve"> de poder basar sus trabajos en una plataforma testeada y con la mayor cantidad de funcionalidades posible. Reduciendo así el tiempo y la inversión necesaria para poder llegar a un producto final.</w:t>
       </w:r>
     </w:p>
     <w:p>
@@ -13630,6 +13627,7 @@
       <w:pPr>
         <w:pStyle w:val="divalign-justify"/>
         <w:spacing w:before="0" w:beforeAutospacing="0" w:after="0" w:afterAutospacing="0"/>
+        <w:jc w:val="both"/>
         <w:rPr>
           <w:rFonts w:ascii="Arial" w:hAnsi="Arial" w:cs="Arial"/>
         </w:rPr>
@@ -13645,6 +13643,7 @@
       <w:pPr>
         <w:pStyle w:val="divalign-justify"/>
         <w:spacing w:before="0" w:beforeAutospacing="0" w:after="0" w:afterAutospacing="0"/>
+        <w:jc w:val="both"/>
         <w:rPr>
           <w:rFonts w:ascii="Arial" w:hAnsi="Arial" w:cs="Arial"/>
         </w:rPr>
@@ -13660,6 +13659,7 @@
       <w:pPr>
         <w:pStyle w:val="divalign-justify"/>
         <w:spacing w:before="0" w:beforeAutospacing="0" w:after="0" w:afterAutospacing="0"/>
+        <w:jc w:val="both"/>
         <w:rPr>
           <w:rFonts w:ascii="Arial" w:hAnsi="Arial" w:cs="Arial"/>
         </w:rPr>
@@ -13675,6 +13675,7 @@
       <w:pPr>
         <w:pStyle w:val="divalign-justify"/>
         <w:spacing w:before="0" w:beforeAutospacing="0" w:after="0" w:afterAutospacing="0"/>
+        <w:jc w:val="both"/>
         <w:rPr>
           <w:rFonts w:ascii="Arial" w:hAnsi="Arial" w:cs="Arial"/>
         </w:rPr>
@@ -13690,6 +13691,7 @@
       <w:pPr>
         <w:pStyle w:val="divalign-justify"/>
         <w:spacing w:before="0" w:beforeAutospacing="0" w:after="0" w:afterAutospacing="0"/>
+        <w:jc w:val="both"/>
         <w:rPr>
           <w:rFonts w:ascii="Arial" w:hAnsi="Arial" w:cs="Arial"/>
         </w:rPr>
@@ -13705,6 +13707,7 @@
       <w:pPr>
         <w:pStyle w:val="divalign-justify"/>
         <w:spacing w:before="0" w:beforeAutospacing="0" w:after="0" w:afterAutospacing="0"/>
+        <w:jc w:val="both"/>
         <w:rPr>
           <w:rFonts w:ascii="Arial" w:hAnsi="Arial" w:cs="Arial"/>
         </w:rPr>
@@ -13734,6 +13737,7 @@
       <w:pPr>
         <w:pStyle w:val="divalign-justify"/>
         <w:spacing w:before="0" w:beforeAutospacing="0" w:after="0" w:afterAutospacing="0"/>
+        <w:jc w:val="both"/>
         <w:rPr>
           <w:rFonts w:ascii="Arial" w:hAnsi="Arial" w:cs="Arial"/>
         </w:rPr>
@@ -13770,6 +13774,7 @@
       <w:pPr>
         <w:pStyle w:val="divalign-justify"/>
         <w:spacing w:before="0" w:beforeAutospacing="0" w:after="0" w:afterAutospacing="0"/>
+        <w:jc w:val="both"/>
         <w:rPr>
           <w:rFonts w:ascii="Arial" w:hAnsi="Arial" w:cs="Arial"/>
         </w:rPr>
@@ -13785,6 +13790,7 @@
       <w:pPr>
         <w:pStyle w:val="divalign-justify"/>
         <w:spacing w:before="0" w:beforeAutospacing="0" w:after="0" w:afterAutospacing="0"/>
+        <w:jc w:val="both"/>
         <w:rPr>
           <w:rFonts w:ascii="Arial" w:hAnsi="Arial" w:cs="Arial"/>
         </w:rPr>
@@ -13830,6 +13836,7 @@
       <w:pPr>
         <w:pStyle w:val="divalign-justify"/>
         <w:spacing w:before="0" w:beforeAutospacing="0" w:after="0" w:afterAutospacing="0"/>
+        <w:jc w:val="both"/>
         <w:rPr>
           <w:rFonts w:ascii="Arial" w:hAnsi="Arial" w:cs="Arial"/>
         </w:rPr>
@@ -13918,6 +13925,7 @@
       <w:pPr>
         <w:pStyle w:val="NormalWeb"/>
         <w:spacing w:before="0" w:beforeAutospacing="0" w:after="0" w:afterAutospacing="0"/>
+        <w:jc w:val="both"/>
         <w:rPr>
           <w:rFonts w:ascii="Arial" w:hAnsi="Arial" w:cs="Arial"/>
         </w:rPr>
@@ -13938,6 +13946,7 @@
         </w:numPr>
         <w:spacing w:before="0" w:beforeAutospacing="0" w:after="0" w:afterAutospacing="0"/>
         <w:ind w:left="0" w:firstLine="0"/>
+        <w:jc w:val="both"/>
         <w:rPr>
           <w:rFonts w:ascii="Arial" w:hAnsi="Arial" w:cs="Arial"/>
         </w:rPr>
@@ -13958,6 +13967,7 @@
         </w:numPr>
         <w:spacing w:before="0" w:beforeAutospacing="0" w:after="0" w:afterAutospacing="0"/>
         <w:ind w:left="0" w:firstLine="0"/>
+        <w:jc w:val="both"/>
         <w:rPr>
           <w:rFonts w:ascii="Arial" w:hAnsi="Arial" w:cs="Arial"/>
         </w:rPr>
@@ -13978,6 +13988,7 @@
         </w:numPr>
         <w:spacing w:before="0" w:beforeAutospacing="0" w:after="0" w:afterAutospacing="0"/>
         <w:ind w:left="0" w:firstLine="0"/>
+        <w:jc w:val="both"/>
         <w:rPr>
           <w:rFonts w:ascii="Arial" w:hAnsi="Arial" w:cs="Arial"/>
         </w:rPr>
@@ -13998,6 +14009,7 @@
         </w:numPr>
         <w:spacing w:before="0" w:beforeAutospacing="0" w:after="0" w:afterAutospacing="0"/>
         <w:ind w:left="0" w:firstLine="0"/>
+        <w:jc w:val="both"/>
         <w:rPr>
           <w:rFonts w:ascii="Arial" w:hAnsi="Arial" w:cs="Arial"/>
         </w:rPr>
@@ -14044,6 +14056,7 @@
       <w:pPr>
         <w:pStyle w:val="NormalWeb"/>
         <w:spacing w:before="0" w:beforeAutospacing="0" w:after="0" w:afterAutospacing="0"/>
+        <w:jc w:val="both"/>
         <w:rPr>
           <w:rFonts w:ascii="Arial" w:hAnsi="Arial" w:cs="Arial"/>
         </w:rPr>
@@ -14064,6 +14077,7 @@
         </w:numPr>
         <w:spacing w:before="0" w:beforeAutospacing="0" w:after="0" w:afterAutospacing="0"/>
         <w:ind w:left="0" w:firstLine="0"/>
+        <w:jc w:val="both"/>
         <w:rPr>
           <w:rFonts w:ascii="Arial" w:hAnsi="Arial" w:cs="Arial"/>
         </w:rPr>
@@ -14084,6 +14098,7 @@
         </w:numPr>
         <w:spacing w:before="0" w:beforeAutospacing="0" w:after="0" w:afterAutospacing="0"/>
         <w:ind w:left="0" w:firstLine="0"/>
+        <w:jc w:val="both"/>
         <w:rPr>
           <w:rFonts w:ascii="Arial" w:hAnsi="Arial" w:cs="Arial"/>
         </w:rPr>
@@ -14130,6 +14145,7 @@
       <w:pPr>
         <w:pStyle w:val="NormalWeb"/>
         <w:spacing w:before="0" w:beforeAutospacing="0" w:after="0" w:afterAutospacing="0"/>
+        <w:jc w:val="both"/>
         <w:rPr>
           <w:rFonts w:ascii="Arial" w:hAnsi="Arial" w:cs="Arial"/>
         </w:rPr>
@@ -14150,15 +14166,15 @@
         </w:numPr>
         <w:spacing w:before="0" w:beforeAutospacing="0" w:after="0" w:afterAutospacing="0"/>
         <w:ind w:left="0" w:firstLine="0"/>
-        <w:rPr>
-          <w:rFonts w:ascii="Arial" w:hAnsi="Arial" w:cs="Arial"/>
-        </w:rPr>
-      </w:pPr>
-      <w:r>
-        <w:rPr>
-          <w:rFonts w:ascii="Arial" w:hAnsi="Arial" w:cs="Arial"/>
-        </w:rPr>
-        <w:lastRenderedPageBreak/>
+        <w:jc w:val="both"/>
+        <w:rPr>
+          <w:rFonts w:ascii="Arial" w:hAnsi="Arial" w:cs="Arial"/>
+        </w:rPr>
+      </w:pPr>
+      <w:r>
+        <w:rPr>
+          <w:rFonts w:ascii="Arial" w:hAnsi="Arial" w:cs="Arial"/>
+        </w:rPr>
         <w:t>Implementar una versión de bajo costo de la CIAA pensada para la enseñanza Universitaria, Terciaria y Secundaria.</w:t>
       </w:r>
     </w:p>
@@ -14171,14 +14187,16 @@
         </w:numPr>
         <w:spacing w:before="0" w:beforeAutospacing="0" w:after="0" w:afterAutospacing="0"/>
         <w:ind w:left="0" w:firstLine="0"/>
-        <w:rPr>
-          <w:rFonts w:ascii="Arial" w:hAnsi="Arial" w:cs="Arial"/>
-        </w:rPr>
-      </w:pPr>
-      <w:r>
-        <w:rPr>
-          <w:rFonts w:ascii="Arial" w:hAnsi="Arial" w:cs="Arial"/>
-        </w:rPr>
+        <w:jc w:val="both"/>
+        <w:rPr>
+          <w:rFonts w:ascii="Arial" w:hAnsi="Arial" w:cs="Arial"/>
+        </w:rPr>
+      </w:pPr>
+      <w:r>
+        <w:rPr>
+          <w:rFonts w:ascii="Arial" w:hAnsi="Arial" w:cs="Arial"/>
+        </w:rPr>
+        <w:lastRenderedPageBreak/>
         <w:t>Realizar el desarrollo en forma colaborativa entre los docentes universitarios miembros de la Red RUSE.</w:t>
       </w:r>
     </w:p>
@@ -14191,6 +14209,7 @@
         </w:numPr>
         <w:spacing w:before="0" w:beforeAutospacing="0" w:after="0" w:afterAutospacing="0"/>
         <w:ind w:left="0" w:firstLine="0"/>
+        <w:jc w:val="both"/>
         <w:rPr>
           <w:rFonts w:ascii="Arial" w:hAnsi="Arial" w:cs="Arial"/>
         </w:rPr>
@@ -14211,6 +14230,7 @@
         </w:numPr>
         <w:spacing w:before="0" w:beforeAutospacing="0" w:after="0" w:afterAutospacing="0"/>
         <w:ind w:left="0" w:firstLine="0"/>
+        <w:jc w:val="both"/>
         <w:rPr>
           <w:rFonts w:ascii="Arial" w:hAnsi="Arial" w:cs="Arial"/>
         </w:rPr>
@@ -14231,6 +14251,7 @@
         </w:numPr>
         <w:spacing w:before="0" w:beforeAutospacing="0" w:after="0" w:afterAutospacing="0"/>
         <w:ind w:left="0" w:firstLine="0"/>
+        <w:jc w:val="both"/>
         <w:rPr>
           <w:rFonts w:ascii="Arial" w:hAnsi="Arial" w:cs="Arial"/>
         </w:rPr>
@@ -14251,6 +14272,7 @@
         </w:numPr>
         <w:spacing w:before="0" w:beforeAutospacing="0" w:after="0" w:afterAutospacing="0"/>
         <w:ind w:left="0" w:firstLine="0"/>
+        <w:jc w:val="both"/>
         <w:rPr>
           <w:rFonts w:ascii="Arial" w:hAnsi="Arial" w:cs="Arial"/>
         </w:rPr>
@@ -14271,6 +14293,7 @@
         </w:numPr>
         <w:spacing w:before="0" w:beforeAutospacing="0" w:after="0" w:afterAutospacing="0"/>
         <w:ind w:left="0" w:firstLine="0"/>
+        <w:jc w:val="both"/>
         <w:rPr>
           <w:rFonts w:ascii="Arial" w:hAnsi="Arial" w:cs="Arial"/>
         </w:rPr>
@@ -14291,6 +14314,7 @@
         </w:numPr>
         <w:spacing w:before="0" w:beforeAutospacing="0" w:after="0" w:afterAutospacing="0"/>
         <w:ind w:left="0" w:firstLine="0"/>
+        <w:jc w:val="both"/>
         <w:rPr>
           <w:rFonts w:ascii="Arial" w:hAnsi="Arial" w:cs="Arial"/>
         </w:rPr>
@@ -14337,6 +14361,7 @@
       <w:pPr>
         <w:pStyle w:val="NormalWeb"/>
         <w:spacing w:before="0" w:beforeAutospacing="0" w:after="0" w:afterAutospacing="0"/>
+        <w:jc w:val="both"/>
         <w:rPr>
           <w:rFonts w:ascii="Arial" w:hAnsi="Arial" w:cs="Arial"/>
         </w:rPr>
@@ -14357,6 +14382,7 @@
         </w:numPr>
         <w:spacing w:before="0" w:beforeAutospacing="0" w:after="0" w:afterAutospacing="0"/>
         <w:ind w:left="0" w:firstLine="0"/>
+        <w:jc w:val="both"/>
         <w:rPr>
           <w:rFonts w:ascii="Arial" w:hAnsi="Arial" w:cs="Arial"/>
         </w:rPr>
@@ -14377,6 +14403,7 @@
         </w:numPr>
         <w:spacing w:before="0" w:beforeAutospacing="0" w:after="0" w:afterAutospacing="0"/>
         <w:ind w:left="0" w:firstLine="0"/>
+        <w:jc w:val="both"/>
         <w:rPr>
           <w:rFonts w:ascii="Arial" w:hAnsi="Arial" w:cs="Arial"/>
         </w:rPr>
@@ -14397,6 +14424,7 @@
         </w:numPr>
         <w:spacing w:before="0" w:beforeAutospacing="0" w:after="0" w:afterAutospacing="0"/>
         <w:ind w:left="0" w:firstLine="0"/>
+        <w:jc w:val="both"/>
         <w:rPr>
           <w:rFonts w:ascii="Arial" w:hAnsi="Arial" w:cs="Arial"/>
         </w:rPr>
@@ -14431,6 +14459,7 @@
         </w:numPr>
         <w:spacing w:before="0" w:beforeAutospacing="0" w:after="0" w:afterAutospacing="0"/>
         <w:ind w:left="0" w:firstLine="0"/>
+        <w:jc w:val="both"/>
         <w:rPr>
           <w:rFonts w:ascii="Arial" w:hAnsi="Arial" w:cs="Arial"/>
         </w:rPr>
@@ -14451,6 +14480,7 @@
         </w:numPr>
         <w:spacing w:before="0" w:beforeAutospacing="0" w:after="0" w:afterAutospacing="0"/>
         <w:ind w:left="0" w:firstLine="0"/>
+        <w:jc w:val="both"/>
         <w:rPr>
           <w:rFonts w:ascii="Arial" w:hAnsi="Arial" w:cs="Arial"/>
         </w:rPr>
@@ -14471,6 +14501,7 @@
         </w:numPr>
         <w:spacing w:before="0" w:beforeAutospacing="0" w:after="0" w:afterAutospacing="0"/>
         <w:ind w:left="0" w:firstLine="0"/>
+        <w:jc w:val="both"/>
         <w:rPr>
           <w:rFonts w:ascii="Arial" w:hAnsi="Arial" w:cs="Arial"/>
         </w:rPr>
@@ -14491,6 +14522,7 @@
         </w:numPr>
         <w:spacing w:before="0" w:beforeAutospacing="0" w:after="0" w:afterAutospacing="0"/>
         <w:ind w:left="0" w:firstLine="0"/>
+        <w:jc w:val="both"/>
         <w:rPr>
           <w:rFonts w:ascii="Arial" w:hAnsi="Arial" w:cs="Arial"/>
         </w:rPr>
@@ -14511,6 +14543,7 @@
         </w:numPr>
         <w:spacing w:before="0" w:beforeAutospacing="0" w:after="0" w:afterAutospacing="0"/>
         <w:ind w:left="0" w:firstLine="0"/>
+        <w:jc w:val="both"/>
         <w:rPr>
           <w:rFonts w:ascii="Arial" w:hAnsi="Arial" w:cs="Arial"/>
         </w:rPr>
@@ -14531,6 +14564,7 @@
         </w:numPr>
         <w:spacing w:before="0" w:beforeAutospacing="0" w:after="0" w:afterAutospacing="0"/>
         <w:ind w:left="0" w:firstLine="0"/>
+        <w:jc w:val="both"/>
         <w:rPr>
           <w:rFonts w:ascii="Arial" w:hAnsi="Arial" w:cs="Arial"/>
         </w:rPr>
@@ -14551,6 +14585,7 @@
         </w:numPr>
         <w:spacing w:before="0" w:beforeAutospacing="0" w:after="0" w:afterAutospacing="0"/>
         <w:ind w:left="0" w:firstLine="0"/>
+        <w:jc w:val="both"/>
         <w:rPr>
           <w:rFonts w:ascii="Arial" w:hAnsi="Arial" w:cs="Arial"/>
         </w:rPr>
@@ -14571,6 +14606,7 @@
         </w:numPr>
         <w:spacing w:before="0" w:beforeAutospacing="0" w:after="0" w:afterAutospacing="0"/>
         <w:ind w:left="0" w:firstLine="0"/>
+        <w:jc w:val="both"/>
         <w:rPr>
           <w:rFonts w:ascii="Arial" w:hAnsi="Arial" w:cs="Arial"/>
         </w:rPr>
@@ -14599,6 +14635,7 @@
         </w:numPr>
         <w:spacing w:before="0" w:beforeAutospacing="0" w:after="0" w:afterAutospacing="0"/>
         <w:ind w:left="0" w:firstLine="0"/>
+        <w:jc w:val="both"/>
         <w:rPr>
           <w:rFonts w:ascii="Arial" w:hAnsi="Arial" w:cs="Arial"/>
         </w:rPr>
@@ -14627,6 +14664,7 @@
         </w:numPr>
         <w:spacing w:before="0" w:beforeAutospacing="0" w:after="0" w:afterAutospacing="0"/>
         <w:ind w:left="0" w:firstLine="0"/>
+        <w:jc w:val="both"/>
         <w:rPr>
           <w:rFonts w:ascii="Arial" w:hAnsi="Arial" w:cs="Arial"/>
         </w:rPr>
@@ -14655,6 +14693,7 @@
         </w:numPr>
         <w:spacing w:before="0" w:beforeAutospacing="0" w:after="0" w:afterAutospacing="0"/>
         <w:ind w:left="0" w:firstLine="0"/>
+        <w:jc w:val="both"/>
         <w:rPr>
           <w:rFonts w:ascii="Arial" w:hAnsi="Arial" w:cs="Arial"/>
         </w:rPr>
@@ -14675,6 +14714,7 @@
         </w:numPr>
         <w:spacing w:before="0" w:beforeAutospacing="0" w:after="0" w:afterAutospacing="0"/>
         <w:ind w:left="0" w:firstLine="0"/>
+        <w:jc w:val="both"/>
         <w:rPr>
           <w:rFonts w:ascii="Arial" w:hAnsi="Arial" w:cs="Arial"/>
         </w:rPr>
@@ -14695,6 +14735,7 @@
         </w:numPr>
         <w:spacing w:before="0" w:beforeAutospacing="0" w:after="0" w:afterAutospacing="0"/>
         <w:ind w:left="0" w:firstLine="0"/>
+        <w:jc w:val="both"/>
         <w:rPr>
           <w:rFonts w:ascii="Arial" w:hAnsi="Arial" w:cs="Arial"/>
         </w:rPr>
@@ -14723,6 +14764,7 @@
         </w:numPr>
         <w:spacing w:before="0" w:beforeAutospacing="0" w:after="0" w:afterAutospacing="0"/>
         <w:ind w:left="0" w:firstLine="0"/>
+        <w:jc w:val="both"/>
         <w:rPr>
           <w:rFonts w:ascii="Arial" w:hAnsi="Arial" w:cs="Arial"/>
         </w:rPr>
@@ -14743,6 +14785,7 @@
         </w:numPr>
         <w:spacing w:before="0" w:beforeAutospacing="0" w:after="0" w:afterAutospacing="0"/>
         <w:ind w:left="0" w:firstLine="0"/>
+        <w:jc w:val="both"/>
         <w:rPr>
           <w:rFonts w:ascii="Arial" w:hAnsi="Arial" w:cs="Arial"/>
         </w:rPr>
@@ -14763,6 +14806,7 @@
         </w:numPr>
         <w:spacing w:before="0" w:beforeAutospacing="0" w:after="0" w:afterAutospacing="0"/>
         <w:ind w:left="0" w:firstLine="0"/>
+        <w:jc w:val="both"/>
         <w:rPr>
           <w:rFonts w:ascii="Arial" w:hAnsi="Arial" w:cs="Arial"/>
         </w:rPr>
@@ -15016,29 +15060,16 @@
       <w:pPr>
         <w:pStyle w:val="NormalWeb"/>
         <w:spacing w:before="0" w:beforeAutospacing="0" w:after="0" w:afterAutospacing="0"/>
-        <w:rPr>
-          <w:rFonts w:ascii="Arial" w:hAnsi="Arial" w:cs="Arial"/>
-        </w:rPr>
-      </w:pPr>
-      <w:r>
-        <w:rPr>
-          <w:rFonts w:ascii="Arial" w:hAnsi="Arial" w:cs="Arial"/>
-        </w:rPr>
-        <w:t xml:space="preserve">La EDU-CIAA está basada en la CIAA-NXP, por ser la primera versión de la CIAA que se encuentra disponible. Por lo </w:t>
-      </w:r>
-      <w:proofErr w:type="gramStart"/>
-      <w:r>
-        <w:rPr>
-          <w:rFonts w:ascii="Arial" w:hAnsi="Arial" w:cs="Arial"/>
-        </w:rPr>
-        <w:t>tanto</w:t>
-      </w:r>
-      <w:proofErr w:type="gramEnd"/>
-      <w:r>
-        <w:rPr>
-          <w:rFonts w:ascii="Arial" w:hAnsi="Arial" w:cs="Arial"/>
-        </w:rPr>
-        <w:t xml:space="preserve"> su microcontrolador es también el LPC4337 (dual </w:t>
+        <w:jc w:val="both"/>
+        <w:rPr>
+          <w:rFonts w:ascii="Arial" w:hAnsi="Arial" w:cs="Arial"/>
+        </w:rPr>
+      </w:pPr>
+      <w:r>
+        <w:rPr>
+          <w:rFonts w:ascii="Arial" w:hAnsi="Arial" w:cs="Arial"/>
+        </w:rPr>
+        <w:t xml:space="preserve">La EDU-CIAA está basada en la CIAA-NXP, por ser la primera versión de la CIAA que se encuentra disponible. Por lo tanto su microcontrolador es también el LPC4337 (dual </w:t>
       </w:r>
       <w:proofErr w:type="spellStart"/>
       <w:r>
@@ -15059,6 +15090,7 @@
       <w:pPr>
         <w:pStyle w:val="NormalWeb"/>
         <w:spacing w:before="0" w:beforeAutospacing="0" w:after="0" w:afterAutospacing="0"/>
+        <w:jc w:val="both"/>
         <w:rPr>
           <w:rFonts w:ascii="Arial" w:hAnsi="Arial" w:cs="Arial"/>
         </w:rPr>
@@ -15074,6 +15106,7 @@
       <w:pPr>
         <w:pStyle w:val="NormalWeb"/>
         <w:spacing w:before="0" w:beforeAutospacing="0" w:after="0" w:afterAutospacing="0"/>
+        <w:jc w:val="both"/>
         <w:rPr>
           <w:rFonts w:ascii="Arial" w:hAnsi="Arial" w:cs="Arial"/>
         </w:rPr>
@@ -15746,7 +15779,7 @@
           <w:rFonts w:ascii="Arial" w:hAnsi="Arial" w:cs="Arial"/>
           <w:lang w:eastAsia="es-AR"/>
         </w:rPr>
-        <w:t xml:space="preserve">de precisión mediante la medición de temperatura. </w:t>
+        <w:t>de precisión mediante la medición de temperatura.</w:t>
       </w:r>
     </w:p>
     <w:p>
@@ -15992,6 +16025,7 @@
         <w:rPr>
           <w:rStyle w:val="Referenciasutil"/>
           <w:rFonts w:ascii="Arial" w:hAnsi="Arial" w:cs="Arial"/>
+          <w:noProof/>
           <w:lang w:eastAsia="es-AR"/>
         </w:rPr>
         <w:drawing>
@@ -16040,7 +16074,6 @@
         </w:numPr>
         <w:spacing w:before="0"/>
         <w:ind w:left="0" w:firstLine="0"/>
-        <w:jc w:val="left"/>
         <w:rPr>
           <w:rFonts w:ascii="Arial" w:hAnsi="Arial" w:cs="Arial"/>
         </w:rPr>
@@ -16069,7 +16102,6 @@
         </w:numPr>
         <w:spacing w:before="0"/>
         <w:ind w:left="0" w:firstLine="0"/>
-        <w:jc w:val="left"/>
         <w:rPr>
           <w:rFonts w:ascii="Arial" w:hAnsi="Arial" w:cs="Arial"/>
         </w:rPr>
@@ -16086,19 +16118,7 @@
         <w:rPr>
           <w:rFonts w:ascii="Arial" w:hAnsi="Arial" w:cs="Arial"/>
         </w:rPr>
-        <w:t> El largo de la trama en bytes. Tiene en cuenta todos los bytes de DATA más el</w:t>
-      </w:r>
-      <w:r>
-        <w:rPr>
-          <w:rFonts w:ascii="Arial" w:hAnsi="Arial" w:cs="Arial"/>
-        </w:rPr>
-        <w:t xml:space="preserve"> </w:t>
-      </w:r>
-      <w:r>
-        <w:rPr>
-          <w:rFonts w:ascii="Arial" w:hAnsi="Arial" w:cs="Arial"/>
-        </w:rPr>
-        <w:t>byte de </w:t>
+        <w:t> El largo de la trama en bytes. Tiene en cuenta todos los bytes de DATA más el byte de </w:t>
       </w:r>
       <w:proofErr w:type="spellStart"/>
       <w:r>
@@ -16124,7 +16144,6 @@
         </w:numPr>
         <w:spacing w:before="0"/>
         <w:ind w:left="0" w:firstLine="0"/>
-        <w:jc w:val="left"/>
         <w:rPr>
           <w:rFonts w:ascii="Arial" w:hAnsi="Arial" w:cs="Arial"/>
         </w:rPr>
@@ -16177,7 +16196,6 @@
         </w:numPr>
         <w:spacing w:before="0"/>
         <w:ind w:left="0" w:firstLine="0"/>
-        <w:jc w:val="left"/>
         <w:rPr>
           <w:rFonts w:ascii="Arial" w:hAnsi="Arial" w:cs="Arial"/>
         </w:rPr>
@@ -16194,19 +16212,7 @@
         <w:rPr>
           <w:rFonts w:ascii="Arial" w:hAnsi="Arial" w:cs="Arial"/>
         </w:rPr>
-        <w:t>: Para calcular el checksum, se debe hacer una XOR entre todos los</w:t>
-      </w:r>
-      <w:r>
-        <w:rPr>
-          <w:rFonts w:ascii="Arial" w:hAnsi="Arial" w:cs="Arial"/>
-        </w:rPr>
-        <w:t xml:space="preserve"> </w:t>
-      </w:r>
-      <w:r>
-        <w:rPr>
-          <w:rFonts w:ascii="Arial" w:hAnsi="Arial" w:cs="Arial"/>
-        </w:rPr>
-        <w:t>caracteres, incluido el delimitador de trama (0x7E). </w:t>
+        <w:t>: Para calcular el checksum, se debe hacer una XOR entre todos los caracteres, incluido el delimitador de trama (0x7E). </w:t>
       </w:r>
     </w:p>
     <w:p>
@@ -16214,7 +16220,6 @@
         <w:pStyle w:val="Prrafodelista"/>
         <w:spacing w:before="0"/>
         <w:ind w:left="0"/>
-        <w:jc w:val="left"/>
         <w:rPr>
           <w:rFonts w:ascii="Arial" w:hAnsi="Arial" w:cs="Arial"/>
         </w:rPr>
@@ -16230,38 +16235,14 @@
         <w:rPr>
           <w:rFonts w:ascii="Arial" w:hAnsi="Arial" w:cs="Arial"/>
         </w:rPr>
-        <w:t>che</w:t>
-      </w:r>
-      <w:r>
-        <w:rPr>
-          <w:rFonts w:ascii="Arial" w:hAnsi="Arial" w:cs="Arial"/>
-        </w:rPr>
-        <w:t>c</w:t>
-      </w:r>
-      <w:r>
-        <w:rPr>
-          <w:rFonts w:ascii="Arial" w:hAnsi="Arial" w:cs="Arial"/>
-        </w:rPr>
-        <w:t>ksum</w:t>
+        <w:t>checksum</w:t>
       </w:r>
       <w:proofErr w:type="spellEnd"/>
       <w:r>
         <w:rPr>
           <w:rFonts w:ascii="Arial" w:hAnsi="Arial" w:cs="Arial"/>
         </w:rPr>
-        <w:t> y</w:t>
-      </w:r>
-      <w:r>
-        <w:rPr>
-          <w:rFonts w:ascii="Arial" w:hAnsi="Arial" w:cs="Arial"/>
-        </w:rPr>
-        <w:t xml:space="preserve"> </w:t>
-      </w:r>
-      <w:r>
-        <w:rPr>
-          <w:rFonts w:ascii="Arial" w:hAnsi="Arial" w:cs="Arial"/>
-        </w:rPr>
-        <w:t>comparar el resultado con éste.  </w:t>
+        <w:t> y comparar el resultado con éste.  </w:t>
       </w:r>
     </w:p>
     <w:p>
@@ -16291,55 +16272,122 @@
           <w:b/>
           <w:bCs/>
         </w:rPr>
-        <w:t>Caracteres </w:t>
-      </w:r>
-      <w:r>
+        <w:t>Caracteres Especiales </w:t>
+      </w:r>
+    </w:p>
+    <w:p>
+      <w:pPr>
+        <w:spacing w:before="0"/>
+        <w:ind w:left="0"/>
+        <w:jc w:val="left"/>
+        <w:rPr>
+          <w:rFonts w:ascii="Arial" w:hAnsi="Arial" w:cs="Arial"/>
+        </w:rPr>
+      </w:pPr>
+      <w:r>
+        <w:rPr>
+          <w:rFonts w:ascii="Arial" w:hAnsi="Arial" w:cs="Arial"/>
+        </w:rPr>
+        <w:t>● 0x7E: Delimitador de trama </w:t>
+      </w:r>
+    </w:p>
+    <w:p>
+      <w:pPr>
+        <w:spacing w:before="0"/>
+        <w:ind w:left="0"/>
+        <w:jc w:val="left"/>
+        <w:rPr>
+          <w:rFonts w:ascii="Arial" w:hAnsi="Arial" w:cs="Arial"/>
+        </w:rPr>
+      </w:pPr>
+      <w:r>
+        <w:rPr>
+          <w:rFonts w:ascii="Arial" w:hAnsi="Arial" w:cs="Arial"/>
+        </w:rPr>
+        <w:t>● 0x7D: Escape </w:t>
+      </w:r>
+      <w:proofErr w:type="spellStart"/>
+      <w:r>
+        <w:rPr>
+          <w:rFonts w:ascii="Arial" w:hAnsi="Arial" w:cs="Arial"/>
+        </w:rPr>
+        <w:t>caracter</w:t>
+      </w:r>
+      <w:proofErr w:type="spellEnd"/>
+      <w:r>
+        <w:rPr>
+          <w:rFonts w:ascii="Arial" w:hAnsi="Arial" w:cs="Arial"/>
+        </w:rPr>
+        <w:t> </w:t>
+      </w:r>
+    </w:p>
+    <w:p>
+      <w:pPr>
+        <w:spacing w:before="0"/>
+        <w:ind w:left="0"/>
+        <w:jc w:val="left"/>
+        <w:rPr>
+          <w:rFonts w:ascii="Arial" w:hAnsi="Arial" w:cs="Arial"/>
+        </w:rPr>
+      </w:pPr>
+    </w:p>
+    <w:p>
+      <w:pPr>
+        <w:suppressAutoHyphens/>
+        <w:spacing w:before="0"/>
+        <w:ind w:left="0"/>
         <w:rPr>
           <w:rFonts w:ascii="Arial" w:hAnsi="Arial" w:cs="Arial"/>
           <w:b/>
           <w:bCs/>
         </w:rPr>
-        <w:t>E</w:t>
-      </w:r>
+      </w:pPr>
       <w:r>
         <w:rPr>
           <w:rFonts w:ascii="Arial" w:hAnsi="Arial" w:cs="Arial"/>
           <w:b/>
           <w:bCs/>
         </w:rPr>
-        <w:t>speciales </w:t>
-      </w:r>
-    </w:p>
-    <w:p>
-      <w:pPr>
+        <w:t xml:space="preserve">¿Cómo escapar los caracteres especiales? </w:t>
+      </w:r>
+    </w:p>
+    <w:p>
+      <w:pPr>
+        <w:suppressAutoHyphens/>
         <w:spacing w:before="0"/>
         <w:ind w:left="0"/>
-        <w:jc w:val="left"/>
-        <w:rPr>
-          <w:rFonts w:ascii="Arial" w:hAnsi="Arial" w:cs="Arial"/>
-        </w:rPr>
-      </w:pPr>
-      <w:r>
-        <w:rPr>
-          <w:rFonts w:ascii="Arial" w:hAnsi="Arial" w:cs="Arial"/>
-        </w:rPr>
-        <w:t>● 0x7E: Delimitador de trama </w:t>
-      </w:r>
-    </w:p>
-    <w:p>
-      <w:pPr>
+        <w:rPr>
+          <w:rFonts w:ascii="Arial" w:hAnsi="Arial" w:cs="Arial"/>
+        </w:rPr>
+      </w:pPr>
+      <w:r>
+        <w:rPr>
+          <w:rFonts w:ascii="Arial" w:hAnsi="Arial" w:cs="Arial"/>
+        </w:rPr>
+        <w:t xml:space="preserve">Cada vez que uno de estos caracteres aparezca en la trama, se antepone 0x7D y se hace una XOR entre el valor original y 0x20. Por ejemplo, si 0x7E aparece en la trama, </w:t>
+      </w:r>
+      <w:r>
+        <w:rPr>
+          <w:rFonts w:ascii="Arial" w:hAnsi="Arial" w:cs="Arial"/>
+        </w:rPr>
+        <w:lastRenderedPageBreak/>
+        <w:t xml:space="preserve">se hace la XOR con 0x20 y queda 0x5E, por lo tanto, el 0x7E de la trama original se reemplaza por 0x7D 0x5E. </w:t>
+      </w:r>
+    </w:p>
+    <w:p>
+      <w:pPr>
+        <w:suppressAutoHyphens/>
         <w:spacing w:before="0"/>
         <w:ind w:left="0"/>
-        <w:jc w:val="left"/>
-        <w:rPr>
-          <w:rFonts w:ascii="Arial" w:hAnsi="Arial" w:cs="Arial"/>
-        </w:rPr>
-      </w:pPr>
-      <w:r>
-        <w:rPr>
-          <w:rFonts w:ascii="Arial" w:hAnsi="Arial" w:cs="Arial"/>
-        </w:rPr>
-        <w:t>● 0x7D: Escape </w:t>
+        <w:rPr>
+          <w:rFonts w:ascii="Arial" w:hAnsi="Arial" w:cs="Arial"/>
+        </w:rPr>
+      </w:pPr>
+      <w:r>
+        <w:rPr>
+          <w:rFonts w:ascii="Arial" w:hAnsi="Arial" w:cs="Arial"/>
+        </w:rPr>
+        <w:t xml:space="preserve">Para recuperar el dato original, cuando aparece un 0x7D en la trama, se elimina y al </w:t>
       </w:r>
       <w:proofErr w:type="spellStart"/>
       <w:r>
@@ -16353,153 +16401,40 @@
         <w:rPr>
           <w:rFonts w:ascii="Arial" w:hAnsi="Arial" w:cs="Arial"/>
         </w:rPr>
-        <w:t> </w:t>
-      </w:r>
-    </w:p>
-    <w:p>
-      <w:pPr>
+        <w:t xml:space="preserve"> siguiente se le vuelve a hacer una XOR con 0x20. Por ejemplo, siguiendo el ejemplo anterior, si nos llega 0x7D0x5E, eliminamos el 0x7D y hacemos el XOR entre 0x5E y 0x20, obteniendo 0x7E original. </w:t>
+      </w:r>
+    </w:p>
+    <w:p>
+      <w:pPr>
+        <w:suppressAutoHyphens/>
         <w:spacing w:before="0"/>
         <w:ind w:left="0"/>
-        <w:jc w:val="left"/>
-        <w:rPr>
-          <w:rFonts w:ascii="Arial" w:hAnsi="Arial" w:cs="Arial"/>
-        </w:rPr>
-      </w:pPr>
-    </w:p>
-    <w:p>
-      <w:pPr>
+        <w:rPr>
+          <w:rFonts w:ascii="Arial" w:hAnsi="Arial" w:cs="Arial"/>
+        </w:rPr>
+      </w:pPr>
+      <w:r>
+        <w:rPr>
+          <w:rFonts w:ascii="Arial" w:hAnsi="Arial" w:cs="Arial"/>
+        </w:rPr>
+        <w:t>¿Qué se debe escapar? Todo lo que venga luego del indicador de comienzo de trama (del 0x7E)</w:t>
+      </w:r>
+    </w:p>
+    <w:p>
+      <w:pPr>
+        <w:suppressAutoHyphens/>
         <w:spacing w:before="0"/>
         <w:ind w:left="0"/>
-        <w:jc w:val="left"/>
-        <w:rPr>
-          <w:rFonts w:ascii="Arial" w:hAnsi="Arial" w:cs="Arial"/>
-        </w:rPr>
-      </w:pPr>
-      <w:r>
-        <w:rPr>
-          <w:rFonts w:ascii="Arial" w:hAnsi="Arial" w:cs="Arial"/>
-        </w:rPr>
-        <w:t>¿Cómo escapar los caracteres especiales? </w:t>
-      </w:r>
-    </w:p>
-    <w:p>
-      <w:pPr>
+        <w:rPr>
+          <w:rFonts w:ascii="Arial" w:hAnsi="Arial" w:cs="Arial"/>
+        </w:rPr>
+      </w:pPr>
+    </w:p>
+    <w:p>
+      <w:pPr>
+        <w:suppressAutoHyphens/>
         <w:spacing w:before="0"/>
         <w:ind w:left="0"/>
-        <w:jc w:val="left"/>
-        <w:rPr>
-          <w:rFonts w:ascii="Arial" w:hAnsi="Arial" w:cs="Arial"/>
-        </w:rPr>
-      </w:pPr>
-      <w:r>
-        <w:rPr>
-          <w:rFonts w:ascii="Arial" w:hAnsi="Arial" w:cs="Arial"/>
-        </w:rPr>
-        <w:t>C</w:t>
-      </w:r>
-      <w:r>
-        <w:rPr>
-          <w:rFonts w:ascii="Arial" w:hAnsi="Arial" w:cs="Arial"/>
-        </w:rPr>
-        <w:t>ada vez que uno de estos caracteres aparezca en la trama, se antepone 0x7D y se h</w:t>
-      </w:r>
-      <w:r>
-        <w:rPr>
-          <w:rFonts w:ascii="Arial" w:hAnsi="Arial" w:cs="Arial"/>
-        </w:rPr>
-        <w:t>a</w:t>
-      </w:r>
-      <w:r>
-        <w:rPr>
-          <w:rFonts w:ascii="Arial" w:hAnsi="Arial" w:cs="Arial"/>
-        </w:rPr>
-        <w:t>ce una XOR entre el valor original y 0x20. Por ejemplo, si 0x7E aparece en la trama, s</w:t>
-      </w:r>
-      <w:r>
-        <w:rPr>
-          <w:rFonts w:ascii="Arial" w:hAnsi="Arial" w:cs="Arial"/>
-        </w:rPr>
-        <w:t xml:space="preserve">e </w:t>
-      </w:r>
-      <w:r>
-        <w:rPr>
-          <w:rFonts w:ascii="Arial" w:hAnsi="Arial" w:cs="Arial"/>
-        </w:rPr>
-        <w:lastRenderedPageBreak/>
-        <w:t>hace la XOR con 0x20 y queda 0x5E, por lo tanto, el 0x7E de la trama original se reemplaza por 0x7D</w:t>
-      </w:r>
-      <w:r>
-        <w:rPr>
-          <w:rFonts w:ascii="Arial" w:hAnsi="Arial" w:cs="Arial"/>
-        </w:rPr>
-        <w:t xml:space="preserve"> </w:t>
-      </w:r>
-      <w:r>
-        <w:rPr>
-          <w:rFonts w:ascii="Arial" w:hAnsi="Arial" w:cs="Arial"/>
-        </w:rPr>
-        <w:t>0x5E. </w:t>
-      </w:r>
-    </w:p>
-    <w:p>
-      <w:pPr>
-        <w:spacing w:before="0"/>
-        <w:ind w:left="0"/>
-        <w:jc w:val="left"/>
-        <w:rPr>
-          <w:rFonts w:ascii="Arial" w:hAnsi="Arial" w:cs="Arial"/>
-        </w:rPr>
-      </w:pPr>
-      <w:r>
-        <w:rPr>
-          <w:rFonts w:ascii="Arial" w:hAnsi="Arial" w:cs="Arial"/>
-        </w:rPr>
-        <w:t>Para recuperar el dato original, cuando aparece un 0x7D en la trama, se elimina y al caracter siguiente se le vuelve a hacer una XOR con 0x20. Por ejemplo, siguiendo el ejemplo anterior, si nos llega 0x7D0x5E, eliminamos el 0x7D y hacemos el XOR entre 0x5E y 0x20, obteniendo</w:t>
-      </w:r>
-      <w:r>
-        <w:rPr>
-          <w:rFonts w:ascii="Arial" w:hAnsi="Arial" w:cs="Arial"/>
-        </w:rPr>
-        <w:t xml:space="preserve"> </w:t>
-      </w:r>
-      <w:r>
-        <w:rPr>
-          <w:rFonts w:ascii="Arial" w:hAnsi="Arial" w:cs="Arial"/>
-        </w:rPr>
-        <w:t>0x7E original. </w:t>
-      </w:r>
-    </w:p>
-    <w:p>
-      <w:pPr>
-        <w:spacing w:before="0"/>
-        <w:ind w:left="0"/>
-        <w:jc w:val="left"/>
-        <w:rPr>
-          <w:rFonts w:ascii="Arial" w:hAnsi="Arial" w:cs="Arial"/>
-        </w:rPr>
-      </w:pPr>
-      <w:r>
-        <w:rPr>
-          <w:rFonts w:ascii="Arial" w:hAnsi="Arial" w:cs="Arial"/>
-        </w:rPr>
-        <w:t>¿Qué se debe escapar? Todo lo que venga luego del indicador de comienzo de trama (del 0x7E)</w:t>
-      </w:r>
-    </w:p>
-    <w:p>
-      <w:pPr>
-        <w:spacing w:before="0"/>
-        <w:ind w:left="0"/>
-        <w:jc w:val="left"/>
-        <w:rPr>
-          <w:rFonts w:ascii="Arial" w:hAnsi="Arial" w:cs="Arial"/>
-        </w:rPr>
-      </w:pPr>
-    </w:p>
-    <w:p>
-      <w:pPr>
-        <w:spacing w:before="0"/>
-        <w:ind w:left="0"/>
-        <w:jc w:val="left"/>
         <w:rPr>
           <w:rFonts w:ascii="Arial" w:hAnsi="Arial" w:cs="Arial"/>
           <w:b/>
@@ -16512,94 +16447,104 @@
           <w:b/>
           <w:bCs/>
         </w:rPr>
-        <w:t>Primitivas </w:t>
-      </w:r>
-    </w:p>
-    <w:p>
-      <w:pPr>
+        <w:t xml:space="preserve">Primitivas </w:t>
+      </w:r>
+    </w:p>
+    <w:p>
+      <w:pPr>
+        <w:suppressAutoHyphens/>
         <w:spacing w:before="0"/>
         <w:ind w:left="0"/>
-        <w:jc w:val="left"/>
-        <w:rPr>
-          <w:rFonts w:ascii="Arial" w:hAnsi="Arial" w:cs="Arial"/>
-        </w:rPr>
-      </w:pPr>
-      <w:r>
-        <w:rPr>
-          <w:rFonts w:ascii="Arial" w:hAnsi="Arial" w:cs="Arial"/>
-        </w:rPr>
-        <w:t>Las primitivas especificadas en este protocolo se clasifican en: </w:t>
-      </w:r>
-    </w:p>
-    <w:p>
-      <w:pPr>
+        <w:rPr>
+          <w:rFonts w:ascii="Arial" w:hAnsi="Arial" w:cs="Arial"/>
+        </w:rPr>
+      </w:pPr>
+      <w:r>
+        <w:rPr>
+          <w:rFonts w:ascii="Arial" w:hAnsi="Arial" w:cs="Arial"/>
+        </w:rPr>
+        <w:t xml:space="preserve">Las primitivas especificadas en este protocolo se clasifican en: </w:t>
+      </w:r>
+    </w:p>
+    <w:p>
+      <w:pPr>
+        <w:suppressAutoHyphens/>
         <w:spacing w:before="0"/>
         <w:ind w:left="0"/>
-        <w:jc w:val="left"/>
-        <w:rPr>
-          <w:rFonts w:ascii="Arial" w:hAnsi="Arial" w:cs="Arial"/>
-        </w:rPr>
-      </w:pPr>
-      <w:r>
-        <w:rPr>
-          <w:rFonts w:ascii="Arial" w:hAnsi="Arial" w:cs="Arial"/>
-        </w:rPr>
-        <w:t>C</w:t>
-      </w:r>
-      <w:r>
-        <w:rPr>
-          <w:rFonts w:ascii="Arial" w:hAnsi="Arial" w:cs="Arial"/>
-        </w:rPr>
-        <w:t>omandos: empiezan con el prefijo COMMAND. Utilizadas para enviar y recibir comandos desde el server hacia la WSN y viceversa. </w:t>
-      </w:r>
-    </w:p>
-    <w:p>
-      <w:pPr>
+        <w:rPr>
+          <w:rFonts w:ascii="Arial" w:hAnsi="Arial" w:cs="Arial"/>
+        </w:rPr>
+      </w:pPr>
+      <w:r>
+        <w:rPr>
+          <w:rFonts w:ascii="Arial" w:hAnsi="Arial" w:cs="Arial"/>
+          <w:b/>
+          <w:bCs/>
+        </w:rPr>
+        <w:t>Comandos</w:t>
+      </w:r>
+      <w:r>
+        <w:rPr>
+          <w:rFonts w:ascii="Arial" w:hAnsi="Arial" w:cs="Arial"/>
+        </w:rPr>
+        <w:t xml:space="preserve">: empiezan con el prefijo COMMAND. Utilizadas para enviar y recibir comandos desde el server hacia la WSN y viceversa. </w:t>
+      </w:r>
+    </w:p>
+    <w:p>
+      <w:pPr>
+        <w:suppressAutoHyphens/>
         <w:spacing w:before="0"/>
         <w:ind w:left="0"/>
-        <w:jc w:val="left"/>
-        <w:rPr>
-          <w:rFonts w:ascii="Arial" w:hAnsi="Arial" w:cs="Arial"/>
-        </w:rPr>
-      </w:pPr>
-      <w:r>
-        <w:rPr>
-          <w:rFonts w:ascii="Arial" w:hAnsi="Arial" w:cs="Arial"/>
-        </w:rPr>
-        <w:t>Datos: empiezan con el prefijo DATA. Utilizadas para recibir y pedir datos de los sensores. </w:t>
-      </w:r>
-    </w:p>
-    <w:p>
-      <w:pPr>
+        <w:rPr>
+          <w:rFonts w:ascii="Arial" w:hAnsi="Arial" w:cs="Arial"/>
+        </w:rPr>
+      </w:pPr>
+      <w:r>
+        <w:rPr>
+          <w:rFonts w:ascii="Arial" w:hAnsi="Arial" w:cs="Arial"/>
+          <w:b/>
+          <w:bCs/>
+        </w:rPr>
+        <w:t>Datos</w:t>
+      </w:r>
+      <w:r>
+        <w:rPr>
+          <w:rFonts w:ascii="Arial" w:hAnsi="Arial" w:cs="Arial"/>
+        </w:rPr>
+        <w:t xml:space="preserve">: empiezan con el prefijo DATA. Utilizadas para recibir y pedir datos de los sensores. </w:t>
+      </w:r>
+    </w:p>
+    <w:p>
+      <w:pPr>
+        <w:suppressAutoHyphens/>
         <w:spacing w:before="0"/>
         <w:ind w:left="0"/>
-        <w:jc w:val="left"/>
-        <w:rPr>
-          <w:rFonts w:ascii="Arial" w:hAnsi="Arial" w:cs="Arial"/>
-        </w:rPr>
-      </w:pPr>
-      <w:r>
-        <w:rPr>
-          <w:rFonts w:ascii="Arial" w:hAnsi="Arial" w:cs="Arial"/>
-        </w:rPr>
-        <w:t>Desde el punto de vista del servidor se utilizará el sufijo REQ, CONF, IND y RESP según quién inicie el evento y quién es notificado. A modo de ejemplo mostraremos el envío y pedido de datos hacia la red.</w:t>
-      </w:r>
-    </w:p>
-    <w:p>
-      <w:pPr>
+        <w:rPr>
+          <w:rFonts w:ascii="Arial" w:hAnsi="Arial" w:cs="Arial"/>
+        </w:rPr>
+      </w:pPr>
+      <w:r>
+        <w:rPr>
+          <w:rFonts w:ascii="Arial" w:hAnsi="Arial" w:cs="Arial"/>
+        </w:rPr>
+        <w:t>Desde el punto de vista del servidor se utilizará el sufijo REQ, CONF, IND y RESP según quién inicie el evento y quién es notificado. A modo de ejemplo mostraremos el envío y pedido de datos hacia la red.</w:t>
+      </w:r>
+    </w:p>
+    <w:p>
+      <w:pPr>
+        <w:suppressAutoHyphens/>
         <w:spacing w:before="0"/>
         <w:ind w:left="0"/>
-        <w:jc w:val="left"/>
-        <w:rPr>
-          <w:rFonts w:ascii="Arial" w:hAnsi="Arial" w:cs="Arial"/>
-        </w:rPr>
-      </w:pPr>
-    </w:p>
-    <w:p>
-      <w:pPr>
+        <w:rPr>
+          <w:rFonts w:ascii="Arial" w:hAnsi="Arial" w:cs="Arial"/>
+        </w:rPr>
+      </w:pPr>
+    </w:p>
+    <w:p>
+      <w:pPr>
+        <w:suppressAutoHyphens/>
         <w:spacing w:before="0"/>
         <w:ind w:left="0"/>
-        <w:jc w:val="left"/>
         <w:rPr>
           <w:rFonts w:ascii="Arial" w:hAnsi="Arial" w:cs="Arial"/>
         </w:rPr>
@@ -16661,9 +16606,9 @@
     </w:p>
     <w:p>
       <w:pPr>
+        <w:suppressAutoHyphens/>
         <w:spacing w:before="0"/>
         <w:ind w:left="0"/>
-        <w:jc w:val="left"/>
         <w:rPr>
           <w:rFonts w:ascii="Arial" w:hAnsi="Arial" w:cs="Arial"/>
           <w:b/>
@@ -16681,19 +16626,19 @@
     </w:p>
     <w:p>
       <w:pPr>
+        <w:suppressAutoHyphens/>
         <w:spacing w:before="0"/>
         <w:ind w:left="0"/>
-        <w:jc w:val="left"/>
-        <w:rPr>
-          <w:rFonts w:ascii="Arial" w:hAnsi="Arial" w:cs="Arial"/>
-        </w:rPr>
-      </w:pPr>
-    </w:p>
-    <w:p>
-      <w:pPr>
+        <w:rPr>
+          <w:rFonts w:ascii="Arial" w:hAnsi="Arial" w:cs="Arial"/>
+        </w:rPr>
+      </w:pPr>
+    </w:p>
+    <w:p>
+      <w:pPr>
+        <w:suppressAutoHyphens/>
         <w:spacing w:before="0"/>
         <w:ind w:left="0"/>
-        <w:jc w:val="left"/>
         <w:rPr>
           <w:rFonts w:ascii="Arial" w:hAnsi="Arial" w:cs="Arial"/>
         </w:rPr>
@@ -16707,9 +16652,9 @@
     </w:p>
     <w:p>
       <w:pPr>
+        <w:suppressAutoHyphens/>
         <w:spacing w:before="0"/>
         <w:ind w:left="0"/>
-        <w:jc w:val="left"/>
         <w:rPr>
           <w:rFonts w:ascii="Arial" w:hAnsi="Arial" w:cs="Arial"/>
         </w:rPr>
@@ -16722,8 +16667,8 @@
           <w:ilvl w:val="0"/>
           <w:numId w:val="46"/>
         </w:numPr>
+        <w:suppressAutoHyphens/>
         <w:spacing w:before="0"/>
-        <w:jc w:val="left"/>
         <w:rPr>
           <w:rFonts w:ascii="Arial" w:hAnsi="Arial" w:cs="Arial"/>
         </w:rPr>
@@ -16750,8 +16695,8 @@
           <w:ilvl w:val="0"/>
           <w:numId w:val="46"/>
         </w:numPr>
+        <w:suppressAutoHyphens/>
         <w:spacing w:before="0"/>
-        <w:jc w:val="left"/>
         <w:rPr>
           <w:rFonts w:ascii="Arial" w:hAnsi="Arial" w:cs="Arial"/>
         </w:rPr>
@@ -16790,8 +16735,8 @@
           <w:ilvl w:val="0"/>
           <w:numId w:val="46"/>
         </w:numPr>
+        <w:suppressAutoHyphens/>
         <w:spacing w:before="0"/>
-        <w:jc w:val="left"/>
         <w:rPr>
           <w:rFonts w:ascii="Arial" w:hAnsi="Arial" w:cs="Arial"/>
         </w:rPr>
@@ -16818,8 +16763,8 @@
           <w:ilvl w:val="0"/>
           <w:numId w:val="46"/>
         </w:numPr>
+        <w:suppressAutoHyphens/>
         <w:spacing w:before="0"/>
-        <w:jc w:val="left"/>
         <w:rPr>
           <w:rFonts w:ascii="Arial" w:hAnsi="Arial" w:cs="Arial"/>
           <w:b/>
@@ -16842,8 +16787,8 @@
           <w:ilvl w:val="0"/>
           <w:numId w:val="46"/>
         </w:numPr>
+        <w:suppressAutoHyphens/>
         <w:spacing w:before="0"/>
-        <w:jc w:val="left"/>
         <w:rPr>
           <w:rFonts w:ascii="Arial" w:hAnsi="Arial" w:cs="Arial"/>
         </w:rPr>
@@ -16870,8 +16815,8 @@
           <w:ilvl w:val="1"/>
           <w:numId w:val="46"/>
         </w:numPr>
+        <w:suppressAutoHyphens/>
         <w:spacing w:before="0"/>
-        <w:jc w:val="left"/>
         <w:rPr>
           <w:rFonts w:ascii="Arial" w:hAnsi="Arial" w:cs="Arial"/>
         </w:rPr>
@@ -16890,8 +16835,8 @@
           <w:ilvl w:val="1"/>
           <w:numId w:val="46"/>
         </w:numPr>
+        <w:suppressAutoHyphens/>
         <w:spacing w:before="0"/>
-        <w:jc w:val="left"/>
         <w:rPr>
           <w:rFonts w:ascii="Arial" w:hAnsi="Arial" w:cs="Arial"/>
         </w:rPr>
@@ -16910,8 +16855,8 @@
           <w:ilvl w:val="0"/>
           <w:numId w:val="46"/>
         </w:numPr>
+        <w:suppressAutoHyphens/>
         <w:spacing w:before="0"/>
-        <w:jc w:val="left"/>
         <w:rPr>
           <w:rFonts w:ascii="Arial" w:hAnsi="Arial" w:cs="Arial"/>
         </w:rPr>
@@ -16938,8 +16883,8 @@
           <w:ilvl w:val="1"/>
           <w:numId w:val="46"/>
         </w:numPr>
+        <w:suppressAutoHyphens/>
         <w:spacing w:before="0"/>
-        <w:jc w:val="left"/>
         <w:rPr>
           <w:rFonts w:ascii="Arial" w:hAnsi="Arial" w:cs="Arial"/>
         </w:rPr>
@@ -16958,8 +16903,8 @@
           <w:ilvl w:val="1"/>
           <w:numId w:val="46"/>
         </w:numPr>
+        <w:suppressAutoHyphens/>
         <w:spacing w:before="0"/>
-        <w:jc w:val="left"/>
         <w:rPr>
           <w:rFonts w:ascii="Arial" w:hAnsi="Arial" w:cs="Arial"/>
         </w:rPr>
@@ -16978,8 +16923,8 @@
           <w:ilvl w:val="0"/>
           <w:numId w:val="46"/>
         </w:numPr>
+        <w:suppressAutoHyphens/>
         <w:spacing w:before="0"/>
-        <w:jc w:val="left"/>
         <w:rPr>
           <w:rFonts w:ascii="Arial" w:hAnsi="Arial" w:cs="Arial"/>
         </w:rPr>
@@ -16998,28 +16943,26 @@
         </w:rPr>
         <w:t> Command indication. Avisa de cambios en la red. (Cambio de </w:t>
       </w:r>
-      <w:proofErr w:type="spellStart"/>
-      <w:r>
-        <w:rPr>
-          <w:rFonts w:ascii="Arial" w:hAnsi="Arial" w:cs="Arial"/>
-        </w:rPr>
-        <w:t>direccion</w:t>
-      </w:r>
-      <w:proofErr w:type="spellEnd"/>
+      <w:r>
+        <w:rPr>
+          <w:rFonts w:ascii="Arial" w:hAnsi="Arial" w:cs="Arial"/>
+        </w:rPr>
+        <w:t>dirección</w:t>
+      </w:r>
+      <w:bookmarkStart w:id="83" w:name="_GoBack"/>
+      <w:bookmarkEnd w:id="83"/>
       <w:r>
         <w:rPr>
           <w:rFonts w:ascii="Arial" w:hAnsi="Arial" w:cs="Arial"/>
         </w:rPr>
         <w:t> corta de un nodo, se </w:t>
       </w:r>
-      <w:proofErr w:type="spellStart"/>
-      <w:r>
-        <w:rPr>
-          <w:rFonts w:ascii="Arial" w:hAnsi="Arial" w:cs="Arial"/>
-        </w:rPr>
-        <w:t>murio</w:t>
-      </w:r>
-      <w:proofErr w:type="spellEnd"/>
+      <w:r>
+        <w:rPr>
+          <w:rFonts w:ascii="Arial" w:hAnsi="Arial" w:cs="Arial"/>
+        </w:rPr>
+        <w:t>murió</w:t>
+      </w:r>
       <w:r>
         <w:rPr>
           <w:rFonts w:ascii="Arial" w:hAnsi="Arial" w:cs="Arial"/>
@@ -17048,8 +16991,8 @@
           <w:ilvl w:val="1"/>
           <w:numId w:val="46"/>
         </w:numPr>
+        <w:suppressAutoHyphens/>
         <w:spacing w:before="0"/>
-        <w:jc w:val="left"/>
         <w:rPr>
           <w:rFonts w:ascii="Arial" w:hAnsi="Arial" w:cs="Arial"/>
         </w:rPr>
@@ -17068,8 +17011,8 @@
           <w:ilvl w:val="1"/>
           <w:numId w:val="46"/>
         </w:numPr>
+        <w:suppressAutoHyphens/>
         <w:spacing w:before="0"/>
-        <w:jc w:val="left"/>
         <w:rPr>
           <w:rFonts w:ascii="Arial" w:hAnsi="Arial" w:cs="Arial"/>
         </w:rPr>
@@ -17088,8 +17031,8 @@
           <w:ilvl w:val="1"/>
           <w:numId w:val="46"/>
         </w:numPr>
+        <w:suppressAutoHyphens/>
         <w:spacing w:before="0"/>
-        <w:jc w:val="left"/>
         <w:rPr>
           <w:rFonts w:ascii="Arial" w:hAnsi="Arial" w:cs="Arial"/>
         </w:rPr>
@@ -17108,8 +17051,8 @@
           <w:ilvl w:val="0"/>
           <w:numId w:val="46"/>
         </w:numPr>
+        <w:suppressAutoHyphens/>
         <w:spacing w:before="0"/>
-        <w:jc w:val="left"/>
         <w:rPr>
           <w:rFonts w:ascii="Arial" w:hAnsi="Arial" w:cs="Arial"/>
           <w:b/>
@@ -17132,8 +17075,8 @@
           <w:ilvl w:val="0"/>
           <w:numId w:val="46"/>
         </w:numPr>
+        <w:suppressAutoHyphens/>
         <w:spacing w:before="0"/>
-        <w:jc w:val="left"/>
         <w:rPr>
           <w:rFonts w:ascii="Arial" w:hAnsi="Arial" w:cs="Arial"/>
         </w:rPr>
@@ -17150,92 +17093,210 @@
         <w:rPr>
           <w:rFonts w:ascii="Arial" w:hAnsi="Arial" w:cs="Arial"/>
         </w:rPr>
-        <w:t> LONG = 0 y CMD=0. El paquete keep alive sólo contiene byte </w:t>
-      </w:r>
-    </w:p>
-    <w:p>
-      <w:pPr>
+        <w:t> LONG = 0 y CMD=0. </w:t>
+      </w:r>
+      <w:r>
+        <w:rPr>
+          <w:rFonts w:ascii="Arial" w:hAnsi="Arial" w:cs="Arial"/>
+        </w:rPr>
+        <w:t xml:space="preserve">El paquete </w:t>
+      </w:r>
+      <w:proofErr w:type="spellStart"/>
+      <w:r>
+        <w:rPr>
+          <w:rFonts w:ascii="Arial" w:hAnsi="Arial" w:cs="Arial"/>
+        </w:rPr>
+        <w:t>keep</w:t>
+      </w:r>
+      <w:proofErr w:type="spellEnd"/>
+      <w:r>
+        <w:rPr>
+          <w:rFonts w:ascii="Arial" w:hAnsi="Arial" w:cs="Arial"/>
+        </w:rPr>
+        <w:t xml:space="preserve"> </w:t>
+      </w:r>
+      <w:proofErr w:type="spellStart"/>
+      <w:r>
+        <w:rPr>
+          <w:rFonts w:ascii="Arial" w:hAnsi="Arial" w:cs="Arial"/>
+        </w:rPr>
+        <w:t>alive</w:t>
+      </w:r>
+      <w:proofErr w:type="spellEnd"/>
+      <w:r>
+        <w:rPr>
+          <w:rFonts w:ascii="Arial" w:hAnsi="Arial" w:cs="Arial"/>
+        </w:rPr>
+        <w:t xml:space="preserve"> sólo contiene byte comienzo de trama y luego cero. Este paquete pequeño es enviado por el gateway </w:t>
+      </w:r>
+      <w:r>
+        <w:rPr>
+          <w:rFonts w:ascii="Arial" w:hAnsi="Arial" w:cs="Arial"/>
+        </w:rPr>
+        <w:t>periódicamente</w:t>
+      </w:r>
+      <w:r>
+        <w:rPr>
+          <w:rFonts w:ascii="Arial" w:hAnsi="Arial" w:cs="Arial"/>
+        </w:rPr>
+        <w:t xml:space="preserve"> (cada 3 minutos) al servidor. El servidor le responde con el mismo paquete. La utilidad y necesidad de este comando se debe a que el Gateway desconoce </w:t>
+      </w:r>
+      <w:proofErr w:type="spellStart"/>
+      <w:r>
+        <w:rPr>
+          <w:rFonts w:ascii="Arial" w:hAnsi="Arial" w:cs="Arial"/>
+        </w:rPr>
+        <w:t>cuando</w:t>
+      </w:r>
+      <w:proofErr w:type="spellEnd"/>
+      <w:r>
+        <w:rPr>
+          <w:rFonts w:ascii="Arial" w:hAnsi="Arial" w:cs="Arial"/>
+        </w:rPr>
+        <w:t xml:space="preserve"> la conexión ha terminado por causas ajenas (</w:t>
+      </w:r>
+      <w:proofErr w:type="spellStart"/>
+      <w:r>
+        <w:rPr>
+          <w:rFonts w:ascii="Arial" w:hAnsi="Arial" w:cs="Arial"/>
+        </w:rPr>
+        <w:t>ej</w:t>
+      </w:r>
+      <w:proofErr w:type="spellEnd"/>
+      <w:r>
+        <w:rPr>
+          <w:rFonts w:ascii="Arial" w:hAnsi="Arial" w:cs="Arial"/>
+        </w:rPr>
+        <w:t>, pérdida de wifi)</w:t>
+      </w:r>
+      <w:r>
+        <w:rPr>
+          <w:rFonts w:ascii="Arial" w:hAnsi="Arial" w:cs="Arial"/>
+        </w:rPr>
+        <w:t xml:space="preserve"> </w:t>
+      </w:r>
+      <w:r>
+        <w:rPr>
+          <w:rFonts w:ascii="Arial" w:hAnsi="Arial" w:cs="Arial"/>
+        </w:rPr>
+        <w:t>De esta manera gracias a este comando puede notar cuando se ha perdido conexión para empezar a guardar los paquetes de datos de la red de sensores en su memoria flash. Con esta solución poco prolija se evita la pérdida de datos debido a caídas</w:t>
+      </w:r>
+      <w:r>
+        <w:rPr>
+          <w:rFonts w:ascii="Arial" w:hAnsi="Arial" w:cs="Arial"/>
+        </w:rPr>
+        <w:t xml:space="preserve"> </w:t>
+      </w:r>
+      <w:r>
+        <w:rPr>
+          <w:rFonts w:ascii="Arial" w:hAnsi="Arial" w:cs="Arial"/>
+        </w:rPr>
+        <w:t xml:space="preserve">de conexión ajenas al servidor y al Gateway. </w:t>
+      </w:r>
+    </w:p>
+    <w:p>
+      <w:pPr>
+        <w:suppressAutoHyphens/>
         <w:spacing w:before="0"/>
-        <w:ind w:left="360"/>
-        <w:jc w:val="left"/>
-        <w:rPr>
-          <w:rFonts w:ascii="Arial" w:hAnsi="Arial" w:cs="Arial"/>
-        </w:rPr>
-      </w:pPr>
-      <w:r>
-        <w:rPr>
-          <w:rFonts w:ascii="Arial" w:hAnsi="Arial" w:cs="Arial"/>
-        </w:rPr>
-        <w:t>comienzo de trama y luego cero. Este paquete pequeño es enviado por el gateway períodicamente (cada 3 minutos) al servidor. El servidor le responde con el mismo paquete. La utilidad y necesidad de este comando se debe a que </w:t>
-      </w:r>
-      <w:r>
-        <w:rPr>
-          <w:rFonts w:ascii="Arial" w:hAnsi="Arial" w:cs="Arial"/>
-        </w:rPr>
-        <w:t xml:space="preserve">el Gateway </w:t>
-      </w:r>
-      <w:r>
-        <w:rPr>
-          <w:rFonts w:ascii="Arial" w:hAnsi="Arial" w:cs="Arial"/>
-        </w:rPr>
-        <w:t>desconoce cuando la conexión ha terminado por causas ajenas (</w:t>
+        <w:ind w:left="0"/>
+        <w:rPr>
+          <w:rFonts w:ascii="Arial" w:hAnsi="Arial" w:cs="Arial"/>
+        </w:rPr>
+      </w:pPr>
+    </w:p>
+    <w:p>
+      <w:pPr>
+        <w:suppressAutoHyphens/>
+        <w:spacing w:before="0"/>
+        <w:ind w:left="0"/>
+        <w:rPr>
+          <w:rFonts w:ascii="Arial" w:hAnsi="Arial" w:cs="Arial"/>
+        </w:rPr>
+      </w:pPr>
+      <w:r>
+        <w:rPr>
+          <w:rFonts w:ascii="Arial" w:hAnsi="Arial" w:cs="Arial"/>
+        </w:rPr>
+        <w:t xml:space="preserve">Como no influye nuestro proyecto en la lectura de todas las tramas, no se muestran a continuación todas las posibilidades de paquetes que el coordinador puede recibir. Esta información se encuentra disponible en los </w:t>
       </w:r>
       <w:proofErr w:type="spellStart"/>
       <w:r>
         <w:rPr>
           <w:rFonts w:ascii="Arial" w:hAnsi="Arial" w:cs="Arial"/>
         </w:rPr>
-        <w:t>ej</w:t>
+        <w:t>papers</w:t>
       </w:r>
       <w:proofErr w:type="spellEnd"/>
       <w:r>
         <w:rPr>
           <w:rFonts w:ascii="Arial" w:hAnsi="Arial" w:cs="Arial"/>
         </w:rPr>
-        <w:t>, pérdida de wifi</w:t>
-      </w:r>
-      <w:r>
-        <w:rPr>
-          <w:rFonts w:ascii="Arial" w:hAnsi="Arial" w:cs="Arial"/>
-        </w:rPr>
-        <w:t>)</w:t>
-      </w:r>
-    </w:p>
-    <w:p>
-      <w:pPr>
+        <w:t xml:space="preserve"> citados en </w:t>
+      </w:r>
+      <w:r>
+        <w:rPr>
+          <w:rFonts w:ascii="Arial" w:hAnsi="Arial" w:cs="Arial"/>
+        </w:rPr>
+        <w:t>las referencias del APÉNDICE A.</w:t>
+      </w:r>
+      <w:sdt>
+        <w:sdtPr>
+          <w:rPr>
+            <w:rFonts w:ascii="Arial" w:hAnsi="Arial" w:cs="Arial"/>
+          </w:rPr>
+          <w:id w:val="-259149749"/>
+          <w:citation/>
+        </w:sdtPr>
+        <w:sdtContent>
+          <w:r>
+            <w:rPr>
+              <w:rFonts w:ascii="Arial" w:hAnsi="Arial" w:cs="Arial"/>
+            </w:rPr>
+            <w:fldChar w:fldCharType="begin"/>
+          </w:r>
+          <w:r>
+            <w:rPr>
+              <w:rFonts w:ascii="Arial" w:hAnsi="Arial" w:cs="Arial"/>
+              <w:lang w:val="es-ES"/>
+            </w:rPr>
+            <w:instrText xml:space="preserve"> CITATION Gri \l 3082 </w:instrText>
+          </w:r>
+          <w:r>
+            <w:rPr>
+              <w:rFonts w:ascii="Arial" w:hAnsi="Arial" w:cs="Arial"/>
+            </w:rPr>
+            <w:fldChar w:fldCharType="separate"/>
+          </w:r>
+          <w:r>
+            <w:rPr>
+              <w:rFonts w:ascii="Arial" w:hAnsi="Arial" w:cs="Arial"/>
+              <w:noProof/>
+              <w:lang w:val="es-ES"/>
+            </w:rPr>
+            <w:t xml:space="preserve"> </w:t>
+          </w:r>
+          <w:r>
+            <w:rPr>
+              <w:rFonts w:ascii="Arial" w:hAnsi="Arial" w:cs="Arial"/>
+              <w:noProof/>
+              <w:lang w:val="es-ES"/>
+            </w:rPr>
+            <w:t>(3)</w:t>
+          </w:r>
+          <w:r>
+            <w:rPr>
+              <w:rFonts w:ascii="Arial" w:hAnsi="Arial" w:cs="Arial"/>
+            </w:rPr>
+            <w:fldChar w:fldCharType="end"/>
+          </w:r>
+        </w:sdtContent>
+      </w:sdt>
+    </w:p>
+    <w:p>
+      <w:pPr>
+        <w:pStyle w:val="Prrafodelista"/>
+        <w:suppressAutoHyphens/>
         <w:spacing w:before="0"/>
-        <w:ind w:left="360"/>
-        <w:jc w:val="left"/>
-        <w:rPr>
-          <w:rFonts w:ascii="Arial" w:hAnsi="Arial" w:cs="Arial"/>
-        </w:rPr>
-      </w:pPr>
-      <w:r>
-        <w:rPr>
-          <w:rFonts w:ascii="Arial" w:hAnsi="Arial" w:cs="Arial"/>
-        </w:rPr>
-        <w:t>De esta manera gracias a este comando puede notar cuando se ha perdido conexión para empezar a guardar los paquetes de datos de la red de sensores en su memoria flash. Con esta solución poco prolija se evita la pérdida de datos debido a caídasde conexión ajenas al servidor y al </w:t>
-      </w:r>
-      <w:r>
-        <w:rPr>
-          <w:rFonts w:ascii="Arial" w:hAnsi="Arial" w:cs="Arial"/>
-        </w:rPr>
-        <w:t>Gateway</w:t>
-      </w:r>
-      <w:r>
-        <w:rPr>
-          <w:rFonts w:ascii="Arial" w:hAnsi="Arial" w:cs="Arial"/>
-        </w:rPr>
-        <w:t>. </w:t>
-      </w:r>
-      <w:bookmarkStart w:id="83" w:name="_GoBack"/>
-      <w:bookmarkEnd w:id="83"/>
-    </w:p>
-    <w:p>
-      <w:pPr>
-        <w:spacing w:before="0"/>
-        <w:ind w:left="0"/>
-        <w:jc w:val="left"/>
         <w:rPr>
           <w:rFonts w:ascii="Arial" w:hAnsi="Arial" w:cs="Arial"/>
         </w:rPr>
@@ -17379,7 +17440,6 @@
         <w:rPr>
           <w:rFonts w:ascii="Arial" w:hAnsi="Arial" w:cs="Arial"/>
         </w:rPr>
-        <w:lastRenderedPageBreak/>
         <w:t>Se buscó una solución a nivel hardware en la EDU-CIAA para comunicarnos con los módulos externos.</w:t>
       </w:r>
     </w:p>
@@ -17899,7 +17959,6 @@
               <w:shd w:val="clear" w:color="auto" w:fill="FFFFFF"/>
               <w:spacing w:before="0" w:after="0"/>
               <w:ind w:left="0" w:firstLine="0"/>
-              <w:jc w:val="left"/>
               <w:textAlignment w:val="baseline"/>
               <w:rPr>
                 <w:rFonts w:ascii="Arial" w:hAnsi="Arial" w:cs="Arial"/>
@@ -17958,7 +18017,6 @@
         <w:shd w:val="clear" w:color="auto" w:fill="FFFFFF"/>
         <w:spacing w:before="0" w:after="0"/>
         <w:ind w:left="0" w:firstLine="0"/>
-        <w:jc w:val="left"/>
         <w:textAlignment w:val="baseline"/>
         <w:rPr>
           <w:rFonts w:ascii="Arial" w:hAnsi="Arial" w:cs="Arial"/>
@@ -18005,7 +18063,6 @@
         <w:shd w:val="clear" w:color="auto" w:fill="FFFFFF"/>
         <w:spacing w:before="0" w:after="0"/>
         <w:ind w:left="0" w:firstLine="0"/>
-        <w:jc w:val="left"/>
         <w:textAlignment w:val="baseline"/>
         <w:rPr>
           <w:rFonts w:ascii="Arial" w:hAnsi="Arial" w:cs="Arial"/>
@@ -18032,7 +18089,6 @@
         <w:shd w:val="clear" w:color="auto" w:fill="FFFFFF"/>
         <w:spacing w:before="0" w:after="0"/>
         <w:ind w:left="0" w:firstLine="0"/>
-        <w:jc w:val="left"/>
         <w:textAlignment w:val="baseline"/>
         <w:rPr>
           <w:rFonts w:ascii="Arial" w:hAnsi="Arial" w:cs="Arial"/>
@@ -18079,7 +18135,6 @@
         <w:shd w:val="clear" w:color="auto" w:fill="FFFFFF"/>
         <w:spacing w:before="0" w:after="0"/>
         <w:ind w:left="0" w:firstLine="0"/>
-        <w:jc w:val="left"/>
         <w:textAlignment w:val="baseline"/>
         <w:rPr>
           <w:rFonts w:ascii="Arial" w:hAnsi="Arial" w:cs="Arial"/>
@@ -18122,7 +18177,6 @@
         <w:shd w:val="clear" w:color="auto" w:fill="FFFFFF"/>
         <w:spacing w:before="0" w:after="0"/>
         <w:ind w:left="0"/>
-        <w:jc w:val="left"/>
         <w:textAlignment w:val="baseline"/>
         <w:rPr>
           <w:rFonts w:ascii="Arial" w:hAnsi="Arial" w:cs="Arial"/>
@@ -18544,21 +18598,7 @@
               <w:rPr>
                 <w:rFonts w:ascii="Arial" w:hAnsi="Arial" w:cs="Arial"/>
               </w:rPr>
-              <w:t xml:space="preserve">32 </w:t>
-            </w:r>
-            <w:proofErr w:type="gramStart"/>
-            <w:r>
-              <w:rPr>
-                <w:rFonts w:ascii="Arial" w:hAnsi="Arial" w:cs="Arial"/>
-              </w:rPr>
-              <w:t>Bit</w:t>
-            </w:r>
-            <w:proofErr w:type="gramEnd"/>
-            <w:r>
-              <w:rPr>
-                <w:rFonts w:ascii="Arial" w:hAnsi="Arial" w:cs="Arial"/>
-              </w:rPr>
-              <w:t xml:space="preserve"> CPU@80Mhz</w:t>
+              <w:t>32 Bit CPU@80Mhz</w:t>
             </w:r>
           </w:p>
           <w:p>
@@ -18580,21 +18620,7 @@
               <w:rPr>
                 <w:rFonts w:ascii="Arial" w:hAnsi="Arial" w:cs="Arial"/>
               </w:rPr>
-              <w:t xml:space="preserve">64 </w:t>
-            </w:r>
-            <w:proofErr w:type="gramStart"/>
-            <w:r>
-              <w:rPr>
-                <w:rFonts w:ascii="Arial" w:hAnsi="Arial" w:cs="Arial"/>
-              </w:rPr>
-              <w:t>Kb</w:t>
-            </w:r>
-            <w:proofErr w:type="gramEnd"/>
-            <w:r>
-              <w:rPr>
-                <w:rFonts w:ascii="Arial" w:hAnsi="Arial" w:cs="Arial"/>
-              </w:rPr>
-              <w:t xml:space="preserve"> </w:t>
+              <w:t xml:space="preserve">64 Kb </w:t>
             </w:r>
             <w:proofErr w:type="spellStart"/>
             <w:r>
@@ -18644,21 +18670,7 @@
               <w:rPr>
                 <w:rFonts w:ascii="Arial" w:hAnsi="Arial" w:cs="Arial"/>
               </w:rPr>
-              <w:t xml:space="preserve">96 </w:t>
-            </w:r>
-            <w:proofErr w:type="gramStart"/>
-            <w:r>
-              <w:rPr>
-                <w:rFonts w:ascii="Arial" w:hAnsi="Arial" w:cs="Arial"/>
-              </w:rPr>
-              <w:t>Kb</w:t>
-            </w:r>
-            <w:proofErr w:type="gramEnd"/>
-            <w:r>
-              <w:rPr>
-                <w:rFonts w:ascii="Arial" w:hAnsi="Arial" w:cs="Arial"/>
-              </w:rPr>
-              <w:t xml:space="preserve"> data </w:t>
+              <w:t xml:space="preserve">96 Kb data </w:t>
             </w:r>
             <w:proofErr w:type="spellStart"/>
             <w:r>
@@ -19354,7 +19366,6 @@
       <w:pPr>
         <w:spacing w:before="0"/>
         <w:ind w:left="0"/>
-        <w:jc w:val="left"/>
         <w:rPr>
           <w:rFonts w:ascii="Arial" w:hAnsi="Arial" w:cs="Arial"/>
         </w:rPr>
@@ -19370,7 +19381,6 @@
       <w:pPr>
         <w:spacing w:before="0"/>
         <w:ind w:left="0"/>
-        <w:jc w:val="left"/>
         <w:rPr>
           <w:rFonts w:ascii="Arial" w:hAnsi="Arial" w:cs="Arial"/>
         </w:rPr>
@@ -19390,7 +19400,6 @@
           <w:numId w:val="44"/>
         </w:numPr>
         <w:spacing w:before="0"/>
-        <w:jc w:val="left"/>
         <w:rPr>
           <w:rFonts w:ascii="Arial" w:hAnsi="Arial" w:cs="Arial"/>
         </w:rPr>
@@ -19424,7 +19433,6 @@
           <w:numId w:val="44"/>
         </w:numPr>
         <w:spacing w:before="0"/>
-        <w:jc w:val="left"/>
         <w:rPr>
           <w:rFonts w:ascii="Arial" w:hAnsi="Arial" w:cs="Arial"/>
         </w:rPr>
@@ -19447,14 +19455,14 @@
         <w:rPr>
           <w:rFonts w:ascii="Arial" w:hAnsi="Arial" w:cs="Arial"/>
         </w:rPr>
-        <w:t xml:space="preserve"> que se encuentra serigrafiado como “DEBUG”. El mismo también </w:t>
+        <w:t xml:space="preserve"> que se encuentra serigrafiado como “DEBUG”. El mismo también sirve </w:t>
       </w:r>
       <w:r>
         <w:rPr>
           <w:rFonts w:ascii="Arial" w:hAnsi="Arial" w:cs="Arial"/>
         </w:rPr>
         <w:lastRenderedPageBreak/>
-        <w:t>sirve para grabar el firmware en la EDU-CIAA, por lo que fue muy importante no utilizarlo para otros propósitos.</w:t>
+        <w:t>para grabar el firmware en la EDU-CIAA, por lo que fue muy importante no utilizarlo para otros propósitos.</w:t>
       </w:r>
     </w:p>
     <w:p>
@@ -19465,7 +19473,6 @@
           <w:numId w:val="44"/>
         </w:numPr>
         <w:spacing w:before="0"/>
-        <w:jc w:val="left"/>
         <w:rPr>
           <w:rFonts w:ascii="Arial" w:hAnsi="Arial" w:cs="Arial"/>
         </w:rPr>
@@ -19485,7 +19492,6 @@
           <w:numId w:val="44"/>
         </w:numPr>
         <w:spacing w:before="0"/>
-        <w:jc w:val="left"/>
         <w:rPr>
           <w:rFonts w:ascii="Arial" w:hAnsi="Arial" w:cs="Arial"/>
         </w:rPr>
@@ -19535,7 +19541,6 @@
           <w:numId w:val="44"/>
         </w:numPr>
         <w:spacing w:before="0"/>
-        <w:jc w:val="left"/>
         <w:rPr>
           <w:rFonts w:ascii="Arial" w:hAnsi="Arial" w:cs="Arial"/>
         </w:rPr>
@@ -19555,7 +19560,6 @@
           <w:numId w:val="44"/>
         </w:numPr>
         <w:spacing w:before="0"/>
-        <w:jc w:val="left"/>
         <w:rPr>
           <w:rFonts w:ascii="Arial" w:hAnsi="Arial" w:cs="Arial"/>
         </w:rPr>
@@ -20809,10 +20813,10 @@
           <w:rFonts w:ascii="Arial" w:hAnsi="Arial" w:cs="Arial"/>
         </w:rPr>
         <w:object w:dxaOrig="11820" w:dyaOrig="20251" w14:anchorId="3960A330">
-          <v:shape id="_x0000_i1028" type="#_x0000_t75" style="width:336pt;height:575.25pt" o:ole="">
+          <v:shape id="_x0000_i1028" type="#_x0000_t75" style="width:336.6pt;height:575.05pt" o:ole="">
             <v:imagedata r:id="rId40" o:title=""/>
           </v:shape>
-          <o:OLEObject Type="Embed" ProgID="Visio.Drawing.15" ShapeID="_x0000_i1028" DrawAspect="Content" ObjectID="_1625607993" r:id="rId41"/>
+          <o:OLEObject Type="Embed" ProgID="Visio.Drawing.15" ShapeID="_x0000_i1028" DrawAspect="Content" ObjectID="_1625646443" r:id="rId41"/>
         </w:object>
       </w:r>
     </w:p>
@@ -21768,21 +21772,7 @@
         <w:rPr>
           <w:rFonts w:ascii="Arial" w:hAnsi="Arial" w:cs="Arial"/>
         </w:rPr>
-        <w:t xml:space="preserve">Antes que </w:t>
-      </w:r>
-      <w:proofErr w:type="gramStart"/>
-      <w:r>
-        <w:rPr>
-          <w:rFonts w:ascii="Arial" w:hAnsi="Arial" w:cs="Arial"/>
-        </w:rPr>
-        <w:t>nada</w:t>
-      </w:r>
-      <w:proofErr w:type="gramEnd"/>
-      <w:r>
-        <w:rPr>
-          <w:rFonts w:ascii="Arial" w:hAnsi="Arial" w:cs="Arial"/>
-        </w:rPr>
-        <w:t xml:space="preserve"> hay que encontrar los pines en la EDU-CIAA que se utilizarán para tales propósitos, con la información citada en anexos</w:t>
+        <w:t>Antes que nada hay que encontrar los pines en la EDU-CIAA que se utilizarán para tales propósitos, con la información citada en anexos</w:t>
       </w:r>
       <w:r>
         <w:rPr>
@@ -22018,21 +22008,7 @@
         <w:rPr>
           <w:rFonts w:ascii="Arial" w:hAnsi="Arial" w:cs="Arial"/>
         </w:rPr>
-        <w:t xml:space="preserve">Rápidamente nos damos cuenta que en realidad no se utilizó en la conformación de la placa impresa el verdadero puerto SPI del </w:t>
-      </w:r>
-      <w:proofErr w:type="gramStart"/>
-      <w:r>
-        <w:rPr>
-          <w:rFonts w:ascii="Arial" w:hAnsi="Arial" w:cs="Arial"/>
-        </w:rPr>
-        <w:t>LPC4337</w:t>
-      </w:r>
-      <w:proofErr w:type="gramEnd"/>
-      <w:r>
-        <w:rPr>
-          <w:rFonts w:ascii="Arial" w:hAnsi="Arial" w:cs="Arial"/>
-        </w:rPr>
-        <w:t xml:space="preserve"> sino que se utilizó el SSP1(aparentemente por poseer mayores prestaciones los pines que apuntan a dicho puerto). Esto está correctamente indicado en el </w:t>
+        <w:t xml:space="preserve">Rápidamente nos damos cuenta que en realidad no se utilizó en la conformación de la placa impresa el verdadero puerto SPI del LPC4337 sino que se utilizó el SSP1(aparentemente por poseer mayores prestaciones los pines que apuntan a dicho puerto). Esto está correctamente indicado en el </w:t>
       </w:r>
       <w:proofErr w:type="spellStart"/>
       <w:r>
@@ -22283,28 +22259,14 @@
         <w:rPr>
           <w:rFonts w:ascii="Arial" w:hAnsi="Arial" w:cs="Arial"/>
         </w:rPr>
-        <w:t>Chip_SCU_</w:t>
-      </w:r>
-      <w:proofErr w:type="gramStart"/>
-      <w:r>
-        <w:rPr>
-          <w:rFonts w:ascii="Arial" w:hAnsi="Arial" w:cs="Arial"/>
-        </w:rPr>
-        <w:t>PinMuxSet</w:t>
+        <w:t>Chip_SCU_PinMuxSet</w:t>
       </w:r>
       <w:proofErr w:type="spellEnd"/>
       <w:r>
         <w:rPr>
           <w:rFonts w:ascii="Arial" w:hAnsi="Arial" w:cs="Arial"/>
         </w:rPr>
-        <w:t>(</w:t>
-      </w:r>
-      <w:proofErr w:type="gramEnd"/>
-      <w:r>
-        <w:rPr>
-          <w:rFonts w:ascii="Arial" w:hAnsi="Arial" w:cs="Arial"/>
-        </w:rPr>
-        <w:t xml:space="preserve">) es la función del </w:t>
+        <w:t xml:space="preserve">() es la función del </w:t>
       </w:r>
       <w:proofErr w:type="spellStart"/>
       <w:r>
@@ -22381,28 +22343,14 @@
         <w:rPr>
           <w:rFonts w:ascii="Arial" w:hAnsi="Arial" w:cs="Arial"/>
         </w:rPr>
-        <w:t>Chip_SCU_</w:t>
-      </w:r>
-      <w:proofErr w:type="gramStart"/>
-      <w:r>
-        <w:rPr>
-          <w:rFonts w:ascii="Arial" w:hAnsi="Arial" w:cs="Arial"/>
-        </w:rPr>
-        <w:t>PinMuxSet</w:t>
+        <w:t>Chip_SCU_PinMuxSet</w:t>
       </w:r>
       <w:proofErr w:type="spellEnd"/>
       <w:r>
         <w:rPr>
           <w:rFonts w:ascii="Arial" w:hAnsi="Arial" w:cs="Arial"/>
         </w:rPr>
-        <w:t>(</w:t>
-      </w:r>
-      <w:proofErr w:type="gramEnd"/>
-      <w:r>
-        <w:rPr>
-          <w:rFonts w:ascii="Arial" w:hAnsi="Arial" w:cs="Arial"/>
-        </w:rPr>
-        <w:t>Primer número del pin, Segundo número del pin, Función del Pin) pudiendo agregar más de una característica en la función del pin.</w:t>
+        <w:t>(Primer número del pin, Segundo número del pin, Función del Pin) pudiendo agregar más de una característica en la función del pin.</w:t>
       </w:r>
     </w:p>
     <w:p>
@@ -22500,9 +22448,9 @@
           <w:szCs w:val="22"/>
           <w:lang w:val="en-US"/>
         </w:rPr>
-        <w:t>Board_SSP_</w:t>
-      </w:r>
-      <w:proofErr w:type="gramStart"/>
+        <w:t>Board_SSP_Init</w:t>
+      </w:r>
+      <w:proofErr w:type="spellEnd"/>
       <w:r>
         <w:rPr>
           <w:rFonts w:ascii="Arial" w:hAnsi="Arial" w:cs="Arial"/>
@@ -22512,9 +22460,9 @@
           <w:szCs w:val="22"/>
           <w:lang w:val="en-US"/>
         </w:rPr>
-        <w:t>Init</w:t>
-      </w:r>
-      <w:proofErr w:type="spellEnd"/>
+        <w:t>(LPC_SSP_T *</w:t>
+      </w:r>
+      <w:proofErr w:type="spellStart"/>
       <w:r>
         <w:rPr>
           <w:rFonts w:ascii="Arial" w:hAnsi="Arial" w:cs="Arial"/>
@@ -22524,9 +22472,9 @@
           <w:szCs w:val="22"/>
           <w:lang w:val="en-US"/>
         </w:rPr>
-        <w:t>(</w:t>
-      </w:r>
-      <w:proofErr w:type="gramEnd"/>
+        <w:t>pSSP</w:t>
+      </w:r>
+      <w:proofErr w:type="spellEnd"/>
       <w:r>
         <w:rPr>
           <w:rFonts w:ascii="Arial" w:hAnsi="Arial" w:cs="Arial"/>
@@ -22536,10 +22484,13 @@
           <w:szCs w:val="22"/>
           <w:lang w:val="en-US"/>
         </w:rPr>
-        <w:t>LPC_SSP_T *</w:t>
-      </w:r>
-      <w:proofErr w:type="spellStart"/>
-      <w:r>
+        <w:t>)</w:t>
+      </w:r>
+    </w:p>
+    <w:p>
+      <w:pPr>
+        <w:spacing w:before="0" w:after="0"/>
+        <w:ind w:left="0"/>
         <w:rPr>
           <w:rFonts w:ascii="Arial" w:hAnsi="Arial" w:cs="Arial"/>
           <w:i/>
@@ -22548,9 +22499,7 @@
           <w:szCs w:val="22"/>
           <w:lang w:val="en-US"/>
         </w:rPr>
-        <w:t>pSSP</w:t>
-      </w:r>
-      <w:proofErr w:type="spellEnd"/>
+      </w:pPr>
       <w:r>
         <w:rPr>
           <w:rFonts w:ascii="Arial" w:hAnsi="Arial" w:cs="Arial"/>
@@ -22560,7 +22509,7 @@
           <w:szCs w:val="22"/>
           <w:lang w:val="en-US"/>
         </w:rPr>
-        <w:t>)</w:t>
+        <w:t>{</w:t>
       </w:r>
     </w:p>
     <w:p>
@@ -22585,13 +22534,11 @@
           <w:szCs w:val="22"/>
           <w:lang w:val="en-US"/>
         </w:rPr>
-        <w:t>{</w:t>
-      </w:r>
-    </w:p>
-    <w:p>
-      <w:pPr>
-        <w:spacing w:before="0" w:after="0"/>
-        <w:ind w:left="0"/>
+        <w:tab/>
+        <w:t>if (</w:t>
+      </w:r>
+      <w:proofErr w:type="spellStart"/>
+      <w:r>
         <w:rPr>
           <w:rFonts w:ascii="Arial" w:hAnsi="Arial" w:cs="Arial"/>
           <w:i/>
@@ -22600,7 +22547,9 @@
           <w:szCs w:val="22"/>
           <w:lang w:val="en-US"/>
         </w:rPr>
-      </w:pPr>
+        <w:t>pSSP</w:t>
+      </w:r>
+      <w:proofErr w:type="spellEnd"/>
       <w:r>
         <w:rPr>
           <w:rFonts w:ascii="Arial" w:hAnsi="Arial" w:cs="Arial"/>
@@ -22610,11 +22559,13 @@
           <w:szCs w:val="22"/>
           <w:lang w:val="en-US"/>
         </w:rPr>
-        <w:tab/>
-        <w:t>if (</w:t>
-      </w:r>
-      <w:proofErr w:type="spellStart"/>
-      <w:r>
+        <w:t xml:space="preserve"> == LPC_SSP1) {</w:t>
+      </w:r>
+    </w:p>
+    <w:p>
+      <w:pPr>
+        <w:spacing w:before="0" w:after="0"/>
+        <w:ind w:left="0"/>
         <w:rPr>
           <w:rFonts w:ascii="Arial" w:hAnsi="Arial" w:cs="Arial"/>
           <w:i/>
@@ -22623,9 +22574,7 @@
           <w:szCs w:val="22"/>
           <w:lang w:val="en-US"/>
         </w:rPr>
-        <w:t>pSSP</w:t>
-      </w:r>
-      <w:proofErr w:type="spellEnd"/>
+      </w:pPr>
       <w:r>
         <w:rPr>
           <w:rFonts w:ascii="Arial" w:hAnsi="Arial" w:cs="Arial"/>
@@ -22635,13 +22584,10 @@
           <w:szCs w:val="22"/>
           <w:lang w:val="en-US"/>
         </w:rPr>
-        <w:t xml:space="preserve"> == LPC_SSP1) {</w:t>
-      </w:r>
-    </w:p>
-    <w:p>
-      <w:pPr>
-        <w:spacing w:before="0" w:after="0"/>
-        <w:ind w:left="0"/>
+        <w:lastRenderedPageBreak/>
+        <w:tab/>
+      </w:r>
+      <w:r>
         <w:rPr>
           <w:rFonts w:ascii="Arial" w:hAnsi="Arial" w:cs="Arial"/>
           <w:i/>
@@ -22650,7 +22596,9 @@
           <w:szCs w:val="22"/>
           <w:lang w:val="en-US"/>
         </w:rPr>
-      </w:pPr>
+        <w:tab/>
+      </w:r>
+      <w:proofErr w:type="spellStart"/>
       <w:r>
         <w:rPr>
           <w:rFonts w:ascii="Arial" w:hAnsi="Arial" w:cs="Arial"/>
@@ -22660,9 +22608,9 @@
           <w:szCs w:val="22"/>
           <w:lang w:val="en-US"/>
         </w:rPr>
-        <w:lastRenderedPageBreak/>
-        <w:tab/>
-      </w:r>
+        <w:t>Chip_SCU_PinMuxSet</w:t>
+      </w:r>
+      <w:proofErr w:type="spellEnd"/>
       <w:r>
         <w:rPr>
           <w:rFonts w:ascii="Arial" w:hAnsi="Arial" w:cs="Arial"/>
@@ -22672,10 +22620,13 @@
           <w:szCs w:val="22"/>
           <w:lang w:val="en-US"/>
         </w:rPr>
-        <w:tab/>
-      </w:r>
-      <w:proofErr w:type="spellStart"/>
-      <w:r>
+        <w:t>(0x1, 5, (SCU_PINIO_FAST | SCU_MODE_FUNC5));  /* P1.5 =&gt; SSEL1 */</w:t>
+      </w:r>
+    </w:p>
+    <w:p>
+      <w:pPr>
+        <w:spacing w:before="0" w:after="0"/>
+        <w:ind w:left="0"/>
         <w:rPr>
           <w:rFonts w:ascii="Arial" w:hAnsi="Arial" w:cs="Arial"/>
           <w:i/>
@@ -22684,9 +22635,7 @@
           <w:szCs w:val="22"/>
           <w:lang w:val="en-US"/>
         </w:rPr>
-        <w:t>Chip_SCU_</w:t>
-      </w:r>
-      <w:proofErr w:type="gramStart"/>
+      </w:pPr>
       <w:r>
         <w:rPr>
           <w:rFonts w:ascii="Arial" w:hAnsi="Arial" w:cs="Arial"/>
@@ -22696,9 +22645,8 @@
           <w:szCs w:val="22"/>
           <w:lang w:val="en-US"/>
         </w:rPr>
-        <w:t>PinMuxSet</w:t>
-      </w:r>
-      <w:proofErr w:type="spellEnd"/>
+        <w:tab/>
+      </w:r>
       <w:r>
         <w:rPr>
           <w:rFonts w:ascii="Arial" w:hAnsi="Arial" w:cs="Arial"/>
@@ -22708,9 +22656,9 @@
           <w:szCs w:val="22"/>
           <w:lang w:val="en-US"/>
         </w:rPr>
-        <w:t>(</w:t>
-      </w:r>
-      <w:proofErr w:type="gramEnd"/>
+        <w:tab/>
+      </w:r>
+      <w:proofErr w:type="spellStart"/>
       <w:r>
         <w:rPr>
           <w:rFonts w:ascii="Arial" w:hAnsi="Arial" w:cs="Arial"/>
@@ -22720,13 +22668,10 @@
           <w:szCs w:val="22"/>
           <w:lang w:val="en-US"/>
         </w:rPr>
-        <w:t>0x1, 5, (SCU_PINIO_FAST | SCU_MODE_FUNC5));  /* P1.5 =&gt; SSEL1 */</w:t>
-      </w:r>
-    </w:p>
-    <w:p>
-      <w:pPr>
-        <w:spacing w:before="0" w:after="0"/>
-        <w:ind w:left="0"/>
+        <w:t>Chip_SCU_PinMuxSet</w:t>
+      </w:r>
+      <w:proofErr w:type="spellEnd"/>
+      <w:r>
         <w:rPr>
           <w:rFonts w:ascii="Arial" w:hAnsi="Arial" w:cs="Arial"/>
           <w:i/>
@@ -22735,8 +22680,13 @@
           <w:szCs w:val="22"/>
           <w:lang w:val="en-US"/>
         </w:rPr>
-      </w:pPr>
-      <w:r>
+        <w:t>(0xF, 4, (SCU_PINIO_FAST | SCU_MODE_FUNC0));  /* PF.4 =&gt; SCK1 */</w:t>
+      </w:r>
+    </w:p>
+    <w:p>
+      <w:pPr>
+        <w:spacing w:before="0" w:after="0"/>
+        <w:ind w:left="0"/>
         <w:rPr>
           <w:rFonts w:ascii="Arial" w:hAnsi="Arial" w:cs="Arial"/>
           <w:i/>
@@ -22745,9 +22695,12 @@
           <w:szCs w:val="22"/>
           <w:lang w:val="en-US"/>
         </w:rPr>
-        <w:tab/>
-      </w:r>
-      <w:r>
+      </w:pPr>
+    </w:p>
+    <w:p>
+      <w:pPr>
+        <w:spacing w:before="0" w:after="0"/>
+        <w:ind w:left="0"/>
         <w:rPr>
           <w:rFonts w:ascii="Arial" w:hAnsi="Arial" w:cs="Arial"/>
           <w:i/>
@@ -22756,9 +22709,7 @@
           <w:szCs w:val="22"/>
           <w:lang w:val="en-US"/>
         </w:rPr>
-        <w:tab/>
-      </w:r>
-      <w:proofErr w:type="spellStart"/>
+      </w:pPr>
       <w:r>
         <w:rPr>
           <w:rFonts w:ascii="Arial" w:hAnsi="Arial" w:cs="Arial"/>
@@ -22768,9 +22719,8 @@
           <w:szCs w:val="22"/>
           <w:lang w:val="en-US"/>
         </w:rPr>
-        <w:t>Chip_SCU_</w:t>
-      </w:r>
-      <w:proofErr w:type="gramStart"/>
+        <w:tab/>
+      </w:r>
       <w:r>
         <w:rPr>
           <w:rFonts w:ascii="Arial" w:hAnsi="Arial" w:cs="Arial"/>
@@ -22780,9 +22730,9 @@
           <w:szCs w:val="22"/>
           <w:lang w:val="en-US"/>
         </w:rPr>
-        <w:t>PinMuxSet</w:t>
-      </w:r>
-      <w:proofErr w:type="spellEnd"/>
+        <w:tab/>
+      </w:r>
+      <w:proofErr w:type="spellStart"/>
       <w:r>
         <w:rPr>
           <w:rFonts w:ascii="Arial" w:hAnsi="Arial" w:cs="Arial"/>
@@ -22792,9 +22742,9 @@
           <w:szCs w:val="22"/>
           <w:lang w:val="en-US"/>
         </w:rPr>
-        <w:t>(</w:t>
-      </w:r>
-      <w:proofErr w:type="gramEnd"/>
+        <w:t>Chip_SCU_PinMuxSet</w:t>
+      </w:r>
+      <w:proofErr w:type="spellEnd"/>
       <w:r>
         <w:rPr>
           <w:rFonts w:ascii="Arial" w:hAnsi="Arial" w:cs="Arial"/>
@@ -22804,7 +22754,7 @@
           <w:szCs w:val="22"/>
           <w:lang w:val="en-US"/>
         </w:rPr>
-        <w:t>0xF, 4, (SCU_PINIO_FAST | SCU_MODE_FUNC0));  /* PF.4 =&gt; SCK1 */</w:t>
+        <w:t>(0x1, 4, (SCU_MODE_INACT | SCU_MODE_INBUFF_EN | SCU_MODE_ZIF_DIS | SCU_MODE_FUNC5)); /* P1.4 =&gt; MOSI1 */</w:t>
       </w:r>
     </w:p>
     <w:p>
@@ -22820,11 +22770,7 @@
           <w:lang w:val="en-US"/>
         </w:rPr>
       </w:pPr>
-    </w:p>
-    <w:p>
-      <w:pPr>
-        <w:spacing w:before="0" w:after="0"/>
-        <w:ind w:left="0"/>
+      <w:r>
         <w:rPr>
           <w:rFonts w:ascii="Arial" w:hAnsi="Arial" w:cs="Arial"/>
           <w:i/>
@@ -22833,7 +22779,8 @@
           <w:szCs w:val="22"/>
           <w:lang w:val="en-US"/>
         </w:rPr>
-      </w:pPr>
+        <w:tab/>
+      </w:r>
       <w:r>
         <w:rPr>
           <w:rFonts w:ascii="Arial" w:hAnsi="Arial" w:cs="Arial"/>
@@ -22845,6 +22792,7 @@
         </w:rPr>
         <w:tab/>
       </w:r>
+      <w:proofErr w:type="spellStart"/>
       <w:r>
         <w:rPr>
           <w:rFonts w:ascii="Arial" w:hAnsi="Arial" w:cs="Arial"/>
@@ -22854,9 +22802,9 @@
           <w:szCs w:val="22"/>
           <w:lang w:val="en-US"/>
         </w:rPr>
-        <w:tab/>
-      </w:r>
-      <w:proofErr w:type="spellStart"/>
+        <w:t>Chip_SCU_PinMuxSet</w:t>
+      </w:r>
+      <w:proofErr w:type="spellEnd"/>
       <w:r>
         <w:rPr>
           <w:rFonts w:ascii="Arial" w:hAnsi="Arial" w:cs="Arial"/>
@@ -22866,127 +22814,7 @@
           <w:szCs w:val="22"/>
           <w:lang w:val="en-US"/>
         </w:rPr>
-        <w:t>Chip_SCU_</w:t>
-      </w:r>
-      <w:proofErr w:type="gramStart"/>
-      <w:r>
-        <w:rPr>
-          <w:rFonts w:ascii="Arial" w:hAnsi="Arial" w:cs="Arial"/>
-          <w:i/>
-          <w:color w:val="404040" w:themeColor="text1" w:themeTint="BF"/>
-          <w:sz w:val="22"/>
-          <w:szCs w:val="22"/>
-          <w:lang w:val="en-US"/>
-        </w:rPr>
-        <w:t>PinMuxSet</w:t>
-      </w:r>
-      <w:proofErr w:type="spellEnd"/>
-      <w:r>
-        <w:rPr>
-          <w:rFonts w:ascii="Arial" w:hAnsi="Arial" w:cs="Arial"/>
-          <w:i/>
-          <w:color w:val="404040" w:themeColor="text1" w:themeTint="BF"/>
-          <w:sz w:val="22"/>
-          <w:szCs w:val="22"/>
-          <w:lang w:val="en-US"/>
-        </w:rPr>
-        <w:t>(</w:t>
-      </w:r>
-      <w:proofErr w:type="gramEnd"/>
-      <w:r>
-        <w:rPr>
-          <w:rFonts w:ascii="Arial" w:hAnsi="Arial" w:cs="Arial"/>
-          <w:i/>
-          <w:color w:val="404040" w:themeColor="text1" w:themeTint="BF"/>
-          <w:sz w:val="22"/>
-          <w:szCs w:val="22"/>
-          <w:lang w:val="en-US"/>
-        </w:rPr>
-        <w:t>0x1, 4, (SCU_MODE_INACT | SCU_MODE_INBUFF_EN | SCU_MODE_ZIF_DIS | SCU_MODE_FUNC5)); /* P1.4 =&gt; MOSI1 */</w:t>
-      </w:r>
-    </w:p>
-    <w:p>
-      <w:pPr>
-        <w:spacing w:before="0" w:after="0"/>
-        <w:ind w:left="0"/>
-        <w:rPr>
-          <w:rFonts w:ascii="Arial" w:hAnsi="Arial" w:cs="Arial"/>
-          <w:i/>
-          <w:color w:val="404040" w:themeColor="text1" w:themeTint="BF"/>
-          <w:sz w:val="22"/>
-          <w:szCs w:val="22"/>
-          <w:lang w:val="en-US"/>
-        </w:rPr>
-      </w:pPr>
-      <w:r>
-        <w:rPr>
-          <w:rFonts w:ascii="Arial" w:hAnsi="Arial" w:cs="Arial"/>
-          <w:i/>
-          <w:color w:val="404040" w:themeColor="text1" w:themeTint="BF"/>
-          <w:sz w:val="22"/>
-          <w:szCs w:val="22"/>
-          <w:lang w:val="en-US"/>
-        </w:rPr>
-        <w:tab/>
-      </w:r>
-      <w:r>
-        <w:rPr>
-          <w:rFonts w:ascii="Arial" w:hAnsi="Arial" w:cs="Arial"/>
-          <w:i/>
-          <w:color w:val="404040" w:themeColor="text1" w:themeTint="BF"/>
-          <w:sz w:val="22"/>
-          <w:szCs w:val="22"/>
-          <w:lang w:val="en-US"/>
-        </w:rPr>
-        <w:tab/>
-      </w:r>
-      <w:proofErr w:type="spellStart"/>
-      <w:r>
-        <w:rPr>
-          <w:rFonts w:ascii="Arial" w:hAnsi="Arial" w:cs="Arial"/>
-          <w:i/>
-          <w:color w:val="404040" w:themeColor="text1" w:themeTint="BF"/>
-          <w:sz w:val="22"/>
-          <w:szCs w:val="22"/>
-          <w:lang w:val="en-US"/>
-        </w:rPr>
-        <w:t>Chip_SCU_</w:t>
-      </w:r>
-      <w:proofErr w:type="gramStart"/>
-      <w:r>
-        <w:rPr>
-          <w:rFonts w:ascii="Arial" w:hAnsi="Arial" w:cs="Arial"/>
-          <w:i/>
-          <w:color w:val="404040" w:themeColor="text1" w:themeTint="BF"/>
-          <w:sz w:val="22"/>
-          <w:szCs w:val="22"/>
-          <w:lang w:val="en-US"/>
-        </w:rPr>
-        <w:t>PinMuxSet</w:t>
-      </w:r>
-      <w:proofErr w:type="spellEnd"/>
-      <w:r>
-        <w:rPr>
-          <w:rFonts w:ascii="Arial" w:hAnsi="Arial" w:cs="Arial"/>
-          <w:i/>
-          <w:color w:val="404040" w:themeColor="text1" w:themeTint="BF"/>
-          <w:sz w:val="22"/>
-          <w:szCs w:val="22"/>
-          <w:lang w:val="en-US"/>
-        </w:rPr>
-        <w:t>(</w:t>
-      </w:r>
-      <w:proofErr w:type="gramEnd"/>
-      <w:r>
-        <w:rPr>
-          <w:rFonts w:ascii="Arial" w:hAnsi="Arial" w:cs="Arial"/>
-          <w:i/>
-          <w:color w:val="404040" w:themeColor="text1" w:themeTint="BF"/>
-          <w:sz w:val="22"/>
-          <w:szCs w:val="22"/>
-          <w:lang w:val="en-US"/>
-        </w:rPr>
-        <w:t>0x1, 3, (SCU_MODE_INACT | SCU_MODE_INBUFF_EN | SCU_MODE_ZIF_DIS | SCU_MODE_FUNC5)); /* P1.3 =&gt; MISO1 */</w:t>
+        <w:t>(0x1, 3, (SCU_MODE_INACT | SCU_MODE_INBUFF_EN | SCU_MODE_ZIF_DIS | SCU_MODE_FUNC5)); /* P1.3 =&gt; MISO1 */</w:t>
       </w:r>
     </w:p>
     <w:p>
@@ -23568,25 +23396,7 @@
           <w:i/>
           <w:lang w:val="en-US"/>
         </w:rPr>
-        <w:t xml:space="preserve">The unit of 32-bit stream is composed of </w:t>
-      </w:r>
-      <w:proofErr w:type="gramStart"/>
-      <w:r>
-        <w:rPr>
-          <w:rFonts w:ascii="Arial" w:hAnsi="Arial" w:cs="Arial"/>
-          <w:i/>
-          <w:lang w:val="en-US"/>
-        </w:rPr>
-        <w:t>1 byte</w:t>
-      </w:r>
-      <w:proofErr w:type="gramEnd"/>
-      <w:r>
-        <w:rPr>
-          <w:rFonts w:ascii="Arial" w:hAnsi="Arial" w:cs="Arial"/>
-          <w:i/>
-          <w:lang w:val="en-US"/>
-        </w:rPr>
-        <w:t xml:space="preserve"> OP-Code Field, 2 bytes Address Field and 1byte data Field.</w:t>
+        <w:t>The unit of 32-bit stream is composed of 1 byte OP-Code Field, 2 bytes Address Field and 1byte data Field.</w:t>
       </w:r>
     </w:p>
     <w:p>
@@ -23608,25 +23418,7 @@
           <w:i/>
           <w:lang w:val="en-US"/>
         </w:rPr>
-        <w:t xml:space="preserve">OP-Code, Address and data bytes are transferred with the most significant </w:t>
-      </w:r>
-      <w:proofErr w:type="gramStart"/>
-      <w:r>
-        <w:rPr>
-          <w:rFonts w:ascii="Arial" w:hAnsi="Arial" w:cs="Arial"/>
-          <w:i/>
-          <w:lang w:val="en-US"/>
-        </w:rPr>
-        <w:t>bit(</w:t>
-      </w:r>
-      <w:proofErr w:type="gramEnd"/>
-      <w:r>
-        <w:rPr>
-          <w:rFonts w:ascii="Arial" w:hAnsi="Arial" w:cs="Arial"/>
-          <w:i/>
-          <w:lang w:val="en-US"/>
-        </w:rPr>
-        <w:t>MSB) first and</w:t>
+        <w:t>OP-Code, Address and data bytes are transferred with the most significant bit(MSB) first and</w:t>
       </w:r>
       <w:r>
         <w:rPr>
@@ -23825,25 +23617,7 @@
           <w:i/>
           <w:lang w:val="en-US"/>
         </w:rPr>
-        <w:t>* /SS (Slave Select</w:t>
-      </w:r>
-      <w:proofErr w:type="gramStart"/>
-      <w:r>
-        <w:rPr>
-          <w:rFonts w:ascii="Arial" w:hAnsi="Arial" w:cs="Arial"/>
-          <w:i/>
-          <w:lang w:val="en-US"/>
-        </w:rPr>
-        <w:t>) :</w:t>
-      </w:r>
-      <w:proofErr w:type="gramEnd"/>
-      <w:r>
-        <w:rPr>
-          <w:rFonts w:ascii="Arial" w:hAnsi="Arial" w:cs="Arial"/>
-          <w:i/>
-          <w:lang w:val="en-US"/>
-        </w:rPr>
-        <w:t xml:space="preserve"> Output pin</w:t>
+        <w:t>* /SS (Slave Select) : Output pin</w:t>
       </w:r>
     </w:p>
     <w:p>
@@ -23865,25 +23639,7 @@
           <w:i/>
           <w:lang w:val="en-US"/>
         </w:rPr>
-        <w:t>* SCLK (Serial Clock</w:t>
-      </w:r>
-      <w:proofErr w:type="gramStart"/>
-      <w:r>
-        <w:rPr>
-          <w:rFonts w:ascii="Arial" w:hAnsi="Arial" w:cs="Arial"/>
-          <w:i/>
-          <w:lang w:val="en-US"/>
-        </w:rPr>
-        <w:t>) :</w:t>
-      </w:r>
-      <w:proofErr w:type="gramEnd"/>
-      <w:r>
-        <w:rPr>
-          <w:rFonts w:ascii="Arial" w:hAnsi="Arial" w:cs="Arial"/>
-          <w:i/>
-          <w:lang w:val="en-US"/>
-        </w:rPr>
-        <w:t xml:space="preserve"> Output pin</w:t>
+        <w:t>* SCLK (Serial Clock) : Output pin</w:t>
       </w:r>
     </w:p>
     <w:p>
@@ -23905,25 +23661,7 @@
           <w:i/>
           <w:lang w:val="en-US"/>
         </w:rPr>
-        <w:t>* MOSI (Master Out Slave In</w:t>
-      </w:r>
-      <w:proofErr w:type="gramStart"/>
-      <w:r>
-        <w:rPr>
-          <w:rFonts w:ascii="Arial" w:hAnsi="Arial" w:cs="Arial"/>
-          <w:i/>
-          <w:lang w:val="en-US"/>
-        </w:rPr>
-        <w:t>) :</w:t>
-      </w:r>
-      <w:proofErr w:type="gramEnd"/>
-      <w:r>
-        <w:rPr>
-          <w:rFonts w:ascii="Arial" w:hAnsi="Arial" w:cs="Arial"/>
-          <w:i/>
-          <w:lang w:val="en-US"/>
-        </w:rPr>
-        <w:t xml:space="preserve"> Output pin</w:t>
+        <w:t>* MOSI (Master Out Slave In) : Output pin</w:t>
       </w:r>
     </w:p>
     <w:p>
@@ -23945,25 +23683,7 @@
           <w:i/>
           <w:lang w:val="en-US"/>
         </w:rPr>
-        <w:t>* MISO (Master In Slave Out</w:t>
-      </w:r>
-      <w:proofErr w:type="gramStart"/>
-      <w:r>
-        <w:rPr>
-          <w:rFonts w:ascii="Arial" w:hAnsi="Arial" w:cs="Arial"/>
-          <w:i/>
-          <w:lang w:val="en-US"/>
-        </w:rPr>
-        <w:t>) :</w:t>
-      </w:r>
-      <w:proofErr w:type="gramEnd"/>
-      <w:r>
-        <w:rPr>
-          <w:rFonts w:ascii="Arial" w:hAnsi="Arial" w:cs="Arial"/>
-          <w:i/>
-          <w:lang w:val="en-US"/>
-        </w:rPr>
-        <w:t xml:space="preserve"> Input pin</w:t>
+        <w:t>* MISO (Master In Slave Out) : Input pin</w:t>
       </w:r>
     </w:p>
     <w:p>
@@ -24588,21 +24308,7 @@
         <w:rPr>
           <w:rFonts w:ascii="Arial" w:hAnsi="Arial" w:cs="Arial"/>
         </w:rPr>
-        <w:t xml:space="preserve"> como </w:t>
-      </w:r>
-      <w:proofErr w:type="gramStart"/>
-      <w:r>
-        <w:rPr>
-          <w:rFonts w:ascii="Arial" w:hAnsi="Arial" w:cs="Arial"/>
-        </w:rPr>
-        <w:t>los chip</w:t>
-      </w:r>
-      <w:proofErr w:type="gramEnd"/>
-      <w:r>
-        <w:rPr>
-          <w:rFonts w:ascii="Arial" w:hAnsi="Arial" w:cs="Arial"/>
-        </w:rPr>
-        <w:t xml:space="preserve"> </w:t>
+        <w:t xml:space="preserve"> como los chip </w:t>
       </w:r>
       <w:proofErr w:type="spellStart"/>
       <w:r>
@@ -27820,17 +27526,17 @@
         <v:path o:extrusionok="f" gradientshapeok="t" o:connecttype="rect"/>
         <o:lock v:ext="edit" aspectratio="t"/>
       </v:shapetype>
-      <v:shape id="_x0000_i1237" type="#_x0000_t75" style="width:3in;height:3in" o:bullet="t"/>
+      <v:shape id="_x0000_i1119" type="#_x0000_t75" style="width:3in;height:3in" o:bullet="t"/>
     </w:pict>
   </w:numPicBullet>
   <w:numPicBullet w:numPicBulletId="1">
     <w:pict>
-      <v:shape id="_x0000_i1238" type="#_x0000_t75" style="width:3in;height:3in" o:bullet="t"/>
+      <v:shape id="_x0000_i1120" type="#_x0000_t75" style="width:3in;height:3in" o:bullet="t"/>
     </w:pict>
   </w:numPicBullet>
   <w:numPicBullet w:numPicBulletId="2">
     <w:pict>
-      <v:shape id="_x0000_i1239" type="#_x0000_t75" style="width:3in;height:3in" o:bullet="t"/>
+      <v:shape id="_x0000_i1121" type="#_x0000_t75" style="width:3in;height:3in" o:bullet="t"/>
     </w:pict>
   </w:numPicBullet>
   <w:abstractNum w:abstractNumId="0" w15:restartNumberingAfterBreak="0">
@@ -35530,11 +35236,27 @@
     <b:Title>http://www.proyecto-ciaa.com.ar/devwiki/doku.php?id=desarrollo:edu-ciaa:edu-ciaa-nxp</b:Title>
     <b:RefOrder>2</b:RefOrder>
   </b:Source>
+  <b:Source>
+    <b:Tag>Gri</b:Tag>
+    <b:SourceType>Book</b:SourceType>
+    <b:Guid>{2B7AA748-1377-495A-86E9-4B4FEF71669F}</b:Guid>
+    <b:Author>
+      <b:Author>
+        <b:NameList>
+          <b:Person>
+            <b:Last>GridTIcs</b:Last>
+          </b:Person>
+        </b:NameList>
+      </b:Author>
+    </b:Author>
+    <b:Title>Paper de WSN</b:Title>
+    <b:RefOrder>3</b:RefOrder>
+  </b:Source>
 </b:Sources>
 </file>
 
 <file path=customXml/itemProps1.xml><?xml version="1.0" encoding="utf-8"?>
-<ds:datastoreItem xmlns:ds="http://schemas.openxmlformats.org/officeDocument/2006/customXml" ds:itemID="{889C9A76-0095-49CF-92FD-B25DC155B518}">
+<ds:datastoreItem xmlns:ds="http://schemas.openxmlformats.org/officeDocument/2006/customXml" ds:itemID="{0D8CDD42-0366-4822-9602-B0CD64E4DF08}">
   <ds:schemaRefs>
     <ds:schemaRef ds:uri="http://schemas.openxmlformats.org/officeDocument/2006/bibliography"/>
   </ds:schemaRefs>

</xml_diff>

<commit_message>
Trabajando en el Issue #5
</commit_message>
<xml_diff>
--- a/Informe_Proyecto_Final/Informe_Final_v1.3.docx
+++ b/Informe_Proyecto_Final/Informe_Final_v1.3.docx
@@ -576,6 +576,8 @@
         <w:ind w:left="0"/>
         <w:rPr>
           <w:rFonts w:ascii="Arial" w:hAnsi="Arial" w:cs="Arial"/>
+          <w:b/>
+          <w:bCs/>
           <w:szCs w:val="30"/>
           <w:lang w:eastAsia="es-AR"/>
         </w:rPr>
@@ -583,6 +585,8 @@
       <w:r>
         <w:rPr>
           <w:rFonts w:ascii="Arial" w:hAnsi="Arial" w:cs="Arial"/>
+          <w:b/>
+          <w:bCs/>
           <w:szCs w:val="30"/>
           <w:lang w:eastAsia="es-AR"/>
         </w:rPr>
@@ -637,7 +641,23 @@
           <w:szCs w:val="30"/>
           <w:lang w:eastAsia="es-AR"/>
         </w:rPr>
-        <w:t>Este pequeño apartado es para dar nuestros más humildes agradecimientos a todos aquellos que han hecho posible la finalización de este trabajo.</w:t>
+        <w:t xml:space="preserve">Este pequeño apartado es para dar </w:t>
+      </w:r>
+      <w:r>
+        <w:rPr>
+          <w:rFonts w:ascii="Arial" w:hAnsi="Arial" w:cs="Arial"/>
+          <w:szCs w:val="30"/>
+          <w:lang w:eastAsia="es-AR"/>
+        </w:rPr>
+        <w:t>mi</w:t>
+      </w:r>
+      <w:r>
+        <w:rPr>
+          <w:rFonts w:ascii="Arial" w:hAnsi="Arial" w:cs="Arial"/>
+          <w:szCs w:val="30"/>
+          <w:lang w:eastAsia="es-AR"/>
+        </w:rPr>
+        <w:t xml:space="preserve"> más humilde agradecimiento a todos aquellos que han hecho posible la finalización de este trabajo.</w:t>
       </w:r>
     </w:p>
     <w:p>
@@ -673,7 +693,7 @@
           <w:szCs w:val="30"/>
           <w:lang w:eastAsia="es-AR"/>
         </w:rPr>
-        <w:t xml:space="preserve">Queremos agradecer principalmente a las personas más importantes que tenemos que son nuestros padres </w:t>
+        <w:t>Qu</w:t>
       </w:r>
       <w:r>
         <w:rPr>
@@ -681,7 +701,7 @@
           <w:szCs w:val="30"/>
           <w:lang w:eastAsia="es-AR"/>
         </w:rPr>
-        <w:t xml:space="preserve">por ser los principales promotores de nuestros sueños, gracias a ellos por cada día confiar, creer, </w:t>
+        <w:t>iero</w:t>
       </w:r>
       <w:r>
         <w:rPr>
@@ -689,7 +709,73 @@
           <w:szCs w:val="30"/>
           <w:lang w:eastAsia="es-AR"/>
         </w:rPr>
-        <w:t>y querer el mejor futuro para nosotros.</w:t>
+        <w:t xml:space="preserve"> agradecer principalmente a las personas más importantes que ten</w:t>
+      </w:r>
+      <w:r>
+        <w:rPr>
+          <w:rFonts w:ascii="Arial" w:hAnsi="Arial" w:cs="Arial"/>
+          <w:szCs w:val="30"/>
+          <w:lang w:eastAsia="es-AR"/>
+        </w:rPr>
+        <w:t>go</w:t>
+      </w:r>
+      <w:r>
+        <w:rPr>
+          <w:rFonts w:ascii="Arial" w:hAnsi="Arial" w:cs="Arial"/>
+          <w:szCs w:val="30"/>
+          <w:lang w:eastAsia="es-AR"/>
+        </w:rPr>
+        <w:t xml:space="preserve"> que son </w:t>
+      </w:r>
+      <w:r>
+        <w:rPr>
+          <w:rFonts w:ascii="Arial" w:hAnsi="Arial" w:cs="Arial"/>
+          <w:szCs w:val="30"/>
+          <w:lang w:eastAsia="es-AR"/>
+        </w:rPr>
+        <w:t>mis</w:t>
+      </w:r>
+      <w:r>
+        <w:rPr>
+          <w:rFonts w:ascii="Arial" w:hAnsi="Arial" w:cs="Arial"/>
+          <w:szCs w:val="30"/>
+          <w:lang w:eastAsia="es-AR"/>
+        </w:rPr>
+        <w:t xml:space="preserve"> padres </w:t>
+      </w:r>
+      <w:r>
+        <w:rPr>
+          <w:rFonts w:ascii="Arial" w:hAnsi="Arial" w:cs="Arial"/>
+          <w:szCs w:val="30"/>
+          <w:lang w:eastAsia="es-AR"/>
+        </w:rPr>
+        <w:t xml:space="preserve">por ser los principales promotores de nuestros sueños, gracias a ellos por cada día confiar, creer, </w:t>
+      </w:r>
+      <w:r>
+        <w:rPr>
+          <w:rFonts w:ascii="Arial" w:hAnsi="Arial" w:cs="Arial"/>
+          <w:szCs w:val="30"/>
+          <w:lang w:eastAsia="es-AR"/>
+        </w:rPr>
+        <w:t xml:space="preserve">y querer el mejor futuro para </w:t>
+      </w:r>
+      <w:proofErr w:type="spellStart"/>
+      <w:r>
+        <w:rPr>
+          <w:rFonts w:ascii="Arial" w:hAnsi="Arial" w:cs="Arial"/>
+          <w:szCs w:val="30"/>
+          <w:lang w:eastAsia="es-AR"/>
+        </w:rPr>
+        <w:t>mi</w:t>
+      </w:r>
+      <w:proofErr w:type="spellEnd"/>
+      <w:r>
+        <w:rPr>
+          <w:rFonts w:ascii="Arial" w:hAnsi="Arial" w:cs="Arial"/>
+          <w:szCs w:val="30"/>
+          <w:lang w:eastAsia="es-AR"/>
+        </w:rPr>
+        <w:t>.</w:t>
       </w:r>
     </w:p>
     <w:p>
@@ -725,7 +811,71 @@
           <w:szCs w:val="30"/>
           <w:lang w:eastAsia="es-AR"/>
         </w:rPr>
-        <w:t xml:space="preserve">Gracias a nuestras parejas por entendernos en todo, gracias a ellas porque en todo momento son un apoyo incondicional en nuestras vidas. </w:t>
+        <w:t xml:space="preserve">Gracias a </w:t>
+      </w:r>
+      <w:r>
+        <w:rPr>
+          <w:rFonts w:ascii="Arial" w:hAnsi="Arial" w:cs="Arial"/>
+          <w:szCs w:val="30"/>
+          <w:lang w:eastAsia="es-AR"/>
+        </w:rPr>
+        <w:t>mi</w:t>
+      </w:r>
+      <w:r>
+        <w:rPr>
+          <w:rFonts w:ascii="Arial" w:hAnsi="Arial" w:cs="Arial"/>
+          <w:szCs w:val="30"/>
+          <w:lang w:eastAsia="es-AR"/>
+        </w:rPr>
+        <w:t xml:space="preserve"> pareja por entender</w:t>
+      </w:r>
+      <w:r>
+        <w:rPr>
+          <w:rFonts w:ascii="Arial" w:hAnsi="Arial" w:cs="Arial"/>
+          <w:szCs w:val="30"/>
+          <w:lang w:eastAsia="es-AR"/>
+        </w:rPr>
+        <w:t>me</w:t>
+      </w:r>
+      <w:r>
+        <w:rPr>
+          <w:rFonts w:ascii="Arial" w:hAnsi="Arial" w:cs="Arial"/>
+          <w:szCs w:val="30"/>
+          <w:lang w:eastAsia="es-AR"/>
+        </w:rPr>
+        <w:t xml:space="preserve"> en todo, gracias a ella porque en todo momento </w:t>
+      </w:r>
+      <w:r>
+        <w:rPr>
+          <w:rFonts w:ascii="Arial" w:hAnsi="Arial" w:cs="Arial"/>
+          <w:szCs w:val="30"/>
+          <w:lang w:eastAsia="es-AR"/>
+        </w:rPr>
+        <w:t>fue</w:t>
+      </w:r>
+      <w:r>
+        <w:rPr>
+          <w:rFonts w:ascii="Arial" w:hAnsi="Arial" w:cs="Arial"/>
+          <w:szCs w:val="30"/>
+          <w:lang w:eastAsia="es-AR"/>
+        </w:rPr>
+        <w:t xml:space="preserve"> un apoyo incondicional en </w:t>
+      </w:r>
+      <w:r>
+        <w:rPr>
+          <w:rFonts w:ascii="Arial" w:hAnsi="Arial" w:cs="Arial"/>
+          <w:szCs w:val="30"/>
+          <w:lang w:eastAsia="es-AR"/>
+        </w:rPr>
+        <w:t>mi</w:t>
+      </w:r>
+      <w:r>
+        <w:rPr>
+          <w:rFonts w:ascii="Arial" w:hAnsi="Arial" w:cs="Arial"/>
+          <w:szCs w:val="30"/>
+          <w:lang w:eastAsia="es-AR"/>
+        </w:rPr>
+        <w:t xml:space="preserve"> vida. </w:t>
       </w:r>
     </w:p>
     <w:p>
@@ -769,7 +919,15 @@
           <w:szCs w:val="30"/>
           <w:lang w:eastAsia="es-AR"/>
         </w:rPr>
-        <w:t xml:space="preserve"> nuestro</w:t>
+        <w:t xml:space="preserve"> </w:t>
+      </w:r>
+      <w:r>
+        <w:rPr>
+          <w:rFonts w:ascii="Arial" w:hAnsi="Arial" w:cs="Arial"/>
+          <w:szCs w:val="30"/>
+          <w:lang w:eastAsia="es-AR"/>
+        </w:rPr>
+        <w:t>mi</w:t>
       </w:r>
       <w:r>
         <w:rPr>
@@ -979,6 +1137,8 @@
           <w:lang w:eastAsia="es-AR"/>
         </w:rPr>
       </w:pPr>
+      <w:bookmarkStart w:id="2" w:name="_GoBack"/>
+      <w:bookmarkEnd w:id="2"/>
     </w:p>
     <w:p>
       <w:pPr>
@@ -1097,11 +1257,15 @@
         <w:ind w:left="0"/>
         <w:rPr>
           <w:rFonts w:ascii="Arial" w:hAnsi="Arial" w:cs="Arial"/>
-        </w:rPr>
-      </w:pPr>
-      <w:r>
-        <w:rPr>
-          <w:rFonts w:ascii="Arial" w:hAnsi="Arial" w:cs="Arial"/>
+          <w:b/>
+          <w:bCs/>
+        </w:rPr>
+      </w:pPr>
+      <w:r>
+        <w:rPr>
+          <w:rFonts w:ascii="Arial" w:hAnsi="Arial" w:cs="Arial"/>
+          <w:b/>
+          <w:bCs/>
         </w:rPr>
         <w:lastRenderedPageBreak/>
         <w:t>Agradecimientos</w:t>
@@ -3222,6 +3386,7 @@
                 <w:id w:val="705769066"/>
                 <w:citation/>
               </w:sdtPr>
+              <w:sdtEndPr/>
               <w:sdtContent>
                 <w:r>
                   <w:rPr>
@@ -9440,10 +9605,10 @@
           <w:szCs w:val="28"/>
         </w:rPr>
       </w:pPr>
-      <w:bookmarkStart w:id="2" w:name="_Toc12119372"/>
-      <w:bookmarkStart w:id="3" w:name="_Toc523878297"/>
-      <w:bookmarkStart w:id="4" w:name="_Toc436203377"/>
-      <w:bookmarkStart w:id="5" w:name="_Toc452813577"/>
+      <w:bookmarkStart w:id="3" w:name="_Toc12119372"/>
+      <w:bookmarkStart w:id="4" w:name="_Toc523878297"/>
+      <w:bookmarkStart w:id="5" w:name="_Toc436203377"/>
+      <w:bookmarkStart w:id="6" w:name="_Toc452813577"/>
       <w:bookmarkEnd w:id="0"/>
       <w:r>
         <w:rPr>
@@ -9470,7 +9635,7 @@
       <w:r>
         <w:t>ucción</w:t>
       </w:r>
-      <w:bookmarkEnd w:id="2"/>
+      <w:bookmarkEnd w:id="3"/>
     </w:p>
     <w:p>
       <w:pPr>
@@ -9490,32 +9655,32 @@
           <w:rFonts w:ascii="Arial" w:hAnsi="Arial" w:cs="Arial"/>
         </w:rPr>
       </w:pPr>
-      <w:bookmarkStart w:id="6" w:name="_Toc12119373"/>
-      <w:bookmarkStart w:id="7" w:name="_Toc105907880"/>
-      <w:bookmarkStart w:id="8" w:name="_Toc106079190"/>
-      <w:bookmarkStart w:id="9" w:name="_Toc106079515"/>
-      <w:bookmarkStart w:id="10" w:name="_Toc106079784"/>
-      <w:bookmarkStart w:id="11" w:name="_Toc107027560"/>
-      <w:bookmarkStart w:id="12" w:name="_Toc107027770"/>
+      <w:bookmarkStart w:id="7" w:name="_Toc12119373"/>
+      <w:bookmarkStart w:id="8" w:name="_Toc105907880"/>
+      <w:bookmarkStart w:id="9" w:name="_Toc106079190"/>
+      <w:bookmarkStart w:id="10" w:name="_Toc106079515"/>
+      <w:bookmarkStart w:id="11" w:name="_Toc106079784"/>
+      <w:bookmarkStart w:id="12" w:name="_Toc107027560"/>
+      <w:bookmarkStart w:id="13" w:name="_Toc107027770"/>
       <w:r>
         <w:rPr>
           <w:rFonts w:ascii="Arial" w:hAnsi="Arial" w:cs="Arial"/>
         </w:rPr>
         <w:t>Executive Resume</w:t>
       </w:r>
-      <w:bookmarkEnd w:id="6"/>
+      <w:bookmarkEnd w:id="7"/>
       <w:r>
         <w:rPr>
           <w:rFonts w:ascii="Arial" w:hAnsi="Arial" w:cs="Arial"/>
         </w:rPr>
         <w:t xml:space="preserve"> </w:t>
       </w:r>
-      <w:bookmarkEnd w:id="7"/>
       <w:bookmarkEnd w:id="8"/>
       <w:bookmarkEnd w:id="9"/>
       <w:bookmarkEnd w:id="10"/>
       <w:bookmarkEnd w:id="11"/>
       <w:bookmarkEnd w:id="12"/>
+      <w:bookmarkEnd w:id="13"/>
     </w:p>
     <w:p>
       <w:pPr>
@@ -9599,14 +9764,14 @@
           <w:rFonts w:ascii="Arial" w:hAnsi="Arial" w:cs="Arial"/>
         </w:rPr>
       </w:pPr>
-      <w:bookmarkStart w:id="13" w:name="_Toc12119374"/>
+      <w:bookmarkStart w:id="14" w:name="_Toc12119374"/>
       <w:r>
         <w:rPr>
           <w:rFonts w:ascii="Arial" w:hAnsi="Arial" w:cs="Arial"/>
         </w:rPr>
         <w:t>Resumen ejecutivo</w:t>
       </w:r>
-      <w:bookmarkEnd w:id="13"/>
+      <w:bookmarkEnd w:id="14"/>
     </w:p>
     <w:p>
       <w:pPr>
@@ -9708,7 +9873,7 @@
           <w:szCs w:val="28"/>
         </w:rPr>
       </w:pPr>
-      <w:bookmarkStart w:id="14" w:name="_Toc12119375"/>
+      <w:bookmarkStart w:id="15" w:name="_Toc12119375"/>
       <w:r>
         <w:br w:type="page"/>
       </w:r>
@@ -9721,7 +9886,7 @@
         <w:lastRenderedPageBreak/>
         <w:t>Descripción del Proyecto</w:t>
       </w:r>
-      <w:bookmarkEnd w:id="14"/>
+      <w:bookmarkEnd w:id="15"/>
     </w:p>
     <w:p>
       <w:pPr>
@@ -9846,7 +10011,7 @@
           <w:rFonts w:ascii="Arial" w:hAnsi="Arial" w:cs="Arial"/>
         </w:rPr>
       </w:pPr>
-      <w:bookmarkStart w:id="15" w:name="_Toc12119376"/>
+      <w:bookmarkStart w:id="16" w:name="_Toc12119376"/>
       <w:r>
         <w:rPr>
           <w:rFonts w:ascii="Arial" w:hAnsi="Arial" w:cs="Arial"/>
@@ -9865,7 +10030,7 @@
         </w:rPr>
         <w:t>jetivo general</w:t>
       </w:r>
-      <w:bookmarkEnd w:id="15"/>
+      <w:bookmarkEnd w:id="16"/>
     </w:p>
     <w:p>
       <w:pPr>
@@ -9944,7 +10109,7 @@
           <w:rFonts w:ascii="Arial" w:hAnsi="Arial" w:cs="Arial"/>
         </w:rPr>
       </w:pPr>
-      <w:bookmarkStart w:id="16" w:name="_Toc12119377"/>
+      <w:bookmarkStart w:id="17" w:name="_Toc12119377"/>
       <w:r>
         <w:rPr>
           <w:rFonts w:ascii="Arial" w:hAnsi="Arial" w:cs="Arial"/>
@@ -9957,7 +10122,7 @@
         </w:rPr>
         <w:t>bjetivo particular</w:t>
       </w:r>
-      <w:bookmarkEnd w:id="16"/>
+      <w:bookmarkEnd w:id="17"/>
     </w:p>
     <w:p>
       <w:pPr>
@@ -10035,7 +10200,7 @@
       <w:r>
         <w:br w:type="page"/>
       </w:r>
-      <w:bookmarkStart w:id="17" w:name="_Toc12119378"/>
+      <w:bookmarkStart w:id="18" w:name="_Toc12119378"/>
       <w:r>
         <w:lastRenderedPageBreak/>
         <w:t>J</w:t>
@@ -10043,7 +10208,7 @@
       <w:r>
         <w:t>ustificación del proyecto (Caso de Negocio)</w:t>
       </w:r>
-      <w:bookmarkEnd w:id="17"/>
+      <w:bookmarkEnd w:id="18"/>
     </w:p>
     <w:p/>
     <w:p>
@@ -10055,14 +10220,14 @@
           <w:rFonts w:ascii="Arial" w:hAnsi="Arial" w:cs="Arial"/>
         </w:rPr>
       </w:pPr>
-      <w:bookmarkStart w:id="18" w:name="_Toc12119379"/>
+      <w:bookmarkStart w:id="19" w:name="_Toc12119379"/>
       <w:r>
         <w:rPr>
           <w:rFonts w:ascii="Arial" w:hAnsi="Arial" w:cs="Arial"/>
         </w:rPr>
         <w:t>Antencedentes del proyecto</w:t>
       </w:r>
-      <w:bookmarkEnd w:id="18"/>
+      <w:bookmarkEnd w:id="19"/>
     </w:p>
     <w:p>
       <w:pPr>
@@ -10184,14 +10349,14 @@
         </w:rPr>
         <w:t xml:space="preserve"> </w:t>
       </w:r>
-      <w:bookmarkStart w:id="19" w:name="_Toc12119380"/>
+      <w:bookmarkStart w:id="20" w:name="_Toc12119380"/>
       <w:r>
         <w:rPr>
           <w:rFonts w:ascii="Arial" w:hAnsi="Arial" w:cs="Arial"/>
         </w:rPr>
         <w:t>Estado actual</w:t>
       </w:r>
-      <w:bookmarkEnd w:id="19"/>
+      <w:bookmarkEnd w:id="20"/>
     </w:p>
     <w:p>
       <w:pPr>
@@ -10493,7 +10658,7 @@
           <w:rFonts w:ascii="Arial" w:hAnsi="Arial" w:cs="Arial"/>
         </w:rPr>
       </w:pPr>
-      <w:bookmarkStart w:id="20" w:name="_Toc12119381"/>
+      <w:bookmarkStart w:id="21" w:name="_Toc12119381"/>
       <w:r>
         <w:rPr>
           <w:rFonts w:ascii="Arial" w:hAnsi="Arial" w:cs="Arial"/>
@@ -10506,7 +10671,7 @@
         </w:rPr>
         <w:t xml:space="preserve"> y definición del problema</w:t>
       </w:r>
-      <w:bookmarkEnd w:id="20"/>
+      <w:bookmarkEnd w:id="21"/>
     </w:p>
     <w:p>
       <w:pPr>
@@ -10634,14 +10799,14 @@
           <w:rFonts w:ascii="Arial" w:hAnsi="Arial" w:cs="Arial"/>
         </w:rPr>
       </w:pPr>
-      <w:bookmarkStart w:id="21" w:name="_Toc12119382"/>
+      <w:bookmarkStart w:id="22" w:name="_Toc12119382"/>
       <w:r>
         <w:rPr>
           <w:rFonts w:ascii="Arial" w:hAnsi="Arial" w:cs="Arial"/>
         </w:rPr>
         <w:t>Idea del proyecto</w:t>
       </w:r>
-      <w:bookmarkEnd w:id="21"/>
+      <w:bookmarkEnd w:id="22"/>
     </w:p>
     <w:p>
       <w:pPr>
@@ -10885,7 +11050,7 @@
           <w:caps/>
         </w:rPr>
       </w:pPr>
-      <w:bookmarkStart w:id="22" w:name="_Toc12119383"/>
+      <w:bookmarkStart w:id="23" w:name="_Toc12119383"/>
       <w:r>
         <w:rPr>
           <w:rFonts w:ascii="Arial" w:hAnsi="Arial" w:cs="Arial"/>
@@ -10909,7 +11074,7 @@
         <w:lastRenderedPageBreak/>
         <w:t>Beneficios del proyecto</w:t>
       </w:r>
-      <w:bookmarkEnd w:id="22"/>
+      <w:bookmarkEnd w:id="23"/>
     </w:p>
     <w:p>
       <w:pPr>
@@ -11055,24 +11220,24 @@
           <w:color w:val="0000FF"/>
         </w:rPr>
       </w:pPr>
-      <w:bookmarkStart w:id="23" w:name="_Toc104255527"/>
-      <w:bookmarkStart w:id="24" w:name="_Toc104255624"/>
-      <w:bookmarkStart w:id="25" w:name="_Toc104255529"/>
-      <w:bookmarkStart w:id="26" w:name="_Toc104255626"/>
-      <w:bookmarkStart w:id="27" w:name="_Toc104255531"/>
-      <w:bookmarkStart w:id="28" w:name="_Toc104255628"/>
-      <w:bookmarkStart w:id="29" w:name="_Toc105907884"/>
-      <w:bookmarkStart w:id="30" w:name="_Toc106079194"/>
-      <w:bookmarkStart w:id="31" w:name="_Toc106079519"/>
-      <w:bookmarkStart w:id="32" w:name="_Toc106079788"/>
-      <w:bookmarkStart w:id="33" w:name="_Toc107027563"/>
-      <w:bookmarkStart w:id="34" w:name="_Toc107027773"/>
-      <w:bookmarkEnd w:id="23"/>
+      <w:bookmarkStart w:id="24" w:name="_Toc104255527"/>
+      <w:bookmarkStart w:id="25" w:name="_Toc104255624"/>
+      <w:bookmarkStart w:id="26" w:name="_Toc104255529"/>
+      <w:bookmarkStart w:id="27" w:name="_Toc104255626"/>
+      <w:bookmarkStart w:id="28" w:name="_Toc104255531"/>
+      <w:bookmarkStart w:id="29" w:name="_Toc104255628"/>
+      <w:bookmarkStart w:id="30" w:name="_Toc105907884"/>
+      <w:bookmarkStart w:id="31" w:name="_Toc106079194"/>
+      <w:bookmarkStart w:id="32" w:name="_Toc106079519"/>
+      <w:bookmarkStart w:id="33" w:name="_Toc106079788"/>
+      <w:bookmarkStart w:id="34" w:name="_Toc107027563"/>
+      <w:bookmarkStart w:id="35" w:name="_Toc107027773"/>
       <w:bookmarkEnd w:id="24"/>
       <w:bookmarkEnd w:id="25"/>
       <w:bookmarkEnd w:id="26"/>
       <w:bookmarkEnd w:id="27"/>
       <w:bookmarkEnd w:id="28"/>
+      <w:bookmarkEnd w:id="29"/>
     </w:p>
     <w:p>
       <w:pPr>
@@ -11089,13 +11254,13 @@
           <w:szCs w:val="28"/>
         </w:rPr>
       </w:pPr>
-      <w:bookmarkStart w:id="35" w:name="_Toc12119384"/>
-      <w:bookmarkEnd w:id="29"/>
+      <w:bookmarkStart w:id="36" w:name="_Toc12119384"/>
       <w:bookmarkEnd w:id="30"/>
       <w:bookmarkEnd w:id="31"/>
       <w:bookmarkEnd w:id="32"/>
       <w:bookmarkEnd w:id="33"/>
       <w:bookmarkEnd w:id="34"/>
+      <w:bookmarkEnd w:id="35"/>
       <w:r>
         <w:br w:type="page"/>
       </w:r>
@@ -11108,7 +11273,7 @@
         <w:lastRenderedPageBreak/>
         <w:t>Alcance</w:t>
       </w:r>
-      <w:bookmarkEnd w:id="35"/>
+      <w:bookmarkEnd w:id="36"/>
     </w:p>
     <w:p>
       <w:pPr>
@@ -11241,12 +11406,12 @@
           <w:rFonts w:ascii="Arial" w:hAnsi="Arial" w:cs="Arial"/>
         </w:rPr>
       </w:pPr>
-      <w:bookmarkStart w:id="36" w:name="_Toc105907887"/>
-      <w:bookmarkStart w:id="37" w:name="_Toc106079197"/>
-      <w:bookmarkStart w:id="38" w:name="_Toc106079522"/>
-      <w:bookmarkStart w:id="39" w:name="_Toc106079791"/>
-      <w:bookmarkStart w:id="40" w:name="_Toc107027565"/>
-      <w:bookmarkStart w:id="41" w:name="_Toc107027775"/>
+      <w:bookmarkStart w:id="37" w:name="_Toc105907887"/>
+      <w:bookmarkStart w:id="38" w:name="_Toc106079197"/>
+      <w:bookmarkStart w:id="39" w:name="_Toc106079522"/>
+      <w:bookmarkStart w:id="40" w:name="_Toc106079791"/>
+      <w:bookmarkStart w:id="41" w:name="_Toc107027565"/>
+      <w:bookmarkStart w:id="42" w:name="_Toc107027775"/>
       <w:r>
         <w:rPr>
           <w:rFonts w:ascii="Arial" w:hAnsi="Arial" w:cs="Arial"/>
@@ -11403,21 +11568,21 @@
           <w:rFonts w:ascii="Arial" w:hAnsi="Arial" w:cs="Arial"/>
         </w:rPr>
       </w:pPr>
-      <w:bookmarkStart w:id="42" w:name="_Toc12119385"/>
+      <w:bookmarkStart w:id="43" w:name="_Toc12119385"/>
       <w:r>
         <w:rPr>
           <w:rFonts w:ascii="Arial" w:hAnsi="Arial" w:cs="Arial"/>
         </w:rPr>
         <w:t>Límites o fuera de alcance</w:t>
       </w:r>
-      <w:bookmarkEnd w:id="42"/>
-    </w:p>
-    <w:bookmarkEnd w:id="36"/>
+      <w:bookmarkEnd w:id="43"/>
+    </w:p>
     <w:bookmarkEnd w:id="37"/>
     <w:bookmarkEnd w:id="38"/>
     <w:bookmarkEnd w:id="39"/>
     <w:bookmarkEnd w:id="40"/>
     <w:bookmarkEnd w:id="41"/>
+    <w:bookmarkEnd w:id="42"/>
     <w:p>
       <w:pPr>
         <w:spacing w:before="0" w:after="0"/>
@@ -11492,7 +11657,21 @@
         <w:rPr>
           <w:rFonts w:ascii="Arial" w:hAnsi="Arial" w:cs="Arial"/>
         </w:rPr>
-        <w:t xml:space="preserve"> forma el manejo del software</w:t>
+        <w:t xml:space="preserve"> </w:t>
+      </w:r>
+      <w:proofErr w:type="gramStart"/>
+      <w:r>
+        <w:rPr>
+          <w:rFonts w:ascii="Arial" w:hAnsi="Arial" w:cs="Arial"/>
+        </w:rPr>
+        <w:t>forma</w:t>
+      </w:r>
+      <w:proofErr w:type="gramEnd"/>
+      <w:r>
+        <w:rPr>
+          <w:rFonts w:ascii="Arial" w:hAnsi="Arial" w:cs="Arial"/>
+        </w:rPr>
+        <w:t xml:space="preserve"> el manejo del software</w:t>
       </w:r>
       <w:r>
         <w:rPr>
@@ -11655,14 +11834,14 @@
           <w:rFonts w:ascii="Arial" w:hAnsi="Arial" w:cs="Arial"/>
         </w:rPr>
       </w:pPr>
-      <w:bookmarkStart w:id="43" w:name="_Toc12119386"/>
+      <w:bookmarkStart w:id="44" w:name="_Toc12119386"/>
       <w:r>
         <w:rPr>
           <w:rFonts w:ascii="Arial" w:hAnsi="Arial" w:cs="Arial"/>
         </w:rPr>
         <w:t>Requisitos de alto nivel</w:t>
       </w:r>
-      <w:bookmarkEnd w:id="43"/>
+      <w:bookmarkEnd w:id="44"/>
       <w:r>
         <w:rPr>
           <w:rFonts w:ascii="Arial" w:hAnsi="Arial" w:cs="Arial"/>
@@ -12179,13 +12358,13 @@
           <w:rFonts w:ascii="Arial" w:hAnsi="Arial" w:cs="Arial"/>
         </w:rPr>
       </w:pPr>
-      <w:bookmarkStart w:id="44" w:name="_Toc107027564"/>
-      <w:bookmarkStart w:id="45" w:name="_Toc107027774"/>
-      <w:bookmarkStart w:id="46" w:name="_Toc106079198"/>
-      <w:bookmarkStart w:id="47" w:name="_Toc106079523"/>
-      <w:bookmarkStart w:id="48" w:name="_Toc106079792"/>
-      <w:bookmarkStart w:id="49" w:name="_Toc107027566"/>
-      <w:bookmarkStart w:id="50" w:name="_Toc107027776"/>
+      <w:bookmarkStart w:id="45" w:name="_Toc107027564"/>
+      <w:bookmarkStart w:id="46" w:name="_Toc107027774"/>
+      <w:bookmarkStart w:id="47" w:name="_Toc106079198"/>
+      <w:bookmarkStart w:id="48" w:name="_Toc106079523"/>
+      <w:bookmarkStart w:id="49" w:name="_Toc106079792"/>
+      <w:bookmarkStart w:id="50" w:name="_Toc107027566"/>
+      <w:bookmarkStart w:id="51" w:name="_Toc107027776"/>
     </w:p>
     <w:p>
       <w:pPr>
@@ -12196,14 +12375,14 @@
           <w:rFonts w:ascii="Arial" w:hAnsi="Arial" w:cs="Arial"/>
         </w:rPr>
       </w:pPr>
-      <w:bookmarkStart w:id="51" w:name="_Toc12119387"/>
+      <w:bookmarkStart w:id="52" w:name="_Toc12119387"/>
       <w:r>
         <w:rPr>
           <w:rFonts w:ascii="Arial" w:hAnsi="Arial" w:cs="Arial"/>
         </w:rPr>
         <w:t>soluciones y Entregables principales</w:t>
       </w:r>
-      <w:bookmarkEnd w:id="51"/>
+      <w:bookmarkEnd w:id="52"/>
     </w:p>
     <w:p>
       <w:pPr>
@@ -12605,7 +12784,21 @@
               <w:rPr>
                 <w:rFonts w:ascii="Arial" w:hAnsi="Arial" w:cs="Arial"/>
               </w:rPr>
-              <w:t xml:space="preserve">Cable micro USB-B  2.0 </w:t>
+              <w:t>Cable micro USB-</w:t>
+            </w:r>
+            <w:proofErr w:type="gramStart"/>
+            <w:r>
+              <w:rPr>
+                <w:rFonts w:ascii="Arial" w:hAnsi="Arial" w:cs="Arial"/>
+              </w:rPr>
+              <w:t>B  2.0</w:t>
+            </w:r>
+            <w:proofErr w:type="gramEnd"/>
+            <w:r>
+              <w:rPr>
+                <w:rFonts w:ascii="Arial" w:hAnsi="Arial" w:cs="Arial"/>
+              </w:rPr>
+              <w:t xml:space="preserve"> </w:t>
             </w:r>
           </w:p>
         </w:tc>
@@ -12647,9 +12840,9 @@
           <w:szCs w:val="28"/>
         </w:rPr>
       </w:pPr>
-      <w:bookmarkStart w:id="52" w:name="_Toc12119388"/>
-      <w:bookmarkEnd w:id="44"/>
+      <w:bookmarkStart w:id="53" w:name="_Toc12119388"/>
       <w:bookmarkEnd w:id="45"/>
+      <w:bookmarkEnd w:id="46"/>
       <w:r>
         <w:br w:type="page"/>
       </w:r>
@@ -12662,7 +12855,7 @@
         <w:lastRenderedPageBreak/>
         <w:t>Planificación del proyecto</w:t>
       </w:r>
-      <w:bookmarkEnd w:id="52"/>
+      <w:bookmarkEnd w:id="53"/>
     </w:p>
     <w:p>
       <w:pPr>
@@ -12683,14 +12876,14 @@
           <w:rFonts w:ascii="Arial" w:hAnsi="Arial" w:cs="Arial"/>
         </w:rPr>
       </w:pPr>
-      <w:bookmarkStart w:id="53" w:name="_Toc12119389"/>
+      <w:bookmarkStart w:id="54" w:name="_Toc12119389"/>
       <w:r>
         <w:rPr>
           <w:rFonts w:ascii="Arial" w:hAnsi="Arial" w:cs="Arial"/>
         </w:rPr>
         <w:t>Procesos</w:t>
       </w:r>
-      <w:bookmarkEnd w:id="53"/>
+      <w:bookmarkEnd w:id="54"/>
       <w:r>
         <w:rPr>
           <w:rFonts w:ascii="Arial" w:hAnsi="Arial" w:cs="Arial"/>
@@ -12781,7 +12974,7 @@
           <w:rFonts w:ascii="Arial" w:hAnsi="Arial" w:cs="Arial"/>
         </w:rPr>
       </w:pPr>
-      <w:bookmarkStart w:id="54" w:name="_Toc12119390"/>
+      <w:bookmarkStart w:id="55" w:name="_Toc12119390"/>
       <w:r>
         <w:rPr>
           <w:rFonts w:ascii="Arial" w:hAnsi="Arial" w:cs="Arial"/>
@@ -12789,7 +12982,7 @@
         <w:lastRenderedPageBreak/>
         <w:t>Cronograma</w:t>
       </w:r>
-      <w:bookmarkEnd w:id="54"/>
+      <w:bookmarkEnd w:id="55"/>
     </w:p>
     <w:p>
       <w:pPr>
@@ -12851,7 +13044,7 @@
           <w:rFonts w:ascii="Arial" w:hAnsi="Arial" w:cs="Arial"/>
         </w:rPr>
       </w:pPr>
-      <w:bookmarkStart w:id="55" w:name="_Toc12119391"/>
+      <w:bookmarkStart w:id="56" w:name="_Toc12119391"/>
       <w:r>
         <w:rPr>
           <w:rFonts w:ascii="Arial" w:hAnsi="Arial" w:cs="Arial"/>
@@ -12859,13 +13052,13 @@
         <w:lastRenderedPageBreak/>
         <w:t>Hitos</w:t>
       </w:r>
-      <w:bookmarkEnd w:id="55"/>
-    </w:p>
-    <w:bookmarkEnd w:id="46"/>
+      <w:bookmarkEnd w:id="56"/>
+    </w:p>
     <w:bookmarkEnd w:id="47"/>
     <w:bookmarkEnd w:id="48"/>
     <w:bookmarkEnd w:id="49"/>
     <w:bookmarkEnd w:id="50"/>
+    <w:bookmarkEnd w:id="51"/>
     <w:p>
       <w:pPr>
         <w:spacing w:before="0" w:after="0"/>
@@ -12884,7 +13077,21 @@
         <w:rPr>
           <w:rFonts w:ascii="Arial" w:hAnsi="Arial" w:cs="Arial"/>
         </w:rPr>
-        <w:t>a tabla muestra un listado de hitos generales del proyecto y el cronograma  estimado de finalización</w:t>
+        <w:t xml:space="preserve">a tabla muestra un listado de hitos generales del proyecto y el </w:t>
+      </w:r>
+      <w:proofErr w:type="gramStart"/>
+      <w:r>
+        <w:rPr>
+          <w:rFonts w:ascii="Arial" w:hAnsi="Arial" w:cs="Arial"/>
+        </w:rPr>
+        <w:t>cronograma  estimado</w:t>
+      </w:r>
+      <w:proofErr w:type="gramEnd"/>
+      <w:r>
+        <w:rPr>
+          <w:rFonts w:ascii="Arial" w:hAnsi="Arial" w:cs="Arial"/>
+        </w:rPr>
+        <w:t xml:space="preserve"> de finalización</w:t>
       </w:r>
       <w:r>
         <w:rPr>
@@ -13407,10 +13614,10 @@
           <w:kern w:val="36"/>
         </w:rPr>
       </w:pPr>
-      <w:bookmarkStart w:id="56" w:name="_Toc104255539"/>
-      <w:bookmarkStart w:id="57" w:name="_Toc104255636"/>
-      <w:bookmarkEnd w:id="56"/>
+      <w:bookmarkStart w:id="57" w:name="_Toc104255539"/>
+      <w:bookmarkStart w:id="58" w:name="_Toc104255636"/>
       <w:bookmarkEnd w:id="57"/>
+      <w:bookmarkEnd w:id="58"/>
       <w:r>
         <w:rPr>
           <w:rFonts w:ascii="Arial" w:hAnsi="Arial" w:cs="Arial"/>
@@ -13422,7 +13629,7 @@
       <w:pPr>
         <w:pStyle w:val="Ttulo1"/>
       </w:pPr>
-      <w:bookmarkStart w:id="58" w:name="_Toc12119392"/>
+      <w:bookmarkStart w:id="59" w:name="_Toc12119392"/>
       <w:r>
         <w:lastRenderedPageBreak/>
         <w:t>D</w:t>
@@ -13433,7 +13640,7 @@
       <w:r>
         <w:t>DEL PROYECTO</w:t>
       </w:r>
-      <w:bookmarkEnd w:id="58"/>
+      <w:bookmarkEnd w:id="59"/>
     </w:p>
     <w:p>
       <w:pPr>
@@ -13455,8 +13662,8 @@
           <w:color w:val="404040" w:themeColor="text1" w:themeTint="BF"/>
         </w:rPr>
       </w:pPr>
-      <w:bookmarkStart w:id="59" w:name="_Toc530837401"/>
-      <w:bookmarkStart w:id="60" w:name="_Toc12119393"/>
+      <w:bookmarkStart w:id="60" w:name="_Toc530837401"/>
+      <w:bookmarkStart w:id="61" w:name="_Toc12119393"/>
       <w:r>
         <w:rPr>
           <w:rStyle w:val="Referenciasutil"/>
@@ -13464,8 +13671,8 @@
         </w:rPr>
         <w:t>Proyecto Edu-Ciaa</w:t>
       </w:r>
-      <w:bookmarkEnd w:id="59"/>
       <w:bookmarkEnd w:id="60"/>
+      <w:bookmarkEnd w:id="61"/>
       <w:sdt>
         <w:sdtPr>
           <w:rPr>
@@ -13475,6 +13682,11 @@
           <w:id w:val="-46231579"/>
           <w:citation/>
         </w:sdtPr>
+        <w:sdtEndPr>
+          <w:rPr>
+            <w:rStyle w:val="Referenciasutil"/>
+          </w:rPr>
+        </w:sdtEndPr>
         <w:sdtContent>
           <w:r>
             <w:rPr>
@@ -13536,8 +13748,8 @@
           <w:rFonts w:ascii="Arial" w:hAnsi="Arial" w:cs="Arial"/>
         </w:rPr>
       </w:pPr>
-      <w:bookmarkStart w:id="61" w:name="_Toc530837402"/>
-      <w:bookmarkStart w:id="62" w:name="_Toc12119394"/>
+      <w:bookmarkStart w:id="62" w:name="_Toc530837402"/>
+      <w:bookmarkStart w:id="63" w:name="_Toc12119394"/>
       <w:r>
         <w:rPr>
           <w:rStyle w:val="Referenciasutil"/>
@@ -13545,8 +13757,8 @@
         </w:rPr>
         <w:t>¿Qué es la CIAA?</w:t>
       </w:r>
-      <w:bookmarkEnd w:id="61"/>
       <w:bookmarkEnd w:id="62"/>
+      <w:bookmarkEnd w:id="63"/>
     </w:p>
     <w:p>
       <w:pPr>
@@ -13611,8 +13823,8 @@
           <w:rFonts w:ascii="Arial" w:hAnsi="Arial" w:cs="Arial"/>
         </w:rPr>
       </w:pPr>
-      <w:bookmarkStart w:id="63" w:name="_Toc530837403"/>
-      <w:bookmarkStart w:id="64" w:name="_Toc12119395"/>
+      <w:bookmarkStart w:id="64" w:name="_Toc530837403"/>
+      <w:bookmarkStart w:id="65" w:name="_Toc12119395"/>
       <w:r>
         <w:rPr>
           <w:rStyle w:val="Referenciasutil"/>
@@ -13620,8 +13832,8 @@
         </w:rPr>
         <w:t>Origen del Proyecto CIAA</w:t>
       </w:r>
-      <w:bookmarkEnd w:id="63"/>
       <w:bookmarkEnd w:id="64"/>
+      <w:bookmarkEnd w:id="65"/>
     </w:p>
     <w:p>
       <w:pPr>
@@ -13909,8 +14121,8 @@
           <w:rFonts w:ascii="Arial" w:hAnsi="Arial" w:cs="Arial"/>
         </w:rPr>
       </w:pPr>
-      <w:bookmarkStart w:id="65" w:name="_Toc530837404"/>
-      <w:bookmarkStart w:id="66" w:name="_Toc12119396"/>
+      <w:bookmarkStart w:id="66" w:name="_Toc530837404"/>
+      <w:bookmarkStart w:id="67" w:name="_Toc12119396"/>
       <w:r>
         <w:rPr>
           <w:rStyle w:val="Referenciasutil"/>
@@ -13918,8 +14130,8 @@
         </w:rPr>
         <w:t>Propósito</w:t>
       </w:r>
-      <w:bookmarkEnd w:id="65"/>
       <w:bookmarkEnd w:id="66"/>
+      <w:bookmarkEnd w:id="67"/>
     </w:p>
     <w:p>
       <w:pPr>
@@ -14040,8 +14252,8 @@
           <w:rFonts w:ascii="Arial" w:hAnsi="Arial" w:cs="Arial"/>
         </w:rPr>
       </w:pPr>
-      <w:bookmarkStart w:id="67" w:name="_Toc530837405"/>
-      <w:bookmarkStart w:id="68" w:name="_Toc12119397"/>
+      <w:bookmarkStart w:id="68" w:name="_Toc530837405"/>
+      <w:bookmarkStart w:id="69" w:name="_Toc12119397"/>
       <w:r>
         <w:rPr>
           <w:rStyle w:val="Referenciasutil"/>
@@ -14049,8 +14261,8 @@
         </w:rPr>
         <w:t>Alcance</w:t>
       </w:r>
-      <w:bookmarkEnd w:id="67"/>
       <w:bookmarkEnd w:id="68"/>
+      <w:bookmarkEnd w:id="69"/>
     </w:p>
     <w:p>
       <w:pPr>
@@ -14129,8 +14341,8 @@
           <w:rFonts w:ascii="Arial" w:hAnsi="Arial" w:cs="Arial"/>
         </w:rPr>
       </w:pPr>
-      <w:bookmarkStart w:id="69" w:name="_Toc530837406"/>
-      <w:bookmarkStart w:id="70" w:name="_Toc12119398"/>
+      <w:bookmarkStart w:id="70" w:name="_Toc530837406"/>
+      <w:bookmarkStart w:id="71" w:name="_Toc12119398"/>
       <w:r>
         <w:rPr>
           <w:rStyle w:val="Referenciasutil"/>
@@ -14138,8 +14350,8 @@
         </w:rPr>
         <w:t>Objetivos</w:t>
       </w:r>
-      <w:bookmarkEnd w:id="69"/>
       <w:bookmarkEnd w:id="70"/>
+      <w:bookmarkEnd w:id="71"/>
     </w:p>
     <w:p>
       <w:pPr>
@@ -14345,8 +14557,8 @@
           <w:rFonts w:ascii="Arial" w:hAnsi="Arial" w:cs="Arial"/>
         </w:rPr>
       </w:pPr>
-      <w:bookmarkStart w:id="71" w:name="_Toc530837407"/>
-      <w:bookmarkStart w:id="72" w:name="_Toc12119399"/>
+      <w:bookmarkStart w:id="72" w:name="_Toc530837407"/>
+      <w:bookmarkStart w:id="73" w:name="_Toc12119399"/>
       <w:r>
         <w:rPr>
           <w:rStyle w:val="Referenciasutil"/>
@@ -14354,8 +14566,8 @@
         </w:rPr>
         <w:t>Requerimientos</w:t>
       </w:r>
-      <w:bookmarkEnd w:id="71"/>
       <w:bookmarkEnd w:id="72"/>
+      <w:bookmarkEnd w:id="73"/>
     </w:p>
     <w:p>
       <w:pPr>
@@ -14837,8 +15049,8 @@
           <w:rFonts w:ascii="Arial" w:hAnsi="Arial" w:cs="Arial"/>
         </w:rPr>
       </w:pPr>
-      <w:bookmarkStart w:id="73" w:name="_Toc530837408"/>
-      <w:bookmarkStart w:id="74" w:name="_Toc12119400"/>
+      <w:bookmarkStart w:id="74" w:name="_Toc530837408"/>
+      <w:bookmarkStart w:id="75" w:name="_Toc12119400"/>
       <w:r>
         <w:rPr>
           <w:rStyle w:val="Referenciasutil"/>
@@ -14847,8 +15059,8 @@
         <w:lastRenderedPageBreak/>
         <w:t>Definición de módulos a incluir en la plataforma</w:t>
       </w:r>
-      <w:bookmarkEnd w:id="73"/>
       <w:bookmarkEnd w:id="74"/>
+      <w:bookmarkEnd w:id="75"/>
     </w:p>
     <w:p>
       <w:pPr>
@@ -14939,8 +15151,8 @@
           <w:rFonts w:ascii="Arial" w:hAnsi="Arial" w:cs="Arial"/>
         </w:rPr>
       </w:pPr>
-      <w:bookmarkStart w:id="75" w:name="_Toc530837409"/>
-      <w:bookmarkStart w:id="76" w:name="_Toc12119401"/>
+      <w:bookmarkStart w:id="76" w:name="_Toc530837409"/>
+      <w:bookmarkStart w:id="77" w:name="_Toc12119401"/>
       <w:r>
         <w:rPr>
           <w:rStyle w:val="Referenciasutil"/>
@@ -14948,7 +15160,7 @@
         </w:rPr>
         <w:t>Hardware</w:t>
       </w:r>
-      <w:bookmarkEnd w:id="75"/>
+      <w:bookmarkEnd w:id="76"/>
       <w:r>
         <w:rPr>
           <w:rStyle w:val="Referenciasutil"/>
@@ -14956,7 +15168,7 @@
         </w:rPr>
         <w:t xml:space="preserve"> de la EDU-CIAA</w:t>
       </w:r>
-      <w:bookmarkEnd w:id="76"/>
+      <w:bookmarkEnd w:id="77"/>
     </w:p>
     <w:p>
       <w:pPr>
@@ -15043,8 +15255,8 @@
           <w:i/>
         </w:rPr>
       </w:pPr>
-      <w:bookmarkStart w:id="77" w:name="_Toc530837410"/>
-      <w:bookmarkStart w:id="78" w:name="_Toc12119402"/>
+      <w:bookmarkStart w:id="78" w:name="_Toc530837410"/>
+      <w:bookmarkStart w:id="79" w:name="_Toc12119402"/>
       <w:r>
         <w:rPr>
           <w:rStyle w:val="Referenciasutil"/>
@@ -15053,8 +15265,8 @@
         <w:lastRenderedPageBreak/>
         <w:t>Bloques funcionales</w:t>
       </w:r>
-      <w:bookmarkEnd w:id="77"/>
       <w:bookmarkEnd w:id="78"/>
+      <w:bookmarkEnd w:id="79"/>
     </w:p>
     <w:p>
       <w:pPr>
@@ -15069,7 +15281,21 @@
         <w:rPr>
           <w:rFonts w:ascii="Arial" w:hAnsi="Arial" w:cs="Arial"/>
         </w:rPr>
-        <w:t xml:space="preserve">La EDU-CIAA está basada en la CIAA-NXP, por ser la primera versión de la CIAA que se encuentra disponible. Por lo tanto su microcontrolador es también el LPC4337 (dual </w:t>
+        <w:t xml:space="preserve">La EDU-CIAA está basada en la CIAA-NXP, por ser la primera versión de la CIAA que se encuentra disponible. Por lo </w:t>
+      </w:r>
+      <w:proofErr w:type="gramStart"/>
+      <w:r>
+        <w:rPr>
+          <w:rFonts w:ascii="Arial" w:hAnsi="Arial" w:cs="Arial"/>
+        </w:rPr>
+        <w:t>tanto</w:t>
+      </w:r>
+      <w:proofErr w:type="gramEnd"/>
+      <w:r>
+        <w:rPr>
+          <w:rFonts w:ascii="Arial" w:hAnsi="Arial" w:cs="Arial"/>
+        </w:rPr>
+        <w:t xml:space="preserve"> su microcontrolador es también el LPC4337 (dual </w:t>
       </w:r>
       <w:proofErr w:type="spellStart"/>
       <w:r>
@@ -15138,8 +15364,8 @@
           <w:i/>
         </w:rPr>
       </w:pPr>
-      <w:bookmarkStart w:id="79" w:name="_Toc530837411"/>
-      <w:bookmarkStart w:id="80" w:name="_Toc12119403"/>
+      <w:bookmarkStart w:id="80" w:name="_Toc530837411"/>
+      <w:bookmarkStart w:id="81" w:name="_Toc12119403"/>
       <w:r>
         <w:rPr>
           <w:rStyle w:val="Referenciasutil"/>
@@ -15147,8 +15373,8 @@
         </w:rPr>
         <w:t>Diagrama en bloques de la plataforma</w:t>
       </w:r>
-      <w:bookmarkEnd w:id="79"/>
       <w:bookmarkEnd w:id="80"/>
+      <w:bookmarkEnd w:id="81"/>
     </w:p>
     <w:p>
       <w:pPr>
@@ -15233,7 +15459,7 @@
           </wp:inline>
         </w:drawing>
       </w:r>
-      <w:bookmarkStart w:id="81" w:name="_Toc530837412"/>
+      <w:bookmarkStart w:id="82" w:name="_Toc530837412"/>
     </w:p>
     <w:p>
       <w:pPr>
@@ -15246,7 +15472,7 @@
           <w:i/>
         </w:rPr>
       </w:pPr>
-      <w:bookmarkStart w:id="82" w:name="_Toc12119404"/>
+      <w:bookmarkStart w:id="83" w:name="_Toc12119404"/>
       <w:r>
         <w:rPr>
           <w:rStyle w:val="Referenciasutil"/>
@@ -15255,9 +15481,9 @@
         </w:rPr>
         <w:t>Módulos de la EDU-CIAA</w:t>
       </w:r>
-      <w:bookmarkEnd w:id="82"/>
-    </w:p>
-    <w:bookmarkEnd w:id="81"/>
+      <w:bookmarkEnd w:id="83"/>
+    </w:p>
+    <w:bookmarkEnd w:id="82"/>
     <w:p>
       <w:pPr>
         <w:pStyle w:val="level1"/>
@@ -16949,8 +17175,6 @@
         </w:rPr>
         <w:t>dirección</w:t>
       </w:r>
-      <w:bookmarkStart w:id="83" w:name="_GoBack"/>
-      <w:bookmarkEnd w:id="83"/>
       <w:r>
         <w:rPr>
           <w:rFonts w:ascii="Arial" w:hAnsi="Arial" w:cs="Arial"/>
@@ -17247,6 +17471,7 @@
           <w:id w:val="-259149749"/>
           <w:citation/>
         </w:sdtPr>
+        <w:sdtEndPr/>
         <w:sdtContent>
           <w:r>
             <w:rPr>
@@ -18598,7 +18823,21 @@
               <w:rPr>
                 <w:rFonts w:ascii="Arial" w:hAnsi="Arial" w:cs="Arial"/>
               </w:rPr>
-              <w:t>32 Bit CPU@80Mhz</w:t>
+              <w:t xml:space="preserve">32 </w:t>
+            </w:r>
+            <w:proofErr w:type="gramStart"/>
+            <w:r>
+              <w:rPr>
+                <w:rFonts w:ascii="Arial" w:hAnsi="Arial" w:cs="Arial"/>
+              </w:rPr>
+              <w:t>Bit</w:t>
+            </w:r>
+            <w:proofErr w:type="gramEnd"/>
+            <w:r>
+              <w:rPr>
+                <w:rFonts w:ascii="Arial" w:hAnsi="Arial" w:cs="Arial"/>
+              </w:rPr>
+              <w:t xml:space="preserve"> CPU@80Mhz</w:t>
             </w:r>
           </w:p>
           <w:p>
@@ -18620,7 +18859,21 @@
               <w:rPr>
                 <w:rFonts w:ascii="Arial" w:hAnsi="Arial" w:cs="Arial"/>
               </w:rPr>
-              <w:t xml:space="preserve">64 Kb </w:t>
+              <w:t xml:space="preserve">64 </w:t>
+            </w:r>
+            <w:proofErr w:type="gramStart"/>
+            <w:r>
+              <w:rPr>
+                <w:rFonts w:ascii="Arial" w:hAnsi="Arial" w:cs="Arial"/>
+              </w:rPr>
+              <w:t>Kb</w:t>
+            </w:r>
+            <w:proofErr w:type="gramEnd"/>
+            <w:r>
+              <w:rPr>
+                <w:rFonts w:ascii="Arial" w:hAnsi="Arial" w:cs="Arial"/>
+              </w:rPr>
+              <w:t xml:space="preserve"> </w:t>
             </w:r>
             <w:proofErr w:type="spellStart"/>
             <w:r>
@@ -18670,7 +18923,21 @@
               <w:rPr>
                 <w:rFonts w:ascii="Arial" w:hAnsi="Arial" w:cs="Arial"/>
               </w:rPr>
-              <w:t xml:space="preserve">96 Kb data </w:t>
+              <w:t xml:space="preserve">96 </w:t>
+            </w:r>
+            <w:proofErr w:type="gramStart"/>
+            <w:r>
+              <w:rPr>
+                <w:rFonts w:ascii="Arial" w:hAnsi="Arial" w:cs="Arial"/>
+              </w:rPr>
+              <w:t>Kb</w:t>
+            </w:r>
+            <w:proofErr w:type="gramEnd"/>
+            <w:r>
+              <w:rPr>
+                <w:rFonts w:ascii="Arial" w:hAnsi="Arial" w:cs="Arial"/>
+              </w:rPr>
+              <w:t xml:space="preserve"> data </w:t>
             </w:r>
             <w:proofErr w:type="spellStart"/>
             <w:r>
@@ -20816,7 +21083,7 @@
           <v:shape id="_x0000_i1028" type="#_x0000_t75" style="width:336.6pt;height:575.05pt" o:ole="">
             <v:imagedata r:id="rId40" o:title=""/>
           </v:shape>
-          <o:OLEObject Type="Embed" ProgID="Visio.Drawing.15" ShapeID="_x0000_i1028" DrawAspect="Content" ObjectID="_1625646443" r:id="rId41"/>
+          <o:OLEObject Type="Embed" ProgID="Visio.Drawing.15" ShapeID="_x0000_i1028" DrawAspect="Content" ObjectID="_1625733328" r:id="rId41"/>
         </w:object>
       </w:r>
     </w:p>
@@ -21772,7 +22039,21 @@
         <w:rPr>
           <w:rFonts w:ascii="Arial" w:hAnsi="Arial" w:cs="Arial"/>
         </w:rPr>
-        <w:t>Antes que nada hay que encontrar los pines en la EDU-CIAA que se utilizarán para tales propósitos, con la información citada en anexos</w:t>
+        <w:t xml:space="preserve">Antes que </w:t>
+      </w:r>
+      <w:proofErr w:type="gramStart"/>
+      <w:r>
+        <w:rPr>
+          <w:rFonts w:ascii="Arial" w:hAnsi="Arial" w:cs="Arial"/>
+        </w:rPr>
+        <w:t>nada</w:t>
+      </w:r>
+      <w:proofErr w:type="gramEnd"/>
+      <w:r>
+        <w:rPr>
+          <w:rFonts w:ascii="Arial" w:hAnsi="Arial" w:cs="Arial"/>
+        </w:rPr>
+        <w:t xml:space="preserve"> hay que encontrar los pines en la EDU-CIAA que se utilizarán para tales propósitos, con la información citada en anexos</w:t>
       </w:r>
       <w:r>
         <w:rPr>
@@ -22008,7 +22289,21 @@
         <w:rPr>
           <w:rFonts w:ascii="Arial" w:hAnsi="Arial" w:cs="Arial"/>
         </w:rPr>
-        <w:t xml:space="preserve">Rápidamente nos damos cuenta que en realidad no se utilizó en la conformación de la placa impresa el verdadero puerto SPI del LPC4337 sino que se utilizó el SSP1(aparentemente por poseer mayores prestaciones los pines que apuntan a dicho puerto). Esto está correctamente indicado en el </w:t>
+        <w:t xml:space="preserve">Rápidamente nos damos cuenta que en realidad no se utilizó en la conformación de la placa impresa el verdadero puerto SPI del </w:t>
+      </w:r>
+      <w:proofErr w:type="gramStart"/>
+      <w:r>
+        <w:rPr>
+          <w:rFonts w:ascii="Arial" w:hAnsi="Arial" w:cs="Arial"/>
+        </w:rPr>
+        <w:t>LPC4337</w:t>
+      </w:r>
+      <w:proofErr w:type="gramEnd"/>
+      <w:r>
+        <w:rPr>
+          <w:rFonts w:ascii="Arial" w:hAnsi="Arial" w:cs="Arial"/>
+        </w:rPr>
+        <w:t xml:space="preserve"> sino que se utilizó el SSP1(aparentemente por poseer mayores prestaciones los pines que apuntan a dicho puerto). Esto está correctamente indicado en el </w:t>
       </w:r>
       <w:proofErr w:type="spellStart"/>
       <w:r>
@@ -22259,14 +22554,28 @@
         <w:rPr>
           <w:rFonts w:ascii="Arial" w:hAnsi="Arial" w:cs="Arial"/>
         </w:rPr>
-        <w:t>Chip_SCU_PinMuxSet</w:t>
+        <w:t>Chip_SCU_</w:t>
+      </w:r>
+      <w:proofErr w:type="gramStart"/>
+      <w:r>
+        <w:rPr>
+          <w:rFonts w:ascii="Arial" w:hAnsi="Arial" w:cs="Arial"/>
+        </w:rPr>
+        <w:t>PinMuxSet</w:t>
       </w:r>
       <w:proofErr w:type="spellEnd"/>
       <w:r>
         <w:rPr>
           <w:rFonts w:ascii="Arial" w:hAnsi="Arial" w:cs="Arial"/>
         </w:rPr>
-        <w:t xml:space="preserve">() es la función del </w:t>
+        <w:t>(</w:t>
+      </w:r>
+      <w:proofErr w:type="gramEnd"/>
+      <w:r>
+        <w:rPr>
+          <w:rFonts w:ascii="Arial" w:hAnsi="Arial" w:cs="Arial"/>
+        </w:rPr>
+        <w:t xml:space="preserve">) es la función del </w:t>
       </w:r>
       <w:proofErr w:type="spellStart"/>
       <w:r>
@@ -22343,14 +22652,28 @@
         <w:rPr>
           <w:rFonts w:ascii="Arial" w:hAnsi="Arial" w:cs="Arial"/>
         </w:rPr>
-        <w:t>Chip_SCU_PinMuxSet</w:t>
+        <w:t>Chip_SCU_</w:t>
+      </w:r>
+      <w:proofErr w:type="gramStart"/>
+      <w:r>
+        <w:rPr>
+          <w:rFonts w:ascii="Arial" w:hAnsi="Arial" w:cs="Arial"/>
+        </w:rPr>
+        <w:t>PinMuxSet</w:t>
       </w:r>
       <w:proofErr w:type="spellEnd"/>
       <w:r>
         <w:rPr>
           <w:rFonts w:ascii="Arial" w:hAnsi="Arial" w:cs="Arial"/>
         </w:rPr>
-        <w:t>(Primer número del pin, Segundo número del pin, Función del Pin) pudiendo agregar más de una característica en la función del pin.</w:t>
+        <w:t>(</w:t>
+      </w:r>
+      <w:proofErr w:type="gramEnd"/>
+      <w:r>
+        <w:rPr>
+          <w:rFonts w:ascii="Arial" w:hAnsi="Arial" w:cs="Arial"/>
+        </w:rPr>
+        <w:t>Primer número del pin, Segundo número del pin, Función del Pin) pudiendo agregar más de una característica en la función del pin.</w:t>
       </w:r>
     </w:p>
     <w:p>
@@ -22448,9 +22771,9 @@
           <w:szCs w:val="22"/>
           <w:lang w:val="en-US"/>
         </w:rPr>
-        <w:t>Board_SSP_Init</w:t>
-      </w:r>
-      <w:proofErr w:type="spellEnd"/>
+        <w:t>Board_SSP_</w:t>
+      </w:r>
+      <w:proofErr w:type="gramStart"/>
       <w:r>
         <w:rPr>
           <w:rFonts w:ascii="Arial" w:hAnsi="Arial" w:cs="Arial"/>
@@ -22460,9 +22783,9 @@
           <w:szCs w:val="22"/>
           <w:lang w:val="en-US"/>
         </w:rPr>
-        <w:t>(LPC_SSP_T *</w:t>
-      </w:r>
-      <w:proofErr w:type="spellStart"/>
+        <w:t>Init</w:t>
+      </w:r>
+      <w:proofErr w:type="spellEnd"/>
       <w:r>
         <w:rPr>
           <w:rFonts w:ascii="Arial" w:hAnsi="Arial" w:cs="Arial"/>
@@ -22472,9 +22795,9 @@
           <w:szCs w:val="22"/>
           <w:lang w:val="en-US"/>
         </w:rPr>
-        <w:t>pSSP</w:t>
-      </w:r>
-      <w:proofErr w:type="spellEnd"/>
+        <w:t>(</w:t>
+      </w:r>
+      <w:proofErr w:type="gramEnd"/>
       <w:r>
         <w:rPr>
           <w:rFonts w:ascii="Arial" w:hAnsi="Arial" w:cs="Arial"/>
@@ -22484,13 +22807,10 @@
           <w:szCs w:val="22"/>
           <w:lang w:val="en-US"/>
         </w:rPr>
-        <w:t>)</w:t>
-      </w:r>
-    </w:p>
-    <w:p>
-      <w:pPr>
-        <w:spacing w:before="0" w:after="0"/>
-        <w:ind w:left="0"/>
+        <w:t>LPC_SSP_T *</w:t>
+      </w:r>
+      <w:proofErr w:type="spellStart"/>
+      <w:r>
         <w:rPr>
           <w:rFonts w:ascii="Arial" w:hAnsi="Arial" w:cs="Arial"/>
           <w:i/>
@@ -22499,7 +22819,9 @@
           <w:szCs w:val="22"/>
           <w:lang w:val="en-US"/>
         </w:rPr>
-      </w:pPr>
+        <w:t>pSSP</w:t>
+      </w:r>
+      <w:proofErr w:type="spellEnd"/>
       <w:r>
         <w:rPr>
           <w:rFonts w:ascii="Arial" w:hAnsi="Arial" w:cs="Arial"/>
@@ -22509,7 +22831,7 @@
           <w:szCs w:val="22"/>
           <w:lang w:val="en-US"/>
         </w:rPr>
-        <w:t>{</w:t>
+        <w:t>)</w:t>
       </w:r>
     </w:p>
     <w:p>
@@ -22534,11 +22856,13 @@
           <w:szCs w:val="22"/>
           <w:lang w:val="en-US"/>
         </w:rPr>
-        <w:tab/>
-        <w:t>if (</w:t>
-      </w:r>
-      <w:proofErr w:type="spellStart"/>
-      <w:r>
+        <w:t>{</w:t>
+      </w:r>
+    </w:p>
+    <w:p>
+      <w:pPr>
+        <w:spacing w:before="0" w:after="0"/>
+        <w:ind w:left="0"/>
         <w:rPr>
           <w:rFonts w:ascii="Arial" w:hAnsi="Arial" w:cs="Arial"/>
           <w:i/>
@@ -22547,9 +22871,7 @@
           <w:szCs w:val="22"/>
           <w:lang w:val="en-US"/>
         </w:rPr>
-        <w:t>pSSP</w:t>
-      </w:r>
-      <w:proofErr w:type="spellEnd"/>
+      </w:pPr>
       <w:r>
         <w:rPr>
           <w:rFonts w:ascii="Arial" w:hAnsi="Arial" w:cs="Arial"/>
@@ -22559,13 +22881,11 @@
           <w:szCs w:val="22"/>
           <w:lang w:val="en-US"/>
         </w:rPr>
-        <w:t xml:space="preserve"> == LPC_SSP1) {</w:t>
-      </w:r>
-    </w:p>
-    <w:p>
-      <w:pPr>
-        <w:spacing w:before="0" w:after="0"/>
-        <w:ind w:left="0"/>
+        <w:tab/>
+        <w:t>if (</w:t>
+      </w:r>
+      <w:proofErr w:type="spellStart"/>
+      <w:r>
         <w:rPr>
           <w:rFonts w:ascii="Arial" w:hAnsi="Arial" w:cs="Arial"/>
           <w:i/>
@@ -22574,7 +22894,9 @@
           <w:szCs w:val="22"/>
           <w:lang w:val="en-US"/>
         </w:rPr>
-      </w:pPr>
+        <w:t>pSSP</w:t>
+      </w:r>
+      <w:proofErr w:type="spellEnd"/>
       <w:r>
         <w:rPr>
           <w:rFonts w:ascii="Arial" w:hAnsi="Arial" w:cs="Arial"/>
@@ -22584,10 +22906,13 @@
           <w:szCs w:val="22"/>
           <w:lang w:val="en-US"/>
         </w:rPr>
-        <w:lastRenderedPageBreak/>
-        <w:tab/>
-      </w:r>
-      <w:r>
+        <w:t xml:space="preserve"> == LPC_SSP1) {</w:t>
+      </w:r>
+    </w:p>
+    <w:p>
+      <w:pPr>
+        <w:spacing w:before="0" w:after="0"/>
+        <w:ind w:left="0"/>
         <w:rPr>
           <w:rFonts w:ascii="Arial" w:hAnsi="Arial" w:cs="Arial"/>
           <w:i/>
@@ -22596,9 +22921,7 @@
           <w:szCs w:val="22"/>
           <w:lang w:val="en-US"/>
         </w:rPr>
-        <w:tab/>
-      </w:r>
-      <w:proofErr w:type="spellStart"/>
+      </w:pPr>
       <w:r>
         <w:rPr>
           <w:rFonts w:ascii="Arial" w:hAnsi="Arial" w:cs="Arial"/>
@@ -22608,9 +22931,9 @@
           <w:szCs w:val="22"/>
           <w:lang w:val="en-US"/>
         </w:rPr>
-        <w:t>Chip_SCU_PinMuxSet</w:t>
-      </w:r>
-      <w:proofErr w:type="spellEnd"/>
+        <w:lastRenderedPageBreak/>
+        <w:tab/>
+      </w:r>
       <w:r>
         <w:rPr>
           <w:rFonts w:ascii="Arial" w:hAnsi="Arial" w:cs="Arial"/>
@@ -22620,13 +22943,10 @@
           <w:szCs w:val="22"/>
           <w:lang w:val="en-US"/>
         </w:rPr>
-        <w:t>(0x1, 5, (SCU_PINIO_FAST | SCU_MODE_FUNC5));  /* P1.5 =&gt; SSEL1 */</w:t>
-      </w:r>
-    </w:p>
-    <w:p>
-      <w:pPr>
-        <w:spacing w:before="0" w:after="0"/>
-        <w:ind w:left="0"/>
+        <w:tab/>
+      </w:r>
+      <w:proofErr w:type="spellStart"/>
+      <w:r>
         <w:rPr>
           <w:rFonts w:ascii="Arial" w:hAnsi="Arial" w:cs="Arial"/>
           <w:i/>
@@ -22635,7 +22955,9 @@
           <w:szCs w:val="22"/>
           <w:lang w:val="en-US"/>
         </w:rPr>
-      </w:pPr>
+        <w:t>Chip_SCU_</w:t>
+      </w:r>
+      <w:proofErr w:type="gramStart"/>
       <w:r>
         <w:rPr>
           <w:rFonts w:ascii="Arial" w:hAnsi="Arial" w:cs="Arial"/>
@@ -22645,8 +22967,9 @@
           <w:szCs w:val="22"/>
           <w:lang w:val="en-US"/>
         </w:rPr>
-        <w:tab/>
-      </w:r>
+        <w:t>PinMuxSet</w:t>
+      </w:r>
+      <w:proofErr w:type="spellEnd"/>
       <w:r>
         <w:rPr>
           <w:rFonts w:ascii="Arial" w:hAnsi="Arial" w:cs="Arial"/>
@@ -22656,9 +22979,9 @@
           <w:szCs w:val="22"/>
           <w:lang w:val="en-US"/>
         </w:rPr>
-        <w:tab/>
-      </w:r>
-      <w:proofErr w:type="spellStart"/>
+        <w:t>(</w:t>
+      </w:r>
+      <w:proofErr w:type="gramEnd"/>
       <w:r>
         <w:rPr>
           <w:rFonts w:ascii="Arial" w:hAnsi="Arial" w:cs="Arial"/>
@@ -22668,10 +22991,13 @@
           <w:szCs w:val="22"/>
           <w:lang w:val="en-US"/>
         </w:rPr>
-        <w:t>Chip_SCU_PinMuxSet</w:t>
-      </w:r>
-      <w:proofErr w:type="spellEnd"/>
-      <w:r>
+        <w:t>0x1, 5, (SCU_PINIO_FAST | SCU_MODE_FUNC5));  /* P1.5 =&gt; SSEL1 */</w:t>
+      </w:r>
+    </w:p>
+    <w:p>
+      <w:pPr>
+        <w:spacing w:before="0" w:after="0"/>
+        <w:ind w:left="0"/>
         <w:rPr>
           <w:rFonts w:ascii="Arial" w:hAnsi="Arial" w:cs="Arial"/>
           <w:i/>
@@ -22680,13 +23006,8 @@
           <w:szCs w:val="22"/>
           <w:lang w:val="en-US"/>
         </w:rPr>
-        <w:t>(0xF, 4, (SCU_PINIO_FAST | SCU_MODE_FUNC0));  /* PF.4 =&gt; SCK1 */</w:t>
-      </w:r>
-    </w:p>
-    <w:p>
-      <w:pPr>
-        <w:spacing w:before="0" w:after="0"/>
-        <w:ind w:left="0"/>
+      </w:pPr>
+      <w:r>
         <w:rPr>
           <w:rFonts w:ascii="Arial" w:hAnsi="Arial" w:cs="Arial"/>
           <w:i/>
@@ -22695,12 +23016,9 @@
           <w:szCs w:val="22"/>
           <w:lang w:val="en-US"/>
         </w:rPr>
-      </w:pPr>
-    </w:p>
-    <w:p>
-      <w:pPr>
-        <w:spacing w:before="0" w:after="0"/>
-        <w:ind w:left="0"/>
+        <w:tab/>
+      </w:r>
+      <w:r>
         <w:rPr>
           <w:rFonts w:ascii="Arial" w:hAnsi="Arial" w:cs="Arial"/>
           <w:i/>
@@ -22709,7 +23027,9 @@
           <w:szCs w:val="22"/>
           <w:lang w:val="en-US"/>
         </w:rPr>
-      </w:pPr>
+        <w:tab/>
+      </w:r>
+      <w:proofErr w:type="spellStart"/>
       <w:r>
         <w:rPr>
           <w:rFonts w:ascii="Arial" w:hAnsi="Arial" w:cs="Arial"/>
@@ -22719,8 +23039,9 @@
           <w:szCs w:val="22"/>
           <w:lang w:val="en-US"/>
         </w:rPr>
-        <w:tab/>
-      </w:r>
+        <w:t>Chip_SCU_</w:t>
+      </w:r>
+      <w:proofErr w:type="gramStart"/>
       <w:r>
         <w:rPr>
           <w:rFonts w:ascii="Arial" w:hAnsi="Arial" w:cs="Arial"/>
@@ -22730,9 +23051,9 @@
           <w:szCs w:val="22"/>
           <w:lang w:val="en-US"/>
         </w:rPr>
-        <w:tab/>
-      </w:r>
-      <w:proofErr w:type="spellStart"/>
+        <w:t>PinMuxSet</w:t>
+      </w:r>
+      <w:proofErr w:type="spellEnd"/>
       <w:r>
         <w:rPr>
           <w:rFonts w:ascii="Arial" w:hAnsi="Arial" w:cs="Arial"/>
@@ -22742,9 +23063,9 @@
           <w:szCs w:val="22"/>
           <w:lang w:val="en-US"/>
         </w:rPr>
-        <w:t>Chip_SCU_PinMuxSet</w:t>
-      </w:r>
-      <w:proofErr w:type="spellEnd"/>
+        <w:t>(</w:t>
+      </w:r>
+      <w:proofErr w:type="gramEnd"/>
       <w:r>
         <w:rPr>
           <w:rFonts w:ascii="Arial" w:hAnsi="Arial" w:cs="Arial"/>
@@ -22754,7 +23075,7 @@
           <w:szCs w:val="22"/>
           <w:lang w:val="en-US"/>
         </w:rPr>
-        <w:t>(0x1, 4, (SCU_MODE_INACT | SCU_MODE_INBUFF_EN | SCU_MODE_ZIF_DIS | SCU_MODE_FUNC5)); /* P1.4 =&gt; MOSI1 */</w:t>
+        <w:t>0xF, 4, (SCU_PINIO_FAST | SCU_MODE_FUNC0));  /* PF.4 =&gt; SCK1 */</w:t>
       </w:r>
     </w:p>
     <w:p>
@@ -22770,7 +23091,11 @@
           <w:lang w:val="en-US"/>
         </w:rPr>
       </w:pPr>
-      <w:r>
+    </w:p>
+    <w:p>
+      <w:pPr>
+        <w:spacing w:before="0" w:after="0"/>
+        <w:ind w:left="0"/>
         <w:rPr>
           <w:rFonts w:ascii="Arial" w:hAnsi="Arial" w:cs="Arial"/>
           <w:i/>
@@ -22779,8 +23104,7 @@
           <w:szCs w:val="22"/>
           <w:lang w:val="en-US"/>
         </w:rPr>
-        <w:tab/>
-      </w:r>
+      </w:pPr>
       <w:r>
         <w:rPr>
           <w:rFonts w:ascii="Arial" w:hAnsi="Arial" w:cs="Arial"/>
@@ -22792,7 +23116,6 @@
         </w:rPr>
         <w:tab/>
       </w:r>
-      <w:proofErr w:type="spellStart"/>
       <w:r>
         <w:rPr>
           <w:rFonts w:ascii="Arial" w:hAnsi="Arial" w:cs="Arial"/>
@@ -22802,9 +23125,9 @@
           <w:szCs w:val="22"/>
           <w:lang w:val="en-US"/>
         </w:rPr>
-        <w:t>Chip_SCU_PinMuxSet</w:t>
-      </w:r>
-      <w:proofErr w:type="spellEnd"/>
+        <w:tab/>
+      </w:r>
+      <w:proofErr w:type="spellStart"/>
       <w:r>
         <w:rPr>
           <w:rFonts w:ascii="Arial" w:hAnsi="Arial" w:cs="Arial"/>
@@ -22814,7 +23137,127 @@
           <w:szCs w:val="22"/>
           <w:lang w:val="en-US"/>
         </w:rPr>
-        <w:t>(0x1, 3, (SCU_MODE_INACT | SCU_MODE_INBUFF_EN | SCU_MODE_ZIF_DIS | SCU_MODE_FUNC5)); /* P1.3 =&gt; MISO1 */</w:t>
+        <w:t>Chip_SCU_</w:t>
+      </w:r>
+      <w:proofErr w:type="gramStart"/>
+      <w:r>
+        <w:rPr>
+          <w:rFonts w:ascii="Arial" w:hAnsi="Arial" w:cs="Arial"/>
+          <w:i/>
+          <w:color w:val="404040" w:themeColor="text1" w:themeTint="BF"/>
+          <w:sz w:val="22"/>
+          <w:szCs w:val="22"/>
+          <w:lang w:val="en-US"/>
+        </w:rPr>
+        <w:t>PinMuxSet</w:t>
+      </w:r>
+      <w:proofErr w:type="spellEnd"/>
+      <w:r>
+        <w:rPr>
+          <w:rFonts w:ascii="Arial" w:hAnsi="Arial" w:cs="Arial"/>
+          <w:i/>
+          <w:color w:val="404040" w:themeColor="text1" w:themeTint="BF"/>
+          <w:sz w:val="22"/>
+          <w:szCs w:val="22"/>
+          <w:lang w:val="en-US"/>
+        </w:rPr>
+        <w:t>(</w:t>
+      </w:r>
+      <w:proofErr w:type="gramEnd"/>
+      <w:r>
+        <w:rPr>
+          <w:rFonts w:ascii="Arial" w:hAnsi="Arial" w:cs="Arial"/>
+          <w:i/>
+          <w:color w:val="404040" w:themeColor="text1" w:themeTint="BF"/>
+          <w:sz w:val="22"/>
+          <w:szCs w:val="22"/>
+          <w:lang w:val="en-US"/>
+        </w:rPr>
+        <w:t>0x1, 4, (SCU_MODE_INACT | SCU_MODE_INBUFF_EN | SCU_MODE_ZIF_DIS | SCU_MODE_FUNC5)); /* P1.4 =&gt; MOSI1 */</w:t>
+      </w:r>
+    </w:p>
+    <w:p>
+      <w:pPr>
+        <w:spacing w:before="0" w:after="0"/>
+        <w:ind w:left="0"/>
+        <w:rPr>
+          <w:rFonts w:ascii="Arial" w:hAnsi="Arial" w:cs="Arial"/>
+          <w:i/>
+          <w:color w:val="404040" w:themeColor="text1" w:themeTint="BF"/>
+          <w:sz w:val="22"/>
+          <w:szCs w:val="22"/>
+          <w:lang w:val="en-US"/>
+        </w:rPr>
+      </w:pPr>
+      <w:r>
+        <w:rPr>
+          <w:rFonts w:ascii="Arial" w:hAnsi="Arial" w:cs="Arial"/>
+          <w:i/>
+          <w:color w:val="404040" w:themeColor="text1" w:themeTint="BF"/>
+          <w:sz w:val="22"/>
+          <w:szCs w:val="22"/>
+          <w:lang w:val="en-US"/>
+        </w:rPr>
+        <w:tab/>
+      </w:r>
+      <w:r>
+        <w:rPr>
+          <w:rFonts w:ascii="Arial" w:hAnsi="Arial" w:cs="Arial"/>
+          <w:i/>
+          <w:color w:val="404040" w:themeColor="text1" w:themeTint="BF"/>
+          <w:sz w:val="22"/>
+          <w:szCs w:val="22"/>
+          <w:lang w:val="en-US"/>
+        </w:rPr>
+        <w:tab/>
+      </w:r>
+      <w:proofErr w:type="spellStart"/>
+      <w:r>
+        <w:rPr>
+          <w:rFonts w:ascii="Arial" w:hAnsi="Arial" w:cs="Arial"/>
+          <w:i/>
+          <w:color w:val="404040" w:themeColor="text1" w:themeTint="BF"/>
+          <w:sz w:val="22"/>
+          <w:szCs w:val="22"/>
+          <w:lang w:val="en-US"/>
+        </w:rPr>
+        <w:t>Chip_SCU_</w:t>
+      </w:r>
+      <w:proofErr w:type="gramStart"/>
+      <w:r>
+        <w:rPr>
+          <w:rFonts w:ascii="Arial" w:hAnsi="Arial" w:cs="Arial"/>
+          <w:i/>
+          <w:color w:val="404040" w:themeColor="text1" w:themeTint="BF"/>
+          <w:sz w:val="22"/>
+          <w:szCs w:val="22"/>
+          <w:lang w:val="en-US"/>
+        </w:rPr>
+        <w:t>PinMuxSet</w:t>
+      </w:r>
+      <w:proofErr w:type="spellEnd"/>
+      <w:r>
+        <w:rPr>
+          <w:rFonts w:ascii="Arial" w:hAnsi="Arial" w:cs="Arial"/>
+          <w:i/>
+          <w:color w:val="404040" w:themeColor="text1" w:themeTint="BF"/>
+          <w:sz w:val="22"/>
+          <w:szCs w:val="22"/>
+          <w:lang w:val="en-US"/>
+        </w:rPr>
+        <w:t>(</w:t>
+      </w:r>
+      <w:proofErr w:type="gramEnd"/>
+      <w:r>
+        <w:rPr>
+          <w:rFonts w:ascii="Arial" w:hAnsi="Arial" w:cs="Arial"/>
+          <w:i/>
+          <w:color w:val="404040" w:themeColor="text1" w:themeTint="BF"/>
+          <w:sz w:val="22"/>
+          <w:szCs w:val="22"/>
+          <w:lang w:val="en-US"/>
+        </w:rPr>
+        <w:t>0x1, 3, (SCU_MODE_INACT | SCU_MODE_INBUFF_EN | SCU_MODE_ZIF_DIS | SCU_MODE_FUNC5)); /* P1.3 =&gt; MISO1 */</w:t>
       </w:r>
     </w:p>
     <w:p>
@@ -23396,7 +23839,25 @@
           <w:i/>
           <w:lang w:val="en-US"/>
         </w:rPr>
-        <w:t>The unit of 32-bit stream is composed of 1 byte OP-Code Field, 2 bytes Address Field and 1byte data Field.</w:t>
+        <w:t xml:space="preserve">The unit of 32-bit stream is composed of </w:t>
+      </w:r>
+      <w:proofErr w:type="gramStart"/>
+      <w:r>
+        <w:rPr>
+          <w:rFonts w:ascii="Arial" w:hAnsi="Arial" w:cs="Arial"/>
+          <w:i/>
+          <w:lang w:val="en-US"/>
+        </w:rPr>
+        <w:t>1 byte</w:t>
+      </w:r>
+      <w:proofErr w:type="gramEnd"/>
+      <w:r>
+        <w:rPr>
+          <w:rFonts w:ascii="Arial" w:hAnsi="Arial" w:cs="Arial"/>
+          <w:i/>
+          <w:lang w:val="en-US"/>
+        </w:rPr>
+        <w:t xml:space="preserve"> OP-Code Field, 2 bytes Address Field and 1byte data Field.</w:t>
       </w:r>
     </w:p>
     <w:p>
@@ -23418,7 +23879,25 @@
           <w:i/>
           <w:lang w:val="en-US"/>
         </w:rPr>
-        <w:t>OP-Code, Address and data bytes are transferred with the most significant bit(MSB) first and</w:t>
+        <w:t xml:space="preserve">OP-Code, Address and data bytes are transferred with the most significant </w:t>
+      </w:r>
+      <w:proofErr w:type="gramStart"/>
+      <w:r>
+        <w:rPr>
+          <w:rFonts w:ascii="Arial" w:hAnsi="Arial" w:cs="Arial"/>
+          <w:i/>
+          <w:lang w:val="en-US"/>
+        </w:rPr>
+        <w:t>bit(</w:t>
+      </w:r>
+      <w:proofErr w:type="gramEnd"/>
+      <w:r>
+        <w:rPr>
+          <w:rFonts w:ascii="Arial" w:hAnsi="Arial" w:cs="Arial"/>
+          <w:i/>
+          <w:lang w:val="en-US"/>
+        </w:rPr>
+        <w:t>MSB) first and</w:t>
       </w:r>
       <w:r>
         <w:rPr>
@@ -23617,7 +24096,25 @@
           <w:i/>
           <w:lang w:val="en-US"/>
         </w:rPr>
-        <w:t>* /SS (Slave Select) : Output pin</w:t>
+        <w:t>* /SS (Slave Select</w:t>
+      </w:r>
+      <w:proofErr w:type="gramStart"/>
+      <w:r>
+        <w:rPr>
+          <w:rFonts w:ascii="Arial" w:hAnsi="Arial" w:cs="Arial"/>
+          <w:i/>
+          <w:lang w:val="en-US"/>
+        </w:rPr>
+        <w:t>) :</w:t>
+      </w:r>
+      <w:proofErr w:type="gramEnd"/>
+      <w:r>
+        <w:rPr>
+          <w:rFonts w:ascii="Arial" w:hAnsi="Arial" w:cs="Arial"/>
+          <w:i/>
+          <w:lang w:val="en-US"/>
+        </w:rPr>
+        <w:t xml:space="preserve"> Output pin</w:t>
       </w:r>
     </w:p>
     <w:p>
@@ -23639,7 +24136,25 @@
           <w:i/>
           <w:lang w:val="en-US"/>
         </w:rPr>
-        <w:t>* SCLK (Serial Clock) : Output pin</w:t>
+        <w:t>* SCLK (Serial Clock</w:t>
+      </w:r>
+      <w:proofErr w:type="gramStart"/>
+      <w:r>
+        <w:rPr>
+          <w:rFonts w:ascii="Arial" w:hAnsi="Arial" w:cs="Arial"/>
+          <w:i/>
+          <w:lang w:val="en-US"/>
+        </w:rPr>
+        <w:t>) :</w:t>
+      </w:r>
+      <w:proofErr w:type="gramEnd"/>
+      <w:r>
+        <w:rPr>
+          <w:rFonts w:ascii="Arial" w:hAnsi="Arial" w:cs="Arial"/>
+          <w:i/>
+          <w:lang w:val="en-US"/>
+        </w:rPr>
+        <w:t xml:space="preserve"> Output pin</w:t>
       </w:r>
     </w:p>
     <w:p>
@@ -23661,7 +24176,25 @@
           <w:i/>
           <w:lang w:val="en-US"/>
         </w:rPr>
-        <w:t>* MOSI (Master Out Slave In) : Output pin</w:t>
+        <w:t>* MOSI (Master Out Slave In</w:t>
+      </w:r>
+      <w:proofErr w:type="gramStart"/>
+      <w:r>
+        <w:rPr>
+          <w:rFonts w:ascii="Arial" w:hAnsi="Arial" w:cs="Arial"/>
+          <w:i/>
+          <w:lang w:val="en-US"/>
+        </w:rPr>
+        <w:t>) :</w:t>
+      </w:r>
+      <w:proofErr w:type="gramEnd"/>
+      <w:r>
+        <w:rPr>
+          <w:rFonts w:ascii="Arial" w:hAnsi="Arial" w:cs="Arial"/>
+          <w:i/>
+          <w:lang w:val="en-US"/>
+        </w:rPr>
+        <w:t xml:space="preserve"> Output pin</w:t>
       </w:r>
     </w:p>
     <w:p>
@@ -23683,7 +24216,25 @@
           <w:i/>
           <w:lang w:val="en-US"/>
         </w:rPr>
-        <w:t>* MISO (Master In Slave Out) : Input pin</w:t>
+        <w:t>* MISO (Master In Slave Out</w:t>
+      </w:r>
+      <w:proofErr w:type="gramStart"/>
+      <w:r>
+        <w:rPr>
+          <w:rFonts w:ascii="Arial" w:hAnsi="Arial" w:cs="Arial"/>
+          <w:i/>
+          <w:lang w:val="en-US"/>
+        </w:rPr>
+        <w:t>) :</w:t>
+      </w:r>
+      <w:proofErr w:type="gramEnd"/>
+      <w:r>
+        <w:rPr>
+          <w:rFonts w:ascii="Arial" w:hAnsi="Arial" w:cs="Arial"/>
+          <w:i/>
+          <w:lang w:val="en-US"/>
+        </w:rPr>
+        <w:t xml:space="preserve"> Input pin</w:t>
       </w:r>
     </w:p>
     <w:p>
@@ -24308,7 +24859,21 @@
         <w:rPr>
           <w:rFonts w:ascii="Arial" w:hAnsi="Arial" w:cs="Arial"/>
         </w:rPr>
-        <w:t xml:space="preserve"> como los chip </w:t>
+        <w:t xml:space="preserve"> como </w:t>
+      </w:r>
+      <w:proofErr w:type="gramStart"/>
+      <w:r>
+        <w:rPr>
+          <w:rFonts w:ascii="Arial" w:hAnsi="Arial" w:cs="Arial"/>
+        </w:rPr>
+        <w:t>los chip</w:t>
+      </w:r>
+      <w:proofErr w:type="gramEnd"/>
+      <w:r>
+        <w:rPr>
+          <w:rFonts w:ascii="Arial" w:hAnsi="Arial" w:cs="Arial"/>
+        </w:rPr>
+        <w:t xml:space="preserve"> </w:t>
       </w:r>
       <w:proofErr w:type="spellStart"/>
       <w:r>
@@ -25318,9 +25883,9 @@
       </w:pPr>
     </w:p>
     <w:bookmarkEnd w:id="1"/>
-    <w:bookmarkEnd w:id="3"/>
     <w:bookmarkEnd w:id="4"/>
     <w:bookmarkEnd w:id="5"/>
+    <w:bookmarkEnd w:id="6"/>
     <w:p>
       <w:pPr>
         <w:spacing w:before="0" w:after="0"/>
@@ -25437,6 +26002,7 @@
             <w:id w:val="-573587230"/>
             <w:bibliography/>
           </w:sdtPr>
+          <w:sdtEndPr/>
           <w:sdtContent>
             <w:p>
               <w:pPr>
@@ -27526,17 +28092,17 @@
         <v:path o:extrusionok="f" gradientshapeok="t" o:connecttype="rect"/>
         <o:lock v:ext="edit" aspectratio="t"/>
       </v:shapetype>
-      <v:shape id="_x0000_i1119" type="#_x0000_t75" style="width:3in;height:3in" o:bullet="t"/>
+      <v:shape id="_x0000_i1029" type="#_x0000_t75" style="width:3in;height:3in" o:bullet="t"/>
     </w:pict>
   </w:numPicBullet>
   <w:numPicBullet w:numPicBulletId="1">
     <w:pict>
-      <v:shape id="_x0000_i1120" type="#_x0000_t75" style="width:3in;height:3in" o:bullet="t"/>
+      <v:shape id="_x0000_i1030" type="#_x0000_t75" style="width:3in;height:3in" o:bullet="t"/>
     </w:pict>
   </w:numPicBullet>
   <w:numPicBullet w:numPicBulletId="2">
     <w:pict>
-      <v:shape id="_x0000_i1121" type="#_x0000_t75" style="width:3in;height:3in" o:bullet="t"/>
+      <v:shape id="_x0000_i1031" type="#_x0000_t75" style="width:3in;height:3in" o:bullet="t"/>
     </w:pict>
   </w:numPicBullet>
   <w:abstractNum w:abstractNumId="0" w15:restartNumberingAfterBreak="0">
@@ -35256,7 +35822,7 @@
 </file>
 
 <file path=customXml/itemProps1.xml><?xml version="1.0" encoding="utf-8"?>
-<ds:datastoreItem xmlns:ds="http://schemas.openxmlformats.org/officeDocument/2006/customXml" ds:itemID="{0D8CDD42-0366-4822-9602-B0CD64E4DF08}">
+<ds:datastoreItem xmlns:ds="http://schemas.openxmlformats.org/officeDocument/2006/customXml" ds:itemID="{CAD982A6-1FAD-4297-B171-C4FF6CE4E9AE}">
   <ds:schemaRefs>
     <ds:schemaRef ds:uri="http://schemas.openxmlformats.org/officeDocument/2006/bibliography"/>
   </ds:schemaRefs>

</xml_diff>